<commit_message>
After my first addition of filters/intro/game layout/conclusion
</commit_message>
<xml_diff>
--- a/Docs/Final_Report.docx
+++ b/Docs/Final_Report.docx
@@ -589,13 +589,6 @@
     </w:sdt>
     <w:sdt>
       <w:sdtPr>
-        <w:id w:val="347639920"/>
-        <w:docPartObj>
-          <w:docPartGallery w:val="Table of Contents"/>
-          <w:docPartUnique/>
-        </w:docPartObj>
-      </w:sdtPr>
-      <w:sdtEndPr>
         <w:rPr>
           <w:rFonts w:asciiTheme="minorHAnsi" w:eastAsiaTheme="minorHAnsi" w:hAnsiTheme="minorHAnsi" w:cstheme="minorBidi"/>
           <w:b w:val="0"/>
@@ -605,7 +598,12 @@
           <w:szCs w:val="22"/>
           <w:lang w:val="en-CA"/>
         </w:rPr>
-      </w:sdtEndPr>
+        <w:id w:val="347639920"/>
+        <w:docPartObj>
+          <w:docPartGallery w:val="Table of Contents"/>
+          <w:docPartUnique/>
+        </w:docPartObj>
+      </w:sdtPr>
       <w:sdtContent>
         <w:p>
           <w:pPr>
@@ -636,7 +634,7 @@
           <w:r>
             <w:fldChar w:fldCharType="separate"/>
           </w:r>
-          <w:hyperlink w:anchor="_Toc311207590" w:history="1">
+          <w:hyperlink w:anchor="_Toc311216205" w:history="1">
             <w:r>
               <w:rPr>
                 <w:rStyle w:val="Hyperlink"/>
@@ -663,7 +661,7 @@
                 <w:noProof/>
                 <w:webHidden/>
               </w:rPr>
-              <w:instrText xml:space="preserve"> PAGEREF _Toc311207590 \h </w:instrText>
+              <w:instrText xml:space="preserve"> PAGEREF _Toc311216205 \h </w:instrText>
             </w:r>
             <w:r>
               <w:rPr>
@@ -683,7 +681,7 @@
                 <w:noProof/>
                 <w:webHidden/>
               </w:rPr>
-              <w:t>4</w:t>
+              <w:t>3</w:t>
             </w:r>
             <w:r>
               <w:rPr>
@@ -706,7 +704,7 @@
               <w:lang w:val="en-US"/>
             </w:rPr>
           </w:pPr>
-          <w:hyperlink w:anchor="_Toc311207591" w:history="1">
+          <w:hyperlink w:anchor="_Toc311216206" w:history="1">
             <w:r>
               <w:rPr>
                 <w:rStyle w:val="Hyperlink"/>
@@ -733,7 +731,7 @@
                 <w:noProof/>
                 <w:webHidden/>
               </w:rPr>
-              <w:instrText xml:space="preserve"> PAGEREF _Toc311207591 \h </w:instrText>
+              <w:instrText xml:space="preserve"> PAGEREF _Toc311216206 \h </w:instrText>
             </w:r>
             <w:r>
               <w:rPr>
@@ -753,7 +751,7 @@
                 <w:noProof/>
                 <w:webHidden/>
               </w:rPr>
-              <w:t>4</w:t>
+              <w:t>3</w:t>
             </w:r>
             <w:r>
               <w:rPr>
@@ -776,7 +774,7 @@
               <w:lang w:val="en-US"/>
             </w:rPr>
           </w:pPr>
-          <w:hyperlink w:anchor="_Toc311207592" w:history="1">
+          <w:hyperlink w:anchor="_Toc311216207" w:history="1">
             <w:r>
               <w:rPr>
                 <w:rStyle w:val="Hyperlink"/>
@@ -803,7 +801,7 @@
                 <w:noProof/>
                 <w:webHidden/>
               </w:rPr>
-              <w:instrText xml:space="preserve"> PAGEREF _Toc311207592 \h </w:instrText>
+              <w:instrText xml:space="preserve"> PAGEREF _Toc311216207 \h </w:instrText>
             </w:r>
             <w:r>
               <w:rPr>
@@ -823,7 +821,7 @@
                 <w:noProof/>
                 <w:webHidden/>
               </w:rPr>
-              <w:t>4</w:t>
+              <w:t>3</w:t>
             </w:r>
             <w:r>
               <w:rPr>
@@ -846,7 +844,7 @@
               <w:lang w:val="en-US"/>
             </w:rPr>
           </w:pPr>
-          <w:hyperlink w:anchor="_Toc311207593" w:history="1">
+          <w:hyperlink w:anchor="_Toc311216208" w:history="1">
             <w:r>
               <w:rPr>
                 <w:rStyle w:val="Hyperlink"/>
@@ -873,7 +871,7 @@
                 <w:noProof/>
                 <w:webHidden/>
               </w:rPr>
-              <w:instrText xml:space="preserve"> PAGEREF _Toc311207593 \h </w:instrText>
+              <w:instrText xml:space="preserve"> PAGEREF _Toc311216208 \h </w:instrText>
             </w:r>
             <w:r>
               <w:rPr>
@@ -894,6 +892,219 @@
                 <w:webHidden/>
               </w:rPr>
               <w:t>5</w:t>
+            </w:r>
+            <w:r>
+              <w:rPr>
+                <w:noProof/>
+                <w:webHidden/>
+              </w:rPr>
+              <w:fldChar w:fldCharType="end"/>
+            </w:r>
+          </w:hyperlink>
+        </w:p>
+        <w:p>
+          <w:pPr>
+            <w:pStyle w:val="TOC2"/>
+            <w:tabs>
+              <w:tab w:val="right" w:leader="dot" w:pos="9350"/>
+            </w:tabs>
+            <w:rPr>
+              <w:rFonts w:eastAsiaTheme="minorEastAsia"/>
+              <w:noProof/>
+              <w:lang w:val="en-US"/>
+            </w:rPr>
+          </w:pPr>
+          <w:hyperlink w:anchor="_Toc311216209" w:history="1">
+            <w:r>
+              <w:rPr>
+                <w:rStyle w:val="Hyperlink"/>
+                <w:rFonts w:eastAsia="Times New Roman"/>
+                <w:noProof/>
+              </w:rPr>
+              <w:t>Moving Average Filter:</w:t>
+            </w:r>
+            <w:r>
+              <w:rPr>
+                <w:noProof/>
+                <w:webHidden/>
+              </w:rPr>
+              <w:tab/>
+            </w:r>
+            <w:r>
+              <w:rPr>
+                <w:noProof/>
+                <w:webHidden/>
+              </w:rPr>
+              <w:fldChar w:fldCharType="begin"/>
+            </w:r>
+            <w:r>
+              <w:rPr>
+                <w:noProof/>
+                <w:webHidden/>
+              </w:rPr>
+              <w:instrText xml:space="preserve"> PAGEREF _Toc311216209 \h </w:instrText>
+            </w:r>
+            <w:r>
+              <w:rPr>
+                <w:noProof/>
+                <w:webHidden/>
+              </w:rPr>
+            </w:r>
+            <w:r>
+              <w:rPr>
+                <w:noProof/>
+                <w:webHidden/>
+              </w:rPr>
+              <w:fldChar w:fldCharType="separate"/>
+            </w:r>
+            <w:r>
+              <w:rPr>
+                <w:noProof/>
+                <w:webHidden/>
+              </w:rPr>
+              <w:t>5</w:t>
+            </w:r>
+            <w:r>
+              <w:rPr>
+                <w:noProof/>
+                <w:webHidden/>
+              </w:rPr>
+              <w:fldChar w:fldCharType="end"/>
+            </w:r>
+          </w:hyperlink>
+        </w:p>
+        <w:p>
+          <w:pPr>
+            <w:pStyle w:val="TOC2"/>
+            <w:tabs>
+              <w:tab w:val="right" w:leader="dot" w:pos="9350"/>
+            </w:tabs>
+            <w:rPr>
+              <w:rFonts w:eastAsiaTheme="minorEastAsia"/>
+              <w:noProof/>
+              <w:lang w:val="en-US"/>
+            </w:rPr>
+          </w:pPr>
+          <w:hyperlink w:anchor="_Toc311216210" w:history="1">
+            <w:r>
+              <w:rPr>
+                <w:rStyle w:val="Hyperlink"/>
+                <w:rFonts w:eastAsia="Times New Roman"/>
+                <w:noProof/>
+              </w:rPr>
+              <w:t>Sensor Fusion:</w:t>
+            </w:r>
+            <w:r>
+              <w:rPr>
+                <w:noProof/>
+                <w:webHidden/>
+              </w:rPr>
+              <w:tab/>
+            </w:r>
+            <w:r>
+              <w:rPr>
+                <w:noProof/>
+                <w:webHidden/>
+              </w:rPr>
+              <w:fldChar w:fldCharType="begin"/>
+            </w:r>
+            <w:r>
+              <w:rPr>
+                <w:noProof/>
+                <w:webHidden/>
+              </w:rPr>
+              <w:instrText xml:space="preserve"> PAGEREF _Toc311216210 \h </w:instrText>
+            </w:r>
+            <w:r>
+              <w:rPr>
+                <w:noProof/>
+                <w:webHidden/>
+              </w:rPr>
+            </w:r>
+            <w:r>
+              <w:rPr>
+                <w:noProof/>
+                <w:webHidden/>
+              </w:rPr>
+              <w:fldChar w:fldCharType="separate"/>
+            </w:r>
+            <w:r>
+              <w:rPr>
+                <w:noProof/>
+                <w:webHidden/>
+              </w:rPr>
+              <w:t>5</w:t>
+            </w:r>
+            <w:r>
+              <w:rPr>
+                <w:noProof/>
+                <w:webHidden/>
+              </w:rPr>
+              <w:fldChar w:fldCharType="end"/>
+            </w:r>
+          </w:hyperlink>
+        </w:p>
+        <w:p>
+          <w:pPr>
+            <w:pStyle w:val="TOC2"/>
+            <w:tabs>
+              <w:tab w:val="right" w:leader="dot" w:pos="9350"/>
+            </w:tabs>
+            <w:rPr>
+              <w:rFonts w:eastAsiaTheme="minorEastAsia"/>
+              <w:noProof/>
+              <w:lang w:val="en-US"/>
+            </w:rPr>
+          </w:pPr>
+          <w:hyperlink w:anchor="_Toc311216211" w:history="1">
+            <w:r>
+              <w:rPr>
+                <w:rStyle w:val="Hyperlink"/>
+                <w:rFonts w:eastAsia="Times New Roman"/>
+                <w:noProof/>
+              </w:rPr>
+              <w:t>Kalman Filter:</w:t>
+            </w:r>
+            <w:r>
+              <w:rPr>
+                <w:noProof/>
+                <w:webHidden/>
+              </w:rPr>
+              <w:tab/>
+            </w:r>
+            <w:r>
+              <w:rPr>
+                <w:noProof/>
+                <w:webHidden/>
+              </w:rPr>
+              <w:fldChar w:fldCharType="begin"/>
+            </w:r>
+            <w:r>
+              <w:rPr>
+                <w:noProof/>
+                <w:webHidden/>
+              </w:rPr>
+              <w:instrText xml:space="preserve"> PAGEREF _Toc311216211 \h </w:instrText>
+            </w:r>
+            <w:r>
+              <w:rPr>
+                <w:noProof/>
+                <w:webHidden/>
+              </w:rPr>
+            </w:r>
+            <w:r>
+              <w:rPr>
+                <w:noProof/>
+                <w:webHidden/>
+              </w:rPr>
+              <w:fldChar w:fldCharType="separate"/>
+            </w:r>
+            <w:r>
+              <w:rPr>
+                <w:noProof/>
+                <w:webHidden/>
+              </w:rPr>
+              <w:t>6</w:t>
             </w:r>
             <w:r>
               <w:rPr>
@@ -916,7 +1127,7 @@
               <w:lang w:val="en-US"/>
             </w:rPr>
           </w:pPr>
-          <w:hyperlink w:anchor="_Toc311207594" w:history="1">
+          <w:hyperlink w:anchor="_Toc311216212" w:history="1">
             <w:r>
               <w:rPr>
                 <w:rStyle w:val="Hyperlink"/>
@@ -943,7 +1154,7 @@
                 <w:noProof/>
                 <w:webHidden/>
               </w:rPr>
-              <w:instrText xml:space="preserve"> PAGEREF _Toc311207594 \h </w:instrText>
+              <w:instrText xml:space="preserve"> PAGEREF _Toc311216212 \h </w:instrText>
             </w:r>
             <w:r>
               <w:rPr>
@@ -963,7 +1174,7 @@
                 <w:noProof/>
                 <w:webHidden/>
               </w:rPr>
-              <w:t>5</w:t>
+              <w:t>6</w:t>
             </w:r>
             <w:r>
               <w:rPr>
@@ -986,7 +1197,7 @@
               <w:lang w:val="en-US"/>
             </w:rPr>
           </w:pPr>
-          <w:hyperlink w:anchor="_Toc311207595" w:history="1">
+          <w:hyperlink w:anchor="_Toc311216213" w:history="1">
             <w:r>
               <w:rPr>
                 <w:rStyle w:val="Hyperlink"/>
@@ -1013,7 +1224,7 @@
                 <w:noProof/>
                 <w:webHidden/>
               </w:rPr>
-              <w:instrText xml:space="preserve"> PAGEREF _Toc311207595 \h </w:instrText>
+              <w:instrText xml:space="preserve"> PAGEREF _Toc311216213 \h </w:instrText>
             </w:r>
             <w:r>
               <w:rPr>
@@ -1033,7 +1244,7 @@
                 <w:noProof/>
                 <w:webHidden/>
               </w:rPr>
-              <w:t>6</w:t>
+              <w:t>7</w:t>
             </w:r>
             <w:r>
               <w:rPr>
@@ -1056,7 +1267,7 @@
               <w:lang w:val="en-US"/>
             </w:rPr>
           </w:pPr>
-          <w:hyperlink w:anchor="_Toc311207596" w:history="1">
+          <w:hyperlink w:anchor="_Toc311216214" w:history="1">
             <w:r>
               <w:rPr>
                 <w:rStyle w:val="Hyperlink"/>
@@ -1083,7 +1294,7 @@
                 <w:noProof/>
                 <w:webHidden/>
               </w:rPr>
-              <w:instrText xml:space="preserve"> PAGEREF _Toc311207596 \h </w:instrText>
+              <w:instrText xml:space="preserve"> PAGEREF _Toc311216214 \h </w:instrText>
             </w:r>
             <w:r>
               <w:rPr>
@@ -1103,7 +1314,7 @@
                 <w:noProof/>
                 <w:webHidden/>
               </w:rPr>
-              <w:t>10</w:t>
+              <w:t>11</w:t>
             </w:r>
             <w:r>
               <w:rPr>
@@ -1126,13 +1337,13 @@
               <w:lang w:val="en-US"/>
             </w:rPr>
           </w:pPr>
-          <w:hyperlink w:anchor="_Toc311207597" w:history="1">
+          <w:hyperlink w:anchor="_Toc311216215" w:history="1">
             <w:r>
               <w:rPr>
                 <w:rStyle w:val="Hyperlink"/>
                 <w:noProof/>
               </w:rPr>
-              <w:t>Conclusion &amp; Discussion</w:t>
+              <w:t>Conclusion and Discussion</w:t>
             </w:r>
             <w:r>
               <w:rPr>
@@ -1153,7 +1364,7 @@
                 <w:noProof/>
                 <w:webHidden/>
               </w:rPr>
-              <w:instrText xml:space="preserve"> PAGEREF _Toc311207597 \h </w:instrText>
+              <w:instrText xml:space="preserve"> PAGEREF _Toc311216215 \h </w:instrText>
             </w:r>
             <w:r>
               <w:rPr>
@@ -1173,7 +1384,77 @@
                 <w:noProof/>
                 <w:webHidden/>
               </w:rPr>
-              <w:t>13</w:t>
+              <w:t>14</w:t>
+            </w:r>
+            <w:r>
+              <w:rPr>
+                <w:noProof/>
+                <w:webHidden/>
+              </w:rPr>
+              <w:fldChar w:fldCharType="end"/>
+            </w:r>
+          </w:hyperlink>
+        </w:p>
+        <w:p>
+          <w:pPr>
+            <w:pStyle w:val="TOC1"/>
+            <w:tabs>
+              <w:tab w:val="right" w:leader="dot" w:pos="9350"/>
+            </w:tabs>
+            <w:rPr>
+              <w:rFonts w:eastAsiaTheme="minorEastAsia"/>
+              <w:noProof/>
+              <w:lang w:val="en-US"/>
+            </w:rPr>
+          </w:pPr>
+          <w:hyperlink w:anchor="_Toc311216216" w:history="1">
+            <w:r>
+              <w:rPr>
+                <w:rStyle w:val="Hyperlink"/>
+                <w:noProof/>
+              </w:rPr>
+              <w:t>Acknowledgements:</w:t>
+            </w:r>
+            <w:r>
+              <w:rPr>
+                <w:noProof/>
+                <w:webHidden/>
+              </w:rPr>
+              <w:tab/>
+            </w:r>
+            <w:r>
+              <w:rPr>
+                <w:noProof/>
+                <w:webHidden/>
+              </w:rPr>
+              <w:fldChar w:fldCharType="begin"/>
+            </w:r>
+            <w:r>
+              <w:rPr>
+                <w:noProof/>
+                <w:webHidden/>
+              </w:rPr>
+              <w:instrText xml:space="preserve"> PAGEREF _Toc311216216 \h </w:instrText>
+            </w:r>
+            <w:r>
+              <w:rPr>
+                <w:noProof/>
+                <w:webHidden/>
+              </w:rPr>
+            </w:r>
+            <w:r>
+              <w:rPr>
+                <w:noProof/>
+                <w:webHidden/>
+              </w:rPr>
+              <w:fldChar w:fldCharType="separate"/>
+            </w:r>
+            <w:r>
+              <w:rPr>
+                <w:noProof/>
+                <w:webHidden/>
+              </w:rPr>
+              <w:t>14</w:t>
             </w:r>
             <w:r>
               <w:rPr>
@@ -1216,41 +1497,210 @@
     </w:p>
     <w:p>
       <w:pPr>
-        <w:rPr>
-          <w:rFonts w:asciiTheme="majorHAnsi" w:eastAsiaTheme="majorEastAsia" w:hAnsiTheme="majorHAnsi" w:cstheme="majorBidi"/>
-          <w:b/>
-          <w:bCs/>
-          <w:color w:val="4F81BD" w:themeColor="accent1"/>
-          <w:sz w:val="26"/>
-          <w:szCs w:val="26"/>
-        </w:rPr>
-      </w:pPr>
-    </w:p>
-    <w:p>
-      <w:pPr>
         <w:pStyle w:val="Heading1"/>
       </w:pPr>
-      <w:bookmarkStart w:id="0" w:name="_Toc311207590"/>
-      <w:r>
+      <w:bookmarkStart w:id="0" w:name="_Toc311216205"/>
+      <w:r>
+        <w:lastRenderedPageBreak/>
         <w:t>Introduction</w:t>
       </w:r>
-      <w:bookmarkStart w:id="1" w:name="_Toc311207591"/>
       <w:bookmarkEnd w:id="0"/>
     </w:p>
     <w:p>
+      <w:r>
+        <w:t xml:space="preserve">The aim of the project was to “develop a pair of sensor network nodes that can detect the intentional gestures on each side and transfer them to the other side” using the </w:t>
+      </w:r>
+      <w:proofErr w:type="spellStart"/>
+      <w:r>
+        <w:t>iNEMO</w:t>
+      </w:r>
+      <w:proofErr w:type="spellEnd"/>
+      <w:r>
+        <w:t xml:space="preserve"> boards and TI’s CC2500 RF. The system that is going to be developed is a two-player ‘rock-paper-scissor’ game that enables wireless communications between two </w:t>
+      </w:r>
+      <w:proofErr w:type="spellStart"/>
+      <w:r>
+        <w:t>iNEMO</w:t>
+      </w:r>
+      <w:proofErr w:type="spellEnd"/>
+      <w:r>
+        <w:t xml:space="preserve"> modules and uses each of the </w:t>
+      </w:r>
+      <w:proofErr w:type="spellStart"/>
+      <w:r>
+        <w:t>iNEMO</w:t>
+      </w:r>
+      <w:proofErr w:type="spellEnd"/>
+      <w:r>
+        <w:t xml:space="preserve"> boards to detect the associated player’s gesture. The </w:t>
+      </w:r>
+      <w:proofErr w:type="spellStart"/>
+      <w:r>
+        <w:t>iNEMO</w:t>
+      </w:r>
+      <w:proofErr w:type="spellEnd"/>
+      <w:r>
+        <w:t xml:space="preserve"> boards are responsible for autonomously computing the game outcomes and signalling the final results of the game to the players by using the LED lights on each of the </w:t>
+      </w:r>
+      <w:proofErr w:type="spellStart"/>
+      <w:r>
+        <w:t>iNEMO</w:t>
+      </w:r>
+      <w:proofErr w:type="spellEnd"/>
+      <w:r>
+        <w:t xml:space="preserve"> board. A complete protocol for this game will be developed and implemented.</w:t>
+      </w:r>
+    </w:p>
+    <w:p>
       <w:pPr>
         <w:pStyle w:val="Heading1"/>
       </w:pPr>
+      <w:bookmarkStart w:id="1" w:name="_Toc311216206"/>
       <w:r>
         <w:t>Game Overview</w:t>
       </w:r>
       <w:bookmarkEnd w:id="1"/>
     </w:p>
     <w:p>
+      <w:r>
+        <w:t xml:space="preserve">Traditionally, </w:t>
+      </w:r>
+      <w:r>
+        <w:t xml:space="preserve">Rock-paper-scissors is a </w:t>
+      </w:r>
+      <w:hyperlink r:id="rId9" w:tooltip="Hand game" w:history="1">
+        <w:r>
+          <w:t>hand game</w:t>
+        </w:r>
+      </w:hyperlink>
+      <w:r>
+        <w:t xml:space="preserve"> played by two people. The players count aloud to three, or speak the name of the game (e.g. "Rock Paper Scissors</w:t>
+      </w:r>
+      <w:r>
+        <w:t>!</w:t>
+      </w:r>
+      <w:proofErr w:type="gramStart"/>
+      <w:r>
+        <w:t>” )</w:t>
+      </w:r>
+      <w:r>
+        <w:t>each</w:t>
+      </w:r>
+      <w:proofErr w:type="gramEnd"/>
+      <w:r>
+        <w:t xml:space="preserve"> time raising one hand in a fist and swinging it down on the count. After the third count (saying, "Scissors!"), the players change their hands into one of three gestures, which they then "throw" by extending it towards their opponent. The objective is to select a gesture which defeats that of the opponent</w:t>
+      </w:r>
+      <w:r>
+        <w:rPr>
+          <w:rStyle w:val="FootnoteReference"/>
+        </w:rPr>
+        <w:footnoteReference w:id="1"/>
+      </w:r>
+      <w:r>
+        <w:t>. Gestures are resolved as follows:</w:t>
+      </w:r>
+    </w:p>
+    <w:p>
+      <w:pPr>
+        <w:pStyle w:val="ListParagraph"/>
+        <w:numPr>
+          <w:ilvl w:val="0"/>
+          <w:numId w:val="6"/>
+        </w:numPr>
+      </w:pPr>
+      <w:r>
+        <w:t>Rock blunts or breaks scissors: that is, rock defeats scissors.</w:t>
+      </w:r>
+    </w:p>
+    <w:p>
+      <w:pPr>
+        <w:pStyle w:val="ListParagraph"/>
+        <w:numPr>
+          <w:ilvl w:val="0"/>
+          <w:numId w:val="6"/>
+        </w:numPr>
+      </w:pPr>
+      <w:r>
+        <w:t>Scissors cut paper: scissors defeats paper.</w:t>
+      </w:r>
+    </w:p>
+    <w:p>
+      <w:pPr>
+        <w:pStyle w:val="ListParagraph"/>
+        <w:numPr>
+          <w:ilvl w:val="0"/>
+          <w:numId w:val="6"/>
+        </w:numPr>
+      </w:pPr>
+      <w:r>
+        <w:t xml:space="preserve">Paper </w:t>
+      </w:r>
+      <w:proofErr w:type="gramStart"/>
+      <w:r>
+        <w:t>covers,</w:t>
+      </w:r>
+      <w:proofErr w:type="gramEnd"/>
+      <w:r>
+        <w:t xml:space="preserve"> sands or captures rock: paper defeats rock.</w:t>
+      </w:r>
+    </w:p>
+    <w:p>
+      <w:r>
+        <w:t xml:space="preserve">For our implementation, we will replace the hand gestures with translational gestures on the board, including a ‘sync’ gesture to indicate the start of the game. One of the </w:t>
+      </w:r>
+      <w:proofErr w:type="spellStart"/>
+      <w:r>
+        <w:t>iNEMO</w:t>
+      </w:r>
+      <w:proofErr w:type="spellEnd"/>
+      <w:r>
+        <w:t xml:space="preserve"> boards will take the role of being a ‘master’ who would be responsible for obtaining the corresponding gesture from its partner and resolving it against its own gesture, whereby it calculates who has won and sends out the corresponding result back to its partner. The boards indicate</w:t>
+      </w:r>
+      <w:r>
+        <w:t>s</w:t>
+      </w:r>
+      <w:r>
+        <w:t xml:space="preserve"> </w:t>
+      </w:r>
+      <w:r>
+        <w:t>the</w:t>
+      </w:r>
+      <w:r>
+        <w:t xml:space="preserve"> </w:t>
+      </w:r>
+      <w:r>
+        <w:t>‘</w:t>
+      </w:r>
+      <w:r>
+        <w:t>winning</w:t>
+      </w:r>
+      <w:r>
+        <w:t>’</w:t>
+      </w:r>
+      <w:r>
+        <w:t>,</w:t>
+      </w:r>
+      <w:r>
+        <w:t xml:space="preserve"> ’</w:t>
+      </w:r>
+      <w:r>
+        <w:t>losing</w:t>
+      </w:r>
+      <w:r>
+        <w:t>’</w:t>
+      </w:r>
+      <w:r>
+        <w:t xml:space="preserve"> or ‘draw’</w:t>
+      </w:r>
+      <w:r>
+        <w:t xml:space="preserve"> result through blinking the onboard LED at different rates.</w:t>
+      </w:r>
+    </w:p>
+    <w:p>
       <w:pPr>
         <w:pStyle w:val="Heading1"/>
       </w:pPr>
-      <w:bookmarkStart w:id="2" w:name="_Toc311207592"/>
+      <w:bookmarkStart w:id="2" w:name="_Toc311216207"/>
       <w:r>
         <w:t>Game Gestures</w:t>
       </w:r>
@@ -1842,6 +2292,7 @@
           <w:sz w:val="19"/>
           <w:szCs w:val="19"/>
         </w:rPr>
+        <w:lastRenderedPageBreak/>
         <w:t>typedef</w:t>
       </w:r>
       <w:proofErr w:type="spellEnd"/>
@@ -2429,7 +2880,6 @@
           <w:sz w:val="19"/>
           <w:szCs w:val="19"/>
         </w:rPr>
-        <w:lastRenderedPageBreak/>
         <w:t>gesture</w:t>
       </w:r>
       <w:proofErr w:type="gramEnd"/>
@@ -2801,7 +3251,7 @@
       <w:pPr>
         <w:pStyle w:val="Heading1"/>
       </w:pPr>
-      <w:bookmarkStart w:id="3" w:name="_Toc311207593"/>
+      <w:bookmarkStart w:id="3" w:name="_Toc311216208"/>
       <w:r>
         <w:t>Gesture Identification</w:t>
       </w:r>
@@ -2899,13 +3349,571 @@
     </w:p>
     <w:p>
       <w:pPr>
+        <w:rPr>
+          <w:rFonts w:eastAsiaTheme="minorEastAsia"/>
+        </w:rPr>
+      </w:pPr>
+      <w:r>
+        <w:rPr>
+          <w:rFonts w:asciiTheme="majorHAnsi" w:eastAsiaTheme="majorEastAsia" w:hAnsiTheme="majorHAnsi" w:cstheme="majorBidi"/>
+          <w:b/>
+          <w:bCs/>
+          <w:color w:val="365F91" w:themeColor="accent1" w:themeShade="BF"/>
+          <w:sz w:val="28"/>
+          <w:szCs w:val="28"/>
+        </w:rPr>
+        <w:t>Filters Used in the Implementation:</w:t>
+      </w:r>
+    </w:p>
+    <w:p>
+      <w:r>
+        <w:t xml:space="preserve">Filters were used to refine the collected real-time data from the sensors in order to diminish the effect of noise on the true readings, and to aid in disambiguating what micro-gesture had been performed. After experimenting with different schemes and in an attempt to find the best solution to address this issue given the need to identify </w:t>
+      </w:r>
+      <w:proofErr w:type="spellStart"/>
+      <w:r>
+        <w:t>microgestures</w:t>
+      </w:r>
+      <w:proofErr w:type="spellEnd"/>
+      <w:r>
+        <w:t>, we opted to implement two filter schemes and sensor fusion as described below.</w:t>
+      </w:r>
+    </w:p>
+    <w:p>
+      <w:pPr>
+        <w:pStyle w:val="Heading2"/>
+        <w:rPr>
+          <w:rFonts w:ascii="Times New Roman" w:eastAsia="Times New Roman" w:hAnsi="Times New Roman" w:cs="Times New Roman"/>
+          <w:sz w:val="15"/>
+          <w:szCs w:val="15"/>
+        </w:rPr>
+      </w:pPr>
+      <w:bookmarkStart w:id="4" w:name="_Toc311216209"/>
+      <w:r>
+        <w:rPr>
+          <w:rFonts w:eastAsia="Times New Roman"/>
+        </w:rPr>
+        <w:t>Moving Average Filter:</w:t>
+      </w:r>
+      <w:bookmarkEnd w:id="4"/>
+    </w:p>
+    <w:p>
+      <w:r>
+        <w:t>In general, a moving average is commonly used with</w:t>
+      </w:r>
+      <w:hyperlink r:id="rId10" w:history="1">
+        <w:r>
+          <w:t xml:space="preserve"> time series</w:t>
+        </w:r>
+      </w:hyperlink>
+      <w:r>
+        <w:t xml:space="preserve"> data to smooth out short-term fluctuations and highlight longer-term trends or cycles. In our code, we have used a moving average filter of window size 4 (implemented as an array of short 16) to refine the raw data readings from the accelerometer and gyroscope before these values are used as inputs for the gesture calculations. The aim of this simple filter is to spread out the effect of noise across four readings in order to decrease the effect of noise.</w:t>
+      </w:r>
+    </w:p>
+    <w:p>
+      <w:pPr>
+        <w:pStyle w:val="Heading2"/>
+        <w:rPr>
+          <w:rFonts w:ascii="Times New Roman" w:eastAsia="Times New Roman" w:hAnsi="Times New Roman" w:cs="Times New Roman"/>
+          <w:sz w:val="15"/>
+          <w:szCs w:val="15"/>
+        </w:rPr>
+      </w:pPr>
+      <w:bookmarkStart w:id="5" w:name="_Toc311216210"/>
+      <w:r>
+        <w:rPr>
+          <w:rFonts w:eastAsia="Times New Roman"/>
+        </w:rPr>
+        <w:t>Sensor Fusion:</w:t>
+      </w:r>
+      <w:bookmarkEnd w:id="5"/>
+    </w:p>
+    <w:p>
+      <w:r>
+        <w:t>Sensor fusion is the combining of</w:t>
+      </w:r>
+      <w:hyperlink r:id="rId11" w:history="1">
+        <w:r>
+          <w:t xml:space="preserve"> sensory</w:t>
+        </w:r>
+      </w:hyperlink>
+      <w:r>
+        <w:t xml:space="preserve"> data from disparate sources such that the resulting information is more accurate than would be possible when these sources were used individually. We aim to use measurements observed over time, containing</w:t>
+      </w:r>
+      <w:hyperlink r:id="rId12" w:history="1">
+        <w:r>
+          <w:t xml:space="preserve"> noise</w:t>
+        </w:r>
+      </w:hyperlink>
+      <w:r>
+        <w:t xml:space="preserve"> (random variations) and other inaccuracies (such as </w:t>
+      </w:r>
+      <w:proofErr w:type="spellStart"/>
+      <w:r>
+        <w:t>discretization</w:t>
+      </w:r>
+      <w:proofErr w:type="spellEnd"/>
+      <w:r>
+        <w:t xml:space="preserve"> error), to produce values that tend to be closer to the true values of the measurements and their associated calculated values. On the </w:t>
+      </w:r>
+      <w:proofErr w:type="spellStart"/>
+      <w:r>
+        <w:t>iNemo</w:t>
+      </w:r>
+      <w:proofErr w:type="spellEnd"/>
+      <w:r>
+        <w:t xml:space="preserve"> board, we take advantage of the two </w:t>
+      </w:r>
+      <w:proofErr w:type="spellStart"/>
+      <w:r>
+        <w:t>seperate</w:t>
+      </w:r>
+      <w:proofErr w:type="spellEnd"/>
+      <w:r>
+        <w:t xml:space="preserve"> sensor systems (the accelerometer and the gyroscope) to combine their readings using a </w:t>
+      </w:r>
+      <w:proofErr w:type="spellStart"/>
+      <w:r>
+        <w:t>Kalman</w:t>
+      </w:r>
+      <w:proofErr w:type="spellEnd"/>
+      <w:r>
+        <w:t xml:space="preserve"> filter in order to produce a value that is better representative of the true translation changes experiences by the board. </w:t>
+      </w:r>
+    </w:p>
+    <w:p>
+      <w:pPr>
+        <w:pStyle w:val="Heading2"/>
+        <w:rPr>
+          <w:rFonts w:ascii="Times New Roman" w:eastAsia="Times New Roman" w:hAnsi="Times New Roman" w:cs="Times New Roman"/>
+          <w:sz w:val="15"/>
+          <w:szCs w:val="15"/>
+        </w:rPr>
+      </w:pPr>
+      <w:bookmarkStart w:id="6" w:name="_Toc311216211"/>
+      <w:proofErr w:type="spellStart"/>
+      <w:r>
+        <w:rPr>
+          <w:rFonts w:eastAsia="Times New Roman"/>
+        </w:rPr>
+        <w:t>Kalman</w:t>
+      </w:r>
+      <w:proofErr w:type="spellEnd"/>
+      <w:r>
+        <w:rPr>
+          <w:rFonts w:eastAsia="Times New Roman"/>
+        </w:rPr>
+        <w:t xml:space="preserve"> Filter</w:t>
+      </w:r>
+      <w:r>
+        <w:rPr>
+          <w:rStyle w:val="FootnoteReference"/>
+          <w:rFonts w:eastAsia="Times New Roman"/>
+        </w:rPr>
+        <w:footnoteReference w:id="2"/>
+      </w:r>
+      <w:r>
+        <w:rPr>
+          <w:rFonts w:eastAsia="Times New Roman"/>
+        </w:rPr>
+        <w:t>:</w:t>
+      </w:r>
+      <w:bookmarkEnd w:id="6"/>
+    </w:p>
+    <w:p>
+      <w:r>
+        <w:t xml:space="preserve">The </w:t>
+      </w:r>
+      <w:proofErr w:type="spellStart"/>
+      <w:r>
+        <w:t>Kalman</w:t>
+      </w:r>
+      <w:proofErr w:type="spellEnd"/>
+      <w:r>
+        <w:t xml:space="preserve"> filter averages a prediction of a system's state with a new measurement using a </w:t>
+      </w:r>
+      <w:hyperlink r:id="rId13" w:tooltip="Weighted mean" w:history="1">
+        <w:r>
+          <w:t>weighted average</w:t>
+        </w:r>
+      </w:hyperlink>
+      <w:r>
+        <w:t xml:space="preserve">. The purpose of the weights is that values with better (i.e., smaller) estimated </w:t>
+      </w:r>
+      <w:proofErr w:type="gramStart"/>
+      <w:r>
+        <w:t>uncertainty are</w:t>
+      </w:r>
+      <w:proofErr w:type="gramEnd"/>
+      <w:r>
+        <w:t xml:space="preserve"> "trusted" more. The weights are calculated from the </w:t>
+      </w:r>
+      <w:hyperlink r:id="rId14" w:tooltip="Covariance" w:history="1">
+        <w:r>
+          <w:t>covariance</w:t>
+        </w:r>
+      </w:hyperlink>
+      <w:r>
+        <w:t xml:space="preserve">, a measure of the estimated uncertainty of the prediction of the system's state. The result of the weighted average is a new state estimate that lies in between the predicted and measured state, and has a better estimated uncertainty than either alone. This process is repeated every time step, with the new estimate and its covariance </w:t>
+      </w:r>
+      <w:r>
+        <w:rPr>
+          <w:lang/>
+        </w:rPr>
+        <w:t>informing the prediction used in the following iteration. For o</w:t>
+      </w:r>
+      <w:proofErr w:type="spellStart"/>
+      <w:r>
+        <w:t>ur</w:t>
+      </w:r>
+      <w:proofErr w:type="spellEnd"/>
+      <w:r>
+        <w:t xml:space="preserve"> filter</w:t>
+      </w:r>
+      <w:r>
+        <w:t xml:space="preserve"> implementation, we have it</w:t>
+      </w:r>
+      <w:r>
+        <w:t xml:space="preserve"> based on an exponential model where we use a weighted average as shown below:</w:t>
+      </w:r>
+    </w:p>
+    <w:p>
+      <m:oMathPara>
+        <m:oMath>
+          <m:r>
+            <w:rPr>
+              <w:rFonts w:ascii="Cambria Math" w:hAnsi="Cambria Math"/>
+            </w:rPr>
+            <m:t xml:space="preserve">K=0.1+0.9 </m:t>
+          </m:r>
+          <m:sSup>
+            <m:sSupPr>
+              <m:ctrlPr>
+                <w:rPr>
+                  <w:rFonts w:ascii="Cambria Math" w:hAnsi="Cambria Math"/>
+                  <w:i/>
+                </w:rPr>
+              </m:ctrlPr>
+            </m:sSupPr>
+            <m:e>
+              <m:r>
+                <w:rPr>
+                  <w:rFonts w:ascii="Cambria Math" w:hAnsi="Cambria Math"/>
+                </w:rPr>
+                <m:t>e</m:t>
+              </m:r>
+            </m:e>
+            <m:sup>
+              <m:r>
+                <w:rPr>
+                  <w:rFonts w:ascii="Cambria Math" w:hAnsi="Cambria Math"/>
+                </w:rPr>
+                <m:t>-</m:t>
+              </m:r>
+              <m:f>
+                <m:fPr>
+                  <m:ctrlPr>
+                    <w:rPr>
+                      <w:rFonts w:ascii="Cambria Math" w:hAnsi="Cambria Math"/>
+                      <w:i/>
+                    </w:rPr>
+                  </m:ctrlPr>
+                </m:fPr>
+                <m:num>
+                  <m:sSup>
+                    <m:sSupPr>
+                      <m:ctrlPr>
+                        <w:rPr>
+                          <w:rFonts w:ascii="Cambria Math" w:hAnsi="Cambria Math"/>
+                          <w:i/>
+                        </w:rPr>
+                      </m:ctrlPr>
+                    </m:sSupPr>
+                    <m:e>
+                      <m:r>
+                        <w:rPr>
+                          <w:rFonts w:ascii="Cambria Math" w:hAnsi="Cambria Math"/>
+                        </w:rPr>
+                        <m:t>σ</m:t>
+                      </m:r>
+                    </m:e>
+                    <m:sup>
+                      <m:r>
+                        <w:rPr>
+                          <w:rFonts w:ascii="Cambria Math" w:hAnsi="Cambria Math"/>
+                        </w:rPr>
+                        <m:t>2</m:t>
+                      </m:r>
+                    </m:sup>
+                  </m:sSup>
+                </m:num>
+                <m:den>
+                  <m:sSup>
+                    <m:sSupPr>
+                      <m:ctrlPr>
+                        <w:rPr>
+                          <w:rFonts w:ascii="Cambria Math" w:hAnsi="Cambria Math"/>
+                          <w:i/>
+                        </w:rPr>
+                      </m:ctrlPr>
+                    </m:sSupPr>
+                    <m:e>
+                      <m:r>
+                        <w:rPr>
+                          <w:rFonts w:ascii="Cambria Math" w:hAnsi="Cambria Math"/>
+                        </w:rPr>
+                        <m:t>α</m:t>
+                      </m:r>
+                    </m:e>
+                    <m:sup>
+                      <m:r>
+                        <w:rPr>
+                          <w:rFonts w:ascii="Cambria Math" w:hAnsi="Cambria Math"/>
+                        </w:rPr>
+                        <m:t>2</m:t>
+                      </m:r>
+                    </m:sup>
+                  </m:sSup>
+                </m:den>
+              </m:f>
+            </m:sup>
+          </m:sSup>
+        </m:oMath>
+      </m:oMathPara>
+    </w:p>
+    <w:p>
+      <w:r>
+        <w:t xml:space="preserve">We </w:t>
+      </w:r>
+      <w:r>
+        <w:t xml:space="preserve">also </w:t>
+      </w:r>
+      <w:r>
+        <w:t>have decided to use this weighted average value (or trust factor) on a constant trust for any sample (0.1) and a Gaussian trust on the other 9 samples that increase with decreasin</w:t>
+      </w:r>
+      <w:r>
+        <w:t xml:space="preserve">g </w:t>
+      </w:r>
+      <w:r>
+        <w:t xml:space="preserve"> variance in the computed angle</w:t>
+      </w:r>
+      <w:r>
+        <w:t xml:space="preserve"> samples</w:t>
+      </w:r>
+      <w:r>
+        <w:t>.</w:t>
+      </w:r>
+      <w:r>
+        <w:t xml:space="preserve"> The equations used to obtain the final pitch and roll values are:</w:t>
+      </w:r>
+    </w:p>
+    <w:p>
+      <w:pPr>
+        <w:spacing w:after="0" w:line="240" w:lineRule="auto"/>
+        <w:jc w:val="center"/>
+        <w:rPr>
+          <w:rFonts w:ascii="Arial" w:eastAsia="Times New Roman" w:hAnsi="Arial" w:cs="Arial"/>
+          <w:i/>
+          <w:color w:val="000000"/>
+          <w:sz w:val="23"/>
+          <w:szCs w:val="23"/>
+        </w:rPr>
+      </w:pPr>
+      <w:proofErr w:type="gramStart"/>
+      <w:r>
+        <w:rPr>
+          <w:rFonts w:ascii="Arial" w:eastAsia="Times New Roman" w:hAnsi="Arial" w:cs="Arial"/>
+          <w:i/>
+          <w:color w:val="000000"/>
+          <w:sz w:val="23"/>
+          <w:szCs w:val="23"/>
+        </w:rPr>
+        <w:t>fused(</w:t>
+      </w:r>
+      <w:proofErr w:type="spellStart"/>
+      <w:proofErr w:type="gramEnd"/>
+      <w:r>
+        <w:rPr>
+          <w:rFonts w:ascii="Arial" w:eastAsia="Times New Roman" w:hAnsi="Arial" w:cs="Arial"/>
+          <w:i/>
+          <w:color w:val="000000"/>
+          <w:sz w:val="23"/>
+          <w:szCs w:val="23"/>
+        </w:rPr>
+        <w:t>overall_pitch</w:t>
+      </w:r>
+      <w:proofErr w:type="spellEnd"/>
+      <w:r>
+        <w:rPr>
+          <w:rFonts w:ascii="Arial" w:eastAsia="Times New Roman" w:hAnsi="Arial" w:cs="Arial"/>
+          <w:i/>
+          <w:color w:val="000000"/>
+          <w:sz w:val="23"/>
+          <w:szCs w:val="23"/>
+        </w:rPr>
+        <w:t xml:space="preserve">) = </w:t>
+      </w:r>
+      <w:r>
+        <w:rPr>
+          <w:rFonts w:ascii="Arial" w:eastAsia="Times New Roman" w:hAnsi="Arial" w:cs="Arial"/>
+          <w:i/>
+          <w:color w:val="000000"/>
+          <w:sz w:val="23"/>
+          <w:szCs w:val="23"/>
+        </w:rPr>
+        <w:t xml:space="preserve"> </w:t>
+      </w:r>
+      <w:r>
+        <w:rPr>
+          <w:rFonts w:ascii="Arial" w:eastAsia="Times New Roman" w:hAnsi="Arial" w:cs="Arial"/>
+          <w:i/>
+          <w:color w:val="000000"/>
+          <w:sz w:val="23"/>
+          <w:szCs w:val="23"/>
+        </w:rPr>
+        <w:t xml:space="preserve">K * </w:t>
+      </w:r>
+      <w:proofErr w:type="spellStart"/>
+      <w:r>
+        <w:rPr>
+          <w:rFonts w:ascii="Arial" w:eastAsia="Times New Roman" w:hAnsi="Arial" w:cs="Arial"/>
+          <w:i/>
+          <w:color w:val="000000"/>
+          <w:sz w:val="23"/>
+          <w:szCs w:val="23"/>
+        </w:rPr>
+        <w:t>accelerometer_pitch</w:t>
+      </w:r>
+      <w:proofErr w:type="spellEnd"/>
+      <w:r>
+        <w:rPr>
+          <w:rFonts w:ascii="Arial" w:eastAsia="Times New Roman" w:hAnsi="Arial" w:cs="Arial"/>
+          <w:i/>
+          <w:color w:val="000000"/>
+          <w:sz w:val="23"/>
+          <w:szCs w:val="23"/>
+        </w:rPr>
+        <w:t xml:space="preserve"> + (1-K) * </w:t>
+      </w:r>
+      <w:proofErr w:type="spellStart"/>
+      <w:r>
+        <w:rPr>
+          <w:rFonts w:ascii="Arial" w:eastAsia="Times New Roman" w:hAnsi="Arial" w:cs="Arial"/>
+          <w:i/>
+          <w:color w:val="000000"/>
+          <w:sz w:val="23"/>
+          <w:szCs w:val="23"/>
+        </w:rPr>
+        <w:t>gyroscope_pitch</w:t>
+      </w:r>
+      <w:proofErr w:type="spellEnd"/>
+    </w:p>
+    <w:p>
+      <w:pPr>
+        <w:spacing w:after="0" w:line="240" w:lineRule="auto"/>
+        <w:jc w:val="center"/>
+        <w:rPr>
+          <w:rFonts w:ascii="Arial" w:eastAsia="Times New Roman" w:hAnsi="Arial" w:cs="Arial"/>
+          <w:i/>
+          <w:color w:val="000000"/>
+          <w:sz w:val="23"/>
+          <w:szCs w:val="23"/>
+        </w:rPr>
+      </w:pPr>
+      <w:proofErr w:type="gramStart"/>
+      <w:r>
+        <w:rPr>
+          <w:rFonts w:ascii="Arial" w:eastAsia="Times New Roman" w:hAnsi="Arial" w:cs="Arial"/>
+          <w:i/>
+          <w:color w:val="000000"/>
+          <w:sz w:val="23"/>
+          <w:szCs w:val="23"/>
+        </w:rPr>
+        <w:t>fused(</w:t>
+      </w:r>
+      <w:proofErr w:type="spellStart"/>
+      <w:proofErr w:type="gramEnd"/>
+      <w:r>
+        <w:rPr>
+          <w:rFonts w:ascii="Arial" w:eastAsia="Times New Roman" w:hAnsi="Arial" w:cs="Arial"/>
+          <w:i/>
+          <w:color w:val="000000"/>
+          <w:sz w:val="23"/>
+          <w:szCs w:val="23"/>
+        </w:rPr>
+        <w:t>overall_roll</w:t>
+      </w:r>
+      <w:proofErr w:type="spellEnd"/>
+      <w:r>
+        <w:rPr>
+          <w:rFonts w:ascii="Arial" w:eastAsia="Times New Roman" w:hAnsi="Arial" w:cs="Arial"/>
+          <w:i/>
+          <w:color w:val="000000"/>
+          <w:sz w:val="23"/>
+          <w:szCs w:val="23"/>
+        </w:rPr>
+        <w:t xml:space="preserve">) = K * </w:t>
+      </w:r>
+      <w:proofErr w:type="spellStart"/>
+      <w:r>
+        <w:rPr>
+          <w:rFonts w:ascii="Arial" w:eastAsia="Times New Roman" w:hAnsi="Arial" w:cs="Arial"/>
+          <w:i/>
+          <w:color w:val="000000"/>
+          <w:sz w:val="23"/>
+          <w:szCs w:val="23"/>
+        </w:rPr>
+        <w:t>accelerometer_roll</w:t>
+      </w:r>
+      <w:proofErr w:type="spellEnd"/>
+      <w:r>
+        <w:rPr>
+          <w:rFonts w:ascii="Arial" w:eastAsia="Times New Roman" w:hAnsi="Arial" w:cs="Arial"/>
+          <w:i/>
+          <w:color w:val="000000"/>
+          <w:sz w:val="23"/>
+          <w:szCs w:val="23"/>
+        </w:rPr>
+        <w:t xml:space="preserve"> + (1-K) * </w:t>
+      </w:r>
+      <w:proofErr w:type="spellStart"/>
+      <w:r>
+        <w:rPr>
+          <w:rFonts w:ascii="Arial" w:eastAsia="Times New Roman" w:hAnsi="Arial" w:cs="Arial"/>
+          <w:i/>
+          <w:color w:val="000000"/>
+          <w:sz w:val="23"/>
+          <w:szCs w:val="23"/>
+        </w:rPr>
+        <w:t>gyroscope_roll</w:t>
+      </w:r>
+      <w:proofErr w:type="spellEnd"/>
+    </w:p>
+    <w:p/>
+    <w:p>
+      <w:r>
+        <w:t xml:space="preserve">The respective code for both filters may be found in the </w:t>
+      </w:r>
+      <w:proofErr w:type="spellStart"/>
+      <w:r>
+        <w:rPr>
+          <w:i/>
+        </w:rPr>
+        <w:t>gesture_latch.c</w:t>
+      </w:r>
+      <w:proofErr w:type="spellEnd"/>
+      <w:r>
+        <w:t xml:space="preserve"> file.</w:t>
+      </w:r>
+    </w:p>
+    <w:p>
+      <w:pPr>
         <w:pStyle w:val="Heading1"/>
       </w:pPr>
-      <w:bookmarkStart w:id="4" w:name="_Toc311207594"/>
+      <w:bookmarkStart w:id="7" w:name="_Toc311216212"/>
       <w:r>
         <w:t>Gesture Update</w:t>
       </w:r>
-      <w:bookmarkEnd w:id="4"/>
+      <w:bookmarkEnd w:id="7"/>
     </w:p>
     <w:p>
       <w:pPr>
@@ -2991,7 +3999,21 @@
         <w:rPr>
           <w:rFonts w:eastAsiaTheme="minorEastAsia"/>
         </w:rPr>
-        <w:t xml:space="preserve"> determines the micro-gesture is by computing the difference between the current accelerometer data and that of the previous call, and then comparing this delta to a threshold value experimentally set for each axis. If the delta on one of the axes exceeds its threshold, then this is equated to a jerk executed on that axis, and is thus translated to an appropriate micro-gesture (pushed onto the intelligent stack).</w:t>
+        <w:t xml:space="preserve"> determines the m</w:t>
+      </w:r>
+      <w:proofErr w:type="spellStart"/>
+      <w:r>
+        <w:rPr>
+          <w:rFonts w:eastAsiaTheme="minorEastAsia"/>
+        </w:rPr>
+        <w:t>icro</w:t>
+      </w:r>
+      <w:proofErr w:type="spellEnd"/>
+      <w:r>
+        <w:rPr>
+          <w:rFonts w:eastAsiaTheme="minorEastAsia"/>
+        </w:rPr>
+        <w:t>-gesture is by computing the difference between the current accelerometer data and that of the previous call, and then comparing this delta to a threshold value experimentally set for each axis. If the delta on one of the axes exceeds its threshold, then this is equated to a jerk executed on that axis, and is thus translated to an appropriate micro-gesture (pushed onto the intelligent stack).</w:t>
       </w:r>
     </w:p>
     <w:p>
@@ -3021,39 +4043,18 @@
         <w:rPr>
           <w:rFonts w:eastAsiaTheme="minorEastAsia"/>
         </w:rPr>
-        <w:t xml:space="preserve"> the z-axis accelerometer reading is negative (meaning the board is flipped), then this motion is processed as a rock. Originally, a rock was defined as </w:t>
-      </w:r>
-      <w:r>
-        <w:rPr>
-          <w:rFonts w:eastAsiaTheme="minorEastAsia"/>
-        </w:rPr>
-        <w:lastRenderedPageBreak/>
-        <w:t xml:space="preserve">a positive roll followed by a negative roll. But it was quickly realized that this motion was sometimes </w:t>
-      </w:r>
-      <w:proofErr w:type="gramStart"/>
-      <w:r>
-        <w:rPr>
-          <w:rFonts w:eastAsiaTheme="minorEastAsia"/>
-        </w:rPr>
-        <w:t>being</w:t>
-      </w:r>
-      <w:proofErr w:type="gramEnd"/>
-      <w:r>
-        <w:rPr>
-          <w:rFonts w:eastAsiaTheme="minorEastAsia"/>
-        </w:rPr>
-        <w:t xml:space="preserve"> confused with the other motions (as jerks were detected in some axes when the board is rotated). Thus, we added the negative z-axis requirement, and ensured that roll was checked for first in our processing. This resolved our problem, and made the gesture system more robust.</w:t>
+        <w:t xml:space="preserve"> the z-axis accelerometer reading is negative (meaning the board is flipped), then this motion is processed as a rock. Originally, a rock was defined as a positive roll followed by a negative roll. But it was quickly realized that this motion was sometimes being confused with the other motions (as jerks were detected in some axes when the board is rotated). Thus, we added the negative z-axis requirement, and ensured that roll was checked for first in our processing. This resolved our problem, and made the gesture system more robust.</w:t>
       </w:r>
     </w:p>
     <w:p>
       <w:pPr>
         <w:pStyle w:val="Heading1"/>
       </w:pPr>
-      <w:bookmarkStart w:id="5" w:name="_Toc311207595"/>
+      <w:bookmarkStart w:id="8" w:name="_Toc311216213"/>
       <w:r>
         <w:t>SPI Protocol Implementation</w:t>
       </w:r>
-      <w:bookmarkEnd w:id="5"/>
+      <w:bookmarkEnd w:id="8"/>
     </w:p>
     <w:p>
       <w:r>
@@ -3062,7 +4063,13 @@
     </w:p>
     <w:p>
       <w:r>
-        <w:t>On the grand scale, the SPI protocol functions as illustrated by the following diagram (Figure</w:t>
+        <w:t xml:space="preserve">On the </w:t>
+      </w:r>
+      <w:r>
+        <w:t>larger</w:t>
+      </w:r>
+      <w:r>
+        <w:t xml:space="preserve"> scale, the SPI protocol functions as illustrated by the following diagram (Figure</w:t>
       </w:r>
       <w:r>
         <w:t xml:space="preserve"> 1</w:t>
@@ -3098,7 +4105,7 @@
                     </pic:cNvPicPr>
                   </pic:nvPicPr>
                   <pic:blipFill>
-                    <a:blip r:embed="rId9" cstate="print"/>
+                    <a:blip r:embed="rId15" cstate="print"/>
                     <a:srcRect/>
                     <a:stretch>
                       <a:fillRect/>
@@ -3149,6 +4156,7 @@
     </w:p>
     <w:p>
       <w:r>
+        <w:lastRenderedPageBreak/>
         <w:t xml:space="preserve">The master controls the clock (SCK). </w:t>
       </w:r>
       <w:proofErr w:type="spellStart"/>
@@ -3195,7 +4203,7 @@
                     </pic:cNvPicPr>
                   </pic:nvPicPr>
                   <pic:blipFill>
-                    <a:blip r:embed="rId10" cstate="print"/>
+                    <a:blip r:embed="rId16" cstate="print"/>
                     <a:srcRect/>
                     <a:stretch>
                       <a:fillRect/>
@@ -3254,7 +4262,6 @@
     </w:p>
     <w:p>
       <w:r>
-        <w:lastRenderedPageBreak/>
         <w:t xml:space="preserve">The CC2500 chip had certain specifications and requirements for SPI communication. They were outlined in </w:t>
       </w:r>
       <w:r>
@@ -3397,6 +4404,7 @@
     </w:p>
     <w:p>
       <w:r>
+        <w:lastRenderedPageBreak/>
         <w:t xml:space="preserve">It was necessary to validate the code to ensure that it conforms to the specifications. This was achieved using an oscilloscope during the initial stages of implementation and by observing the produced waveforms. This </w:t>
       </w:r>
       <w:r>
@@ -3557,6 +4565,7 @@
           <w:noProof/>
           <w:lang w:val="en-US"/>
         </w:rPr>
+        <w:lastRenderedPageBreak/>
         <w:drawing>
           <wp:anchor distT="0" distB="0" distL="114300" distR="114300" simplePos="0" relativeHeight="251663360" behindDoc="0" locked="0" layoutInCell="1" allowOverlap="1">
             <wp:simplePos x="0" y="0"/>
@@ -3583,7 +4592,7 @@
                     </pic:cNvPicPr>
                   </pic:nvPicPr>
                   <pic:blipFill>
-                    <a:blip r:embed="rId11" cstate="print"/>
+                    <a:blip r:embed="rId17" cstate="print"/>
                     <a:srcRect/>
                     <a:stretch>
                       <a:fillRect/>
@@ -3638,21 +4647,18 @@
       </w:r>
       <w:r>
         <w:br/>
-        <w:t xml:space="preserve">When in transmit mode, the chip would broadcast the contents of the FIFO buffer. When in receive </w:t>
-      </w:r>
+        <w:t xml:space="preserve">When in transmit mode, the chip would broadcast the contents of the FIFO buffer. When in receive mode, it would store received packets </w:t>
+      </w:r>
+      <w:r>
+        <w:t>into</w:t>
+      </w:r>
+      <w:r>
+        <w:t xml:space="preserve"> the FIFO buffer. The size of the buffer is 64 bytes. Physically, it is the same buffer shared for read and for write, with the size of each specified in the configuration.</w:t>
+      </w:r>
+    </w:p>
+    <w:p>
       <w:r>
         <w:lastRenderedPageBreak/>
-        <w:t xml:space="preserve">mode, it would store received packets </w:t>
-      </w:r>
-      <w:r>
-        <w:t>into</w:t>
-      </w:r>
-      <w:r>
-        <w:t xml:space="preserve"> the FIFO buffer. The size of the buffer is 64 bytes. Physically, it is the same buffer shared for read and for write, with the size of each specified in the configuration.</w:t>
-      </w:r>
-    </w:p>
-    <w:p>
-      <w:r>
         <w:t>Proper handling of underflow and overflow had to be implemented. When in any of those modes, the buffer had to be explicitly flushed, after which the state would change to idle.</w:t>
       </w:r>
     </w:p>
@@ -3728,11 +4734,11 @@
       <w:pPr>
         <w:pStyle w:val="Heading1"/>
       </w:pPr>
-      <w:bookmarkStart w:id="6" w:name="_Toc311207596"/>
+      <w:bookmarkStart w:id="9" w:name="_Toc311216214"/>
       <w:r>
         <w:t>Game Protocol</w:t>
       </w:r>
-      <w:bookmarkEnd w:id="6"/>
+      <w:bookmarkEnd w:id="9"/>
     </w:p>
     <w:p>
       <w:r>
@@ -3795,6 +4801,7 @@
     </w:p>
     <w:p>
       <w:r>
+        <w:lastRenderedPageBreak/>
         <w:t>At every stage</w:t>
       </w:r>
       <w:r>
@@ -3865,7 +4872,15 @@
         <w:t>ult it received from the master</w:t>
       </w:r>
       <w:r>
-        <w:t xml:space="preserve"> and the master sends an acknowledge. </w:t>
+        <w:t xml:space="preserve"> and the master sends </w:t>
+      </w:r>
+      <w:proofErr w:type="gramStart"/>
+      <w:r>
+        <w:t>an acknowledge</w:t>
+      </w:r>
+      <w:proofErr w:type="gramEnd"/>
+      <w:r>
+        <w:t xml:space="preserve">. </w:t>
       </w:r>
       <w:r>
         <w:t xml:space="preserve">The general flow of the communication </w:t>
@@ -3913,7 +4928,7 @@
                     </pic:cNvPicPr>
                   </pic:nvPicPr>
                   <pic:blipFill>
-                    <a:blip r:embed="rId12" cstate="print"/>
+                    <a:blip r:embed="rId18" cstate="print"/>
                     <a:srcRect/>
                     <a:stretch>
                       <a:fillRect/>
@@ -3966,16 +4981,311 @@
       <w:pPr>
         <w:pStyle w:val="Heading1"/>
       </w:pPr>
-      <w:bookmarkStart w:id="7" w:name="_Toc311207597"/>
-      <w:r>
-        <w:t>Conclusion &amp; Discussion</w:t>
-      </w:r>
-      <w:bookmarkEnd w:id="7"/>
+      <w:bookmarkStart w:id="10" w:name="_Toc311216215"/>
+      <w:r>
+        <w:lastRenderedPageBreak/>
+        <w:t xml:space="preserve">Conclusion </w:t>
+      </w:r>
+      <w:r>
+        <w:t>and</w:t>
+      </w:r>
+      <w:r>
+        <w:t xml:space="preserve"> Discussion</w:t>
+      </w:r>
+      <w:bookmarkEnd w:id="10"/>
+    </w:p>
+    <w:p>
+      <w:r>
+        <w:t xml:space="preserve">Overall, we have successfully achieved the aim of this project by implementing a pair of (wireless) </w:t>
+      </w:r>
+      <w:proofErr w:type="gramStart"/>
+      <w:r>
+        <w:t>network</w:t>
+      </w:r>
+      <w:proofErr w:type="gramEnd"/>
+      <w:r>
+        <w:t xml:space="preserve"> nodes that are each able to successfully detect the gestures experienced by its partner. This objective has been taken a step </w:t>
+      </w:r>
+      <w:proofErr w:type="gramStart"/>
+      <w:r>
+        <w:t>further  and</w:t>
+      </w:r>
+      <w:proofErr w:type="gramEnd"/>
+      <w:r>
+        <w:t xml:space="preserve"> integrated in the design of a rock-paper-scissor gesture game, where the boards are autonomously  able to process the different stages of the game and declare an outcome of winning, losing or a tie. We define autonomous in this context to mean that the only input required by the </w:t>
+      </w:r>
+      <w:proofErr w:type="spellStart"/>
+      <w:r>
+        <w:t>iNEMO</w:t>
+      </w:r>
+      <w:proofErr w:type="spellEnd"/>
+      <w:r>
+        <w:t xml:space="preserve"> boards is the gestures produced by the human </w:t>
+      </w:r>
+      <w:proofErr w:type="spellStart"/>
+      <w:r>
+        <w:t>enduser</w:t>
+      </w:r>
+      <w:proofErr w:type="spellEnd"/>
+      <w:r>
+        <w:t>.</w:t>
+      </w:r>
+    </w:p>
+    <w:p>
+      <w:r>
+        <w:t xml:space="preserve">Throughout the implementation process, the major unexpected challenges that we </w:t>
+      </w:r>
+      <w:proofErr w:type="spellStart"/>
+      <w:r>
+        <w:t>overcomed</w:t>
+      </w:r>
+      <w:proofErr w:type="spellEnd"/>
+      <w:r>
+        <w:t xml:space="preserve"> were:</w:t>
+      </w:r>
+    </w:p>
+    <w:p>
+      <w:pPr>
+        <w:pStyle w:val="ListParagraph"/>
+        <w:numPr>
+          <w:ilvl w:val="0"/>
+          <w:numId w:val="4"/>
+        </w:numPr>
+      </w:pPr>
+      <w:r>
+        <w:t xml:space="preserve">Gestures not </w:t>
+      </w:r>
+      <w:proofErr w:type="gramStart"/>
+      <w:r>
+        <w:t xml:space="preserve">being </w:t>
+      </w:r>
+      <w:r>
+        <w:t xml:space="preserve"> detected</w:t>
+      </w:r>
+      <w:proofErr w:type="gramEnd"/>
+      <w:r>
+        <w:t>/distinguished</w:t>
+      </w:r>
+      <w:r>
+        <w:t xml:space="preserve"> accurate</w:t>
+      </w:r>
+      <w:r>
+        <w:t xml:space="preserve">ly. This was later </w:t>
+      </w:r>
+      <w:r>
+        <w:t xml:space="preserve">resolved by modifying algorithms </w:t>
+      </w:r>
+      <w:r>
+        <w:t>and improving on the filters that were used.</w:t>
+      </w:r>
+    </w:p>
+    <w:p>
+      <w:pPr>
+        <w:pStyle w:val="ListParagraph"/>
+        <w:numPr>
+          <w:ilvl w:val="0"/>
+          <w:numId w:val="4"/>
+        </w:numPr>
+      </w:pPr>
+      <w:r>
+        <w:t>It t</w:t>
+      </w:r>
+      <w:r>
+        <w:t xml:space="preserve">ook </w:t>
+      </w:r>
+      <w:proofErr w:type="spellStart"/>
+      <w:r>
+        <w:t>sometime</w:t>
+      </w:r>
+      <w:proofErr w:type="spellEnd"/>
+      <w:r>
+        <w:t xml:space="preserve"> </w:t>
+      </w:r>
+      <w:r>
+        <w:t xml:space="preserve">and testing </w:t>
+      </w:r>
+      <w:r>
+        <w:t xml:space="preserve">before </w:t>
+      </w:r>
+      <w:r>
+        <w:t xml:space="preserve">reaching the </w:t>
+      </w:r>
+      <w:r>
+        <w:t xml:space="preserve">ideal configuration set </w:t>
+      </w:r>
+      <w:r>
+        <w:t>that allowed for</w:t>
+      </w:r>
+      <w:r>
+        <w:t xml:space="preserve"> robust </w:t>
+      </w:r>
+      <w:r>
+        <w:t xml:space="preserve">and more reliable </w:t>
+      </w:r>
+      <w:r>
+        <w:t>RF performance</w:t>
+      </w:r>
+      <w:r>
+        <w:t>.</w:t>
+      </w:r>
+    </w:p>
+    <w:p>
+      <w:pPr>
+        <w:pStyle w:val="ListParagraph"/>
+        <w:numPr>
+          <w:ilvl w:val="0"/>
+          <w:numId w:val="4"/>
+        </w:numPr>
+      </w:pPr>
+      <w:r>
+        <w:t>We ran into t</w:t>
+      </w:r>
+      <w:r>
+        <w:t>iming</w:t>
+      </w:r>
+      <w:r>
+        <w:t xml:space="preserve"> issues between the</w:t>
+      </w:r>
+      <w:r>
+        <w:t xml:space="preserve"> SPI </w:t>
+      </w:r>
+      <w:proofErr w:type="gramStart"/>
+      <w:r>
+        <w:t>protocol  and</w:t>
+      </w:r>
+      <w:proofErr w:type="gramEnd"/>
+      <w:r>
+        <w:t xml:space="preserve"> MCU processing</w:t>
+      </w:r>
+      <w:r>
+        <w:t xml:space="preserve"> time as discussed above. This was fixed by implementing flags that needed to be checked before the MCU proceeds with executing the instructions that followed the SPI commands.</w:t>
+      </w:r>
+    </w:p>
+    <w:p>
+      <w:r>
+        <w:t>Our further recommendations for future work would include:</w:t>
+      </w:r>
+    </w:p>
+    <w:p>
+      <w:pPr>
+        <w:pStyle w:val="ListParagraph"/>
+        <w:numPr>
+          <w:ilvl w:val="0"/>
+          <w:numId w:val="4"/>
+        </w:numPr>
+      </w:pPr>
+      <w:r>
+        <w:t xml:space="preserve">Using machine learning and </w:t>
+      </w:r>
+      <w:proofErr w:type="spellStart"/>
+      <w:r>
+        <w:t>atificial</w:t>
+      </w:r>
+      <w:proofErr w:type="spellEnd"/>
+      <w:r>
+        <w:t xml:space="preserve"> intelligence algorithms (such as using </w:t>
+      </w:r>
+      <w:proofErr w:type="spellStart"/>
+      <w:r>
+        <w:t>markov</w:t>
+      </w:r>
+      <w:proofErr w:type="spellEnd"/>
+      <w:r>
+        <w:t xml:space="preserve"> probability chains) to aid in gesture recognition and improve in the overall robustness.</w:t>
+      </w:r>
+    </w:p>
+    <w:p>
+      <w:pPr>
+        <w:pStyle w:val="ListParagraph"/>
+        <w:numPr>
+          <w:ilvl w:val="0"/>
+          <w:numId w:val="4"/>
+        </w:numPr>
+      </w:pPr>
+      <w:r>
+        <w:t>Profiling the number of instructions per second of the MCU, especially when performing the numerical calculations. This can help in writing better ISRs and routines for the real-time implementation constraints. Performance can also be improved in using fixed-point arithmetic in lieu of floating-point arithmetic and comparing the difference of both implementations.</w:t>
+      </w:r>
+    </w:p>
+    <w:p>
+      <w:pPr>
+        <w:pStyle w:val="ListParagraph"/>
+        <w:numPr>
+          <w:ilvl w:val="0"/>
+          <w:numId w:val="4"/>
+        </w:numPr>
+      </w:pPr>
+      <w:r>
+        <w:t>Implementing more gestures</w:t>
+      </w:r>
+      <w:r>
+        <w:t xml:space="preserve"> and expanding on the rules of the classical paper-rock-scissors game deployed here. We could also attempt to redesign a game that can support more than two players at once.</w:t>
+      </w:r>
+    </w:p>
+    <w:p>
+      <w:pPr>
+        <w:pStyle w:val="Heading1"/>
+      </w:pPr>
+      <w:bookmarkStart w:id="11" w:name="_Toc311216216"/>
+      <w:r>
+        <w:t>Acknowledgements:</w:t>
+      </w:r>
+      <w:bookmarkEnd w:id="11"/>
+    </w:p>
+    <w:p>
+      <w:pPr>
+        <w:ind w:left="360"/>
+      </w:pPr>
+      <w:r>
+        <w:t xml:space="preserve">We would like to thank our Professor </w:t>
+      </w:r>
+      <w:proofErr w:type="spellStart"/>
+      <w:r>
+        <w:t>Andraws</w:t>
+      </w:r>
+      <w:proofErr w:type="spellEnd"/>
+      <w:r>
+        <w:t xml:space="preserve"> </w:t>
+      </w:r>
+      <w:proofErr w:type="spellStart"/>
+      <w:r>
+        <w:t>Swaidan</w:t>
+      </w:r>
+      <w:proofErr w:type="spellEnd"/>
+      <w:r>
+        <w:t xml:space="preserve"> and the Teaching Assistants (namely </w:t>
+      </w:r>
+      <w:proofErr w:type="spellStart"/>
+      <w:r>
+        <w:t>Umaid</w:t>
+      </w:r>
+      <w:proofErr w:type="spellEnd"/>
+      <w:r>
+        <w:t xml:space="preserve"> and Dan) for their time and support that was precious in helping this project to materialize. </w:t>
+      </w:r>
+      <w:proofErr w:type="gramStart"/>
+      <w:r>
+        <w:t>Thank  you</w:t>
+      </w:r>
+      <w:proofErr w:type="gramEnd"/>
+      <w:r>
+        <w:t xml:space="preserve"> </w:t>
+      </w:r>
+      <w:proofErr w:type="spellStart"/>
+      <w:r>
+        <w:t>oncemore</w:t>
+      </w:r>
+      <w:proofErr w:type="spellEnd"/>
+      <w:r>
+        <w:t>!</w:t>
+      </w:r>
     </w:p>
     <w:sectPr>
-      <w:headerReference w:type="default" r:id="rId13"/>
+      <w:headerReference w:type="default" r:id="rId19"/>
       <w:pgSz w:w="12240" w:h="15840"/>
       <w:pgMar w:top="1440" w:right="1440" w:bottom="1440" w:left="1440" w:header="708" w:footer="708" w:gutter="0"/>
+      <w:pgBorders>
+        <w:bottom w:val="single" w:sz="4" w:space="2" w:color="auto"/>
+      </w:pgBorders>
       <w:cols w:space="708"/>
       <w:titlePg/>
       <w:docGrid w:linePitch="360"/>
@@ -4028,6 +5338,81 @@
       </w:pPr>
       <w:r>
         <w:continuationSeparator/>
+      </w:r>
+    </w:p>
+  </w:footnote>
+  <w:footnote w:id="1">
+    <w:p>
+      <w:pPr>
+        <w:pStyle w:val="FootnoteText"/>
+        <w:rPr>
+          <w:lang w:val="en-US"/>
+        </w:rPr>
+      </w:pPr>
+      <w:r>
+        <w:rPr>
+          <w:rStyle w:val="FootnoteReference"/>
+        </w:rPr>
+        <w:footnoteRef/>
+      </w:r>
+      <w:r>
+        <w:t xml:space="preserve"> </w:t>
+      </w:r>
+      <w:r>
+        <w:rPr>
+          <w:lang w:val="en-US"/>
+        </w:rPr>
+        <w:t>This section has been modified from Rock-Paper-Scissors article on Wikipedia: “</w:t>
+      </w:r>
+      <w:r>
+        <w:rPr>
+          <w:lang w:val="en-US"/>
+        </w:rPr>
+        <w:t>http://en.wikipedia.org/wiki/Rock-paper-scissors</w:t>
+      </w:r>
+      <w:r>
+        <w:rPr>
+          <w:lang w:val="en-US"/>
+        </w:rPr>
+        <w:t>”</w:t>
+      </w:r>
+    </w:p>
+  </w:footnote>
+  <w:footnote w:id="2">
+    <w:p>
+      <w:pPr>
+        <w:pStyle w:val="FootnoteText"/>
+        <w:rPr>
+          <w:lang w:val="en-US"/>
+        </w:rPr>
+      </w:pPr>
+      <w:r>
+        <w:rPr>
+          <w:rStyle w:val="FootnoteReference"/>
+        </w:rPr>
+        <w:footnoteRef/>
+      </w:r>
+      <w:r>
+        <w:t xml:space="preserve"> Based on “</w:t>
+      </w:r>
+      <w:proofErr w:type="spellStart"/>
+      <w:r>
+        <w:t>Kalman</w:t>
+      </w:r>
+      <w:proofErr w:type="spellEnd"/>
+      <w:r>
+        <w:t xml:space="preserve"> Filters” Article found on </w:t>
+      </w:r>
+      <w:proofErr w:type="spellStart"/>
+      <w:r>
+        <w:t>wikipedia</w:t>
+      </w:r>
+      <w:proofErr w:type="spellEnd"/>
+      <w:r>
+        <w:t xml:space="preserve">: </w:t>
+      </w:r>
+      <w:r>
+        <w:t>http://en.wikipedia.org/wiki/Kalman_filter</w:t>
       </w:r>
     </w:p>
   </w:footnote>
@@ -4412,6 +5797,379 @@
       </w:pPr>
     </w:lvl>
   </w:abstractNum>
+  <w:abstractNum w:abstractNumId="3">
+    <w:nsid w:val="4FB640C5"/>
+    <w:multiLevelType w:val="hybridMultilevel"/>
+    <w:tmpl w:val="2E52822C"/>
+    <w:lvl w:ilvl="0" w:tplc="BA8AF250">
+      <w:numFmt w:val="bullet"/>
+      <w:lvlText w:val="-"/>
+      <w:lvlJc w:val="left"/>
+      <w:pPr>
+        <w:ind w:left="720" w:hanging="360"/>
+      </w:pPr>
+      <w:rPr>
+        <w:rFonts w:ascii="Calibri" w:eastAsiaTheme="minorHAnsi" w:hAnsi="Calibri" w:cs="Calibri" w:hint="default"/>
+      </w:rPr>
+    </w:lvl>
+    <w:lvl w:ilvl="1" w:tplc="04090003" w:tentative="1">
+      <w:start w:val="1"/>
+      <w:numFmt w:val="bullet"/>
+      <w:lvlText w:val="o"/>
+      <w:lvlJc w:val="left"/>
+      <w:pPr>
+        <w:ind w:left="1440" w:hanging="360"/>
+      </w:pPr>
+      <w:rPr>
+        <w:rFonts w:ascii="Courier New" w:hAnsi="Courier New" w:cs="Courier New" w:hint="default"/>
+      </w:rPr>
+    </w:lvl>
+    <w:lvl w:ilvl="2" w:tplc="04090005" w:tentative="1">
+      <w:start w:val="1"/>
+      <w:numFmt w:val="bullet"/>
+      <w:lvlText w:val=""/>
+      <w:lvlJc w:val="left"/>
+      <w:pPr>
+        <w:ind w:left="2160" w:hanging="360"/>
+      </w:pPr>
+      <w:rPr>
+        <w:rFonts w:ascii="Wingdings" w:hAnsi="Wingdings" w:hint="default"/>
+      </w:rPr>
+    </w:lvl>
+    <w:lvl w:ilvl="3" w:tplc="04090001" w:tentative="1">
+      <w:start w:val="1"/>
+      <w:numFmt w:val="bullet"/>
+      <w:lvlText w:val=""/>
+      <w:lvlJc w:val="left"/>
+      <w:pPr>
+        <w:ind w:left="2880" w:hanging="360"/>
+      </w:pPr>
+      <w:rPr>
+        <w:rFonts w:ascii="Symbol" w:hAnsi="Symbol" w:hint="default"/>
+      </w:rPr>
+    </w:lvl>
+    <w:lvl w:ilvl="4" w:tplc="04090003" w:tentative="1">
+      <w:start w:val="1"/>
+      <w:numFmt w:val="bullet"/>
+      <w:lvlText w:val="o"/>
+      <w:lvlJc w:val="left"/>
+      <w:pPr>
+        <w:ind w:left="3600" w:hanging="360"/>
+      </w:pPr>
+      <w:rPr>
+        <w:rFonts w:ascii="Courier New" w:hAnsi="Courier New" w:cs="Courier New" w:hint="default"/>
+      </w:rPr>
+    </w:lvl>
+    <w:lvl w:ilvl="5" w:tplc="04090005" w:tentative="1">
+      <w:start w:val="1"/>
+      <w:numFmt w:val="bullet"/>
+      <w:lvlText w:val=""/>
+      <w:lvlJc w:val="left"/>
+      <w:pPr>
+        <w:ind w:left="4320" w:hanging="360"/>
+      </w:pPr>
+      <w:rPr>
+        <w:rFonts w:ascii="Wingdings" w:hAnsi="Wingdings" w:hint="default"/>
+      </w:rPr>
+    </w:lvl>
+    <w:lvl w:ilvl="6" w:tplc="04090001" w:tentative="1">
+      <w:start w:val="1"/>
+      <w:numFmt w:val="bullet"/>
+      <w:lvlText w:val=""/>
+      <w:lvlJc w:val="left"/>
+      <w:pPr>
+        <w:ind w:left="5040" w:hanging="360"/>
+      </w:pPr>
+      <w:rPr>
+        <w:rFonts w:ascii="Symbol" w:hAnsi="Symbol" w:hint="default"/>
+      </w:rPr>
+    </w:lvl>
+    <w:lvl w:ilvl="7" w:tplc="04090003" w:tentative="1">
+      <w:start w:val="1"/>
+      <w:numFmt w:val="bullet"/>
+      <w:lvlText w:val="o"/>
+      <w:lvlJc w:val="left"/>
+      <w:pPr>
+        <w:ind w:left="5760" w:hanging="360"/>
+      </w:pPr>
+      <w:rPr>
+        <w:rFonts w:ascii="Courier New" w:hAnsi="Courier New" w:cs="Courier New" w:hint="default"/>
+      </w:rPr>
+    </w:lvl>
+    <w:lvl w:ilvl="8" w:tplc="04090005" w:tentative="1">
+      <w:start w:val="1"/>
+      <w:numFmt w:val="bullet"/>
+      <w:lvlText w:val=""/>
+      <w:lvlJc w:val="left"/>
+      <w:pPr>
+        <w:ind w:left="6480" w:hanging="360"/>
+      </w:pPr>
+      <w:rPr>
+        <w:rFonts w:ascii="Wingdings" w:hAnsi="Wingdings" w:hint="default"/>
+      </w:rPr>
+    </w:lvl>
+  </w:abstractNum>
+  <w:abstractNum w:abstractNumId="4">
+    <w:nsid w:val="60DF13E4"/>
+    <w:multiLevelType w:val="multilevel"/>
+    <w:tmpl w:val="AB9C33EE"/>
+    <w:lvl w:ilvl="0">
+      <w:start w:val="1"/>
+      <w:numFmt w:val="bullet"/>
+      <w:lvlText w:val=""/>
+      <w:lvlJc w:val="left"/>
+      <w:pPr>
+        <w:tabs>
+          <w:tab w:val="num" w:pos="720"/>
+        </w:tabs>
+        <w:ind w:left="720" w:hanging="360"/>
+      </w:pPr>
+      <w:rPr>
+        <w:rFonts w:ascii="Symbol" w:hAnsi="Symbol" w:hint="default"/>
+        <w:sz w:val="20"/>
+      </w:rPr>
+    </w:lvl>
+    <w:lvl w:ilvl="1" w:tentative="1">
+      <w:start w:val="1"/>
+      <w:numFmt w:val="bullet"/>
+      <w:lvlText w:val="o"/>
+      <w:lvlJc w:val="left"/>
+      <w:pPr>
+        <w:tabs>
+          <w:tab w:val="num" w:pos="1440"/>
+        </w:tabs>
+        <w:ind w:left="1440" w:hanging="360"/>
+      </w:pPr>
+      <w:rPr>
+        <w:rFonts w:ascii="Courier New" w:hAnsi="Courier New" w:hint="default"/>
+        <w:sz w:val="20"/>
+      </w:rPr>
+    </w:lvl>
+    <w:lvl w:ilvl="2" w:tentative="1">
+      <w:start w:val="1"/>
+      <w:numFmt w:val="bullet"/>
+      <w:lvlText w:val=""/>
+      <w:lvlJc w:val="left"/>
+      <w:pPr>
+        <w:tabs>
+          <w:tab w:val="num" w:pos="2160"/>
+        </w:tabs>
+        <w:ind w:left="2160" w:hanging="360"/>
+      </w:pPr>
+      <w:rPr>
+        <w:rFonts w:ascii="Wingdings" w:hAnsi="Wingdings" w:hint="default"/>
+        <w:sz w:val="20"/>
+      </w:rPr>
+    </w:lvl>
+    <w:lvl w:ilvl="3" w:tentative="1">
+      <w:start w:val="1"/>
+      <w:numFmt w:val="bullet"/>
+      <w:lvlText w:val=""/>
+      <w:lvlJc w:val="left"/>
+      <w:pPr>
+        <w:tabs>
+          <w:tab w:val="num" w:pos="2880"/>
+        </w:tabs>
+        <w:ind w:left="2880" w:hanging="360"/>
+      </w:pPr>
+      <w:rPr>
+        <w:rFonts w:ascii="Wingdings" w:hAnsi="Wingdings" w:hint="default"/>
+        <w:sz w:val="20"/>
+      </w:rPr>
+    </w:lvl>
+    <w:lvl w:ilvl="4" w:tentative="1">
+      <w:start w:val="1"/>
+      <w:numFmt w:val="bullet"/>
+      <w:lvlText w:val=""/>
+      <w:lvlJc w:val="left"/>
+      <w:pPr>
+        <w:tabs>
+          <w:tab w:val="num" w:pos="3600"/>
+        </w:tabs>
+        <w:ind w:left="3600" w:hanging="360"/>
+      </w:pPr>
+      <w:rPr>
+        <w:rFonts w:ascii="Wingdings" w:hAnsi="Wingdings" w:hint="default"/>
+        <w:sz w:val="20"/>
+      </w:rPr>
+    </w:lvl>
+    <w:lvl w:ilvl="5" w:tentative="1">
+      <w:start w:val="1"/>
+      <w:numFmt w:val="bullet"/>
+      <w:lvlText w:val=""/>
+      <w:lvlJc w:val="left"/>
+      <w:pPr>
+        <w:tabs>
+          <w:tab w:val="num" w:pos="4320"/>
+        </w:tabs>
+        <w:ind w:left="4320" w:hanging="360"/>
+      </w:pPr>
+      <w:rPr>
+        <w:rFonts w:ascii="Wingdings" w:hAnsi="Wingdings" w:hint="default"/>
+        <w:sz w:val="20"/>
+      </w:rPr>
+    </w:lvl>
+    <w:lvl w:ilvl="6" w:tentative="1">
+      <w:start w:val="1"/>
+      <w:numFmt w:val="bullet"/>
+      <w:lvlText w:val=""/>
+      <w:lvlJc w:val="left"/>
+      <w:pPr>
+        <w:tabs>
+          <w:tab w:val="num" w:pos="5040"/>
+        </w:tabs>
+        <w:ind w:left="5040" w:hanging="360"/>
+      </w:pPr>
+      <w:rPr>
+        <w:rFonts w:ascii="Wingdings" w:hAnsi="Wingdings" w:hint="default"/>
+        <w:sz w:val="20"/>
+      </w:rPr>
+    </w:lvl>
+    <w:lvl w:ilvl="7" w:tentative="1">
+      <w:start w:val="1"/>
+      <w:numFmt w:val="bullet"/>
+      <w:lvlText w:val=""/>
+      <w:lvlJc w:val="left"/>
+      <w:pPr>
+        <w:tabs>
+          <w:tab w:val="num" w:pos="5760"/>
+        </w:tabs>
+        <w:ind w:left="5760" w:hanging="360"/>
+      </w:pPr>
+      <w:rPr>
+        <w:rFonts w:ascii="Wingdings" w:hAnsi="Wingdings" w:hint="default"/>
+        <w:sz w:val="20"/>
+      </w:rPr>
+    </w:lvl>
+    <w:lvl w:ilvl="8" w:tentative="1">
+      <w:start w:val="1"/>
+      <w:numFmt w:val="bullet"/>
+      <w:lvlText w:val=""/>
+      <w:lvlJc w:val="left"/>
+      <w:pPr>
+        <w:tabs>
+          <w:tab w:val="num" w:pos="6480"/>
+        </w:tabs>
+        <w:ind w:left="6480" w:hanging="360"/>
+      </w:pPr>
+      <w:rPr>
+        <w:rFonts w:ascii="Wingdings" w:hAnsi="Wingdings" w:hint="default"/>
+        <w:sz w:val="20"/>
+      </w:rPr>
+    </w:lvl>
+  </w:abstractNum>
+  <w:abstractNum w:abstractNumId="5">
+    <w:nsid w:val="65BF22B7"/>
+    <w:multiLevelType w:val="hybridMultilevel"/>
+    <w:tmpl w:val="679AF2DA"/>
+    <w:lvl w:ilvl="0" w:tplc="BA8AF250">
+      <w:numFmt w:val="bullet"/>
+      <w:lvlText w:val="-"/>
+      <w:lvlJc w:val="left"/>
+      <w:pPr>
+        <w:ind w:left="720" w:hanging="360"/>
+      </w:pPr>
+      <w:rPr>
+        <w:rFonts w:ascii="Calibri" w:eastAsiaTheme="minorHAnsi" w:hAnsi="Calibri" w:cs="Calibri" w:hint="default"/>
+      </w:rPr>
+    </w:lvl>
+    <w:lvl w:ilvl="1" w:tplc="04090003" w:tentative="1">
+      <w:start w:val="1"/>
+      <w:numFmt w:val="bullet"/>
+      <w:lvlText w:val="o"/>
+      <w:lvlJc w:val="left"/>
+      <w:pPr>
+        <w:ind w:left="1440" w:hanging="360"/>
+      </w:pPr>
+      <w:rPr>
+        <w:rFonts w:ascii="Courier New" w:hAnsi="Courier New" w:cs="Courier New" w:hint="default"/>
+      </w:rPr>
+    </w:lvl>
+    <w:lvl w:ilvl="2" w:tplc="04090005" w:tentative="1">
+      <w:start w:val="1"/>
+      <w:numFmt w:val="bullet"/>
+      <w:lvlText w:val=""/>
+      <w:lvlJc w:val="left"/>
+      <w:pPr>
+        <w:ind w:left="2160" w:hanging="360"/>
+      </w:pPr>
+      <w:rPr>
+        <w:rFonts w:ascii="Wingdings" w:hAnsi="Wingdings" w:hint="default"/>
+      </w:rPr>
+    </w:lvl>
+    <w:lvl w:ilvl="3" w:tplc="04090001" w:tentative="1">
+      <w:start w:val="1"/>
+      <w:numFmt w:val="bullet"/>
+      <w:lvlText w:val=""/>
+      <w:lvlJc w:val="left"/>
+      <w:pPr>
+        <w:ind w:left="2880" w:hanging="360"/>
+      </w:pPr>
+      <w:rPr>
+        <w:rFonts w:ascii="Symbol" w:hAnsi="Symbol" w:hint="default"/>
+      </w:rPr>
+    </w:lvl>
+    <w:lvl w:ilvl="4" w:tplc="04090003" w:tentative="1">
+      <w:start w:val="1"/>
+      <w:numFmt w:val="bullet"/>
+      <w:lvlText w:val="o"/>
+      <w:lvlJc w:val="left"/>
+      <w:pPr>
+        <w:ind w:left="3600" w:hanging="360"/>
+      </w:pPr>
+      <w:rPr>
+        <w:rFonts w:ascii="Courier New" w:hAnsi="Courier New" w:cs="Courier New" w:hint="default"/>
+      </w:rPr>
+    </w:lvl>
+    <w:lvl w:ilvl="5" w:tplc="04090005" w:tentative="1">
+      <w:start w:val="1"/>
+      <w:numFmt w:val="bullet"/>
+      <w:lvlText w:val=""/>
+      <w:lvlJc w:val="left"/>
+      <w:pPr>
+        <w:ind w:left="4320" w:hanging="360"/>
+      </w:pPr>
+      <w:rPr>
+        <w:rFonts w:ascii="Wingdings" w:hAnsi="Wingdings" w:hint="default"/>
+      </w:rPr>
+    </w:lvl>
+    <w:lvl w:ilvl="6" w:tplc="04090001" w:tentative="1">
+      <w:start w:val="1"/>
+      <w:numFmt w:val="bullet"/>
+      <w:lvlText w:val=""/>
+      <w:lvlJc w:val="left"/>
+      <w:pPr>
+        <w:ind w:left="5040" w:hanging="360"/>
+      </w:pPr>
+      <w:rPr>
+        <w:rFonts w:ascii="Symbol" w:hAnsi="Symbol" w:hint="default"/>
+      </w:rPr>
+    </w:lvl>
+    <w:lvl w:ilvl="7" w:tplc="04090003" w:tentative="1">
+      <w:start w:val="1"/>
+      <w:numFmt w:val="bullet"/>
+      <w:lvlText w:val="o"/>
+      <w:lvlJc w:val="left"/>
+      <w:pPr>
+        <w:ind w:left="5760" w:hanging="360"/>
+      </w:pPr>
+      <w:rPr>
+        <w:rFonts w:ascii="Courier New" w:hAnsi="Courier New" w:cs="Courier New" w:hint="default"/>
+      </w:rPr>
+    </w:lvl>
+    <w:lvl w:ilvl="8" w:tplc="04090005" w:tentative="1">
+      <w:start w:val="1"/>
+      <w:numFmt w:val="bullet"/>
+      <w:lvlText w:val=""/>
+      <w:lvlJc w:val="left"/>
+      <w:pPr>
+        <w:ind w:left="6480" w:hanging="360"/>
+      </w:pPr>
+      <w:rPr>
+        <w:rFonts w:ascii="Wingdings" w:hAnsi="Wingdings" w:hint="default"/>
+      </w:rPr>
+    </w:lvl>
+  </w:abstractNum>
   <w:num w:numId="1">
     <w:abstractNumId w:val="1"/>
   </w:num>
@@ -4420,6 +6178,15 @@
   </w:num>
   <w:num w:numId="3">
     <w:abstractNumId w:val="2"/>
+  </w:num>
+  <w:num w:numId="4">
+    <w:abstractNumId w:val="5"/>
+  </w:num>
+  <w:num w:numId="5">
+    <w:abstractNumId w:val="4"/>
+  </w:num>
+  <w:num w:numId="6">
+    <w:abstractNumId w:val="3"/>
   </w:num>
 </w:numbering>
 </file>
@@ -4952,6 +6719,72 @@
       <w:u w:val="single"/>
     </w:rPr>
   </w:style>
+  <w:style w:type="paragraph" w:styleId="NormalWeb">
+    <w:name w:val="Normal (Web)"/>
+    <w:basedOn w:val="Normal"/>
+    <w:uiPriority w:val="99"/>
+    <w:semiHidden/>
+    <w:unhideWhenUsed/>
+    <w:rsid w:val="00807367"/>
+    <w:pPr>
+      <w:spacing w:before="100" w:beforeAutospacing="1" w:after="100" w:afterAutospacing="1" w:line="240" w:lineRule="auto"/>
+    </w:pPr>
+    <w:rPr>
+      <w:rFonts w:ascii="Times New Roman" w:eastAsia="Times New Roman" w:hAnsi="Times New Roman" w:cs="Times New Roman"/>
+      <w:sz w:val="24"/>
+      <w:szCs w:val="24"/>
+      <w:lang w:val="en-US"/>
+    </w:rPr>
+  </w:style>
+  <w:style w:type="paragraph" w:styleId="FootnoteText">
+    <w:name w:val="footnote text"/>
+    <w:basedOn w:val="Normal"/>
+    <w:link w:val="FootnoteTextChar"/>
+    <w:uiPriority w:val="99"/>
+    <w:semiHidden/>
+    <w:unhideWhenUsed/>
+    <w:rsid w:val="00807367"/>
+    <w:pPr>
+      <w:spacing w:after="0" w:line="240" w:lineRule="auto"/>
+    </w:pPr>
+    <w:rPr>
+      <w:sz w:val="20"/>
+      <w:szCs w:val="20"/>
+    </w:rPr>
+  </w:style>
+  <w:style w:type="character" w:customStyle="1" w:styleId="FootnoteTextChar">
+    <w:name w:val="Footnote Text Char"/>
+    <w:basedOn w:val="DefaultParagraphFont"/>
+    <w:link w:val="FootnoteText"/>
+    <w:uiPriority w:val="99"/>
+    <w:semiHidden/>
+    <w:rsid w:val="00807367"/>
+    <w:rPr>
+      <w:sz w:val="20"/>
+      <w:szCs w:val="20"/>
+    </w:rPr>
+  </w:style>
+  <w:style w:type="character" w:styleId="FootnoteReference">
+    <w:name w:val="footnote reference"/>
+    <w:basedOn w:val="DefaultParagraphFont"/>
+    <w:uiPriority w:val="99"/>
+    <w:semiHidden/>
+    <w:unhideWhenUsed/>
+    <w:rsid w:val="00807367"/>
+    <w:rPr>
+      <w:vertAlign w:val="superscript"/>
+    </w:rPr>
+  </w:style>
+  <w:style w:type="character" w:styleId="PlaceholderText">
+    <w:name w:val="Placeholder Text"/>
+    <w:basedOn w:val="DefaultParagraphFont"/>
+    <w:uiPriority w:val="99"/>
+    <w:semiHidden/>
+    <w:rsid w:val="00E75F23"/>
+    <w:rPr>
+      <w:color w:val="808080"/>
+    </w:rPr>
+  </w:style>
 </w:styles>
 </file>
 
@@ -5021,72 +6854,6 @@
         </w:p>
       </w:docPartBody>
     </w:docPart>
-    <w:docPart>
-      <w:docPartPr>
-        <w:name w:val="2A42D3690C2640BA9AB45DF76C6E5A91"/>
-        <w:category>
-          <w:name w:val="General"/>
-          <w:gallery w:val="placeholder"/>
-        </w:category>
-        <w:types>
-          <w:type w:val="bbPlcHdr"/>
-        </w:types>
-        <w:behaviors>
-          <w:behavior w:val="content"/>
-        </w:behaviors>
-        <w:guid w:val="{DEB7E8A2-9449-43AE-9230-CA456F0A468D}"/>
-      </w:docPartPr>
-      <w:docPartBody>
-        <w:p>
-          <w:pPr>
-            <w:pStyle w:val="2A42D3690C2640BA9AB45DF76C6E5A91"/>
-          </w:pPr>
-          <w:r>
-            <w:rPr>
-              <w:b/>
-              <w:bCs/>
-              <w:color w:val="1F497D" w:themeColor="text2"/>
-              <w:sz w:val="72"/>
-              <w:szCs w:val="72"/>
-            </w:rPr>
-            <w:t>[Type the document title]</w:t>
-          </w:r>
-        </w:p>
-      </w:docPartBody>
-    </w:docPart>
-    <w:docPart>
-      <w:docPartPr>
-        <w:name w:val="2B1CAFA04F954B939FBAF39C123A6E00"/>
-        <w:category>
-          <w:name w:val="General"/>
-          <w:gallery w:val="placeholder"/>
-        </w:category>
-        <w:types>
-          <w:type w:val="bbPlcHdr"/>
-        </w:types>
-        <w:behaviors>
-          <w:behavior w:val="content"/>
-        </w:behaviors>
-        <w:guid w:val="{7029FA99-CB1F-43DA-B9EF-8A92759368D6}"/>
-      </w:docPartPr>
-      <w:docPartBody>
-        <w:p>
-          <w:pPr>
-            <w:pStyle w:val="2B1CAFA04F954B939FBAF39C123A6E00"/>
-          </w:pPr>
-          <w:r>
-            <w:rPr>
-              <w:b/>
-              <w:bCs/>
-              <w:color w:val="4F81BD" w:themeColor="accent1"/>
-              <w:sz w:val="40"/>
-              <w:szCs w:val="40"/>
-            </w:rPr>
-            <w:t>[Type the document subtitle]</w:t>
-          </w:r>
-        </w:p>
-      </w:docPartBody>
-    </w:docPart>
   </w:docParts>
 </w:glossaryDocument>
 </file>
@@ -5119,7 +6886,7 @@
     <w:charset w:val="00"/>
     <w:family w:val="modern"/>
     <w:pitch w:val="fixed"/>
-    <w:sig w:usb0="20002A87" w:usb1="00000000" w:usb2="00000000" w:usb3="00000000" w:csb0="000001FF" w:csb1="00000000"/>
+    <w:sig w:usb0="E0002AFF" w:usb1="C0007843" w:usb2="00000009" w:usb3="00000000" w:csb0="000001FF" w:csb1="00000000"/>
   </w:font>
   <w:font w:name="Wingdings">
     <w:panose1 w:val="05000000000000000000"/>
@@ -5177,6 +6944,7 @@
   <w:rsids>
     <w:rsidRoot w:val="00412B56"/>
     <w:rsid w:val="00412B56"/>
+    <w:rsid w:val="00E66A97"/>
   </w:rsids>
   <m:mathPr>
     <m:mathFont m:val="Cambria Math"/>
@@ -5357,6 +7125,7 @@
   <w:style w:type="paragraph" w:default="1" w:styleId="Normal">
     <w:name w:val="Normal"/>
     <w:qFormat/>
+    <w:rsid w:val="00E66A97"/>
   </w:style>
   <w:style w:type="character" w:default="1" w:styleId="DefaultParagraphFont">
     <w:name w:val="Default Paragraph Font"/>
@@ -5429,6 +7198,16 @@
   <w:style w:type="paragraph" w:customStyle="1" w:styleId="D8AD98AEBADD446689902702E73FC52B">
     <w:name w:val="D8AD98AEBADD446689902702E73FC52B"/>
     <w:rsid w:val="00412B56"/>
+  </w:style>
+  <w:style w:type="character" w:styleId="PlaceholderText">
+    <w:name w:val="Placeholder Text"/>
+    <w:basedOn w:val="DefaultParagraphFont"/>
+    <w:uiPriority w:val="99"/>
+    <w:semiHidden/>
+    <w:rsid w:val="00E66A97"/>
+    <w:rPr>
+      <w:color w:val="808080"/>
+    </w:rPr>
   </w:style>
 </w:styles>
 </file>
@@ -5746,7 +7525,7 @@
 </file>
 
 <file path=customXml/itemProps2.xml><?xml version="1.0" encoding="utf-8"?>
-<ds:datastoreItem xmlns:ds="http://schemas.openxmlformats.org/officeDocument/2006/customXml" ds:itemID="{1C5454FB-98A9-4B6D-99CF-04DA0A5D642B}">
+<ds:datastoreItem xmlns:ds="http://schemas.openxmlformats.org/officeDocument/2006/customXml" ds:itemID="{B9877939-0575-40C5-8917-ADF1469A90A2}">
   <ds:schemaRefs>
     <ds:schemaRef ds:uri="http://schemas.openxmlformats.org/officeDocument/2006/bibliography"/>
   </ds:schemaRefs>

</xml_diff>

<commit_message>
fixed a couple of typos and moved some stuff on a new page (a bullet point list)
</commit_message>
<xml_diff>
--- a/Docs/Final_Report.docx
+++ b/Docs/Final_Report.docx
@@ -183,9 +183,6 @@
                           </w:rPr>
                           <w:alias w:val="Title"/>
                           <w:id w:val="15866532"/>
-                          <w:placeholder>
-                            <w:docPart w:val="2A42D3690C2640BA9AB45DF76C6E5A91"/>
-                          </w:placeholder>
                           <w:dataBinding w:prefixMappings="xmlns:ns0='http://schemas.openxmlformats.org/package/2006/metadata/core-properties' xmlns:ns1='http://purl.org/dc/elements/1.1/'" w:xpath="/ns0:coreProperties[1]/ns1:title[1]" w:storeItemID="{6C3C8BC8-F283-45AE-878A-BAB7291924A1}"/>
                           <w:text/>
                         </w:sdtPr>
@@ -202,7 +199,6 @@
                               </w:rPr>
                             </w:pPr>
                             <w:proofErr w:type="spellStart"/>
-                            <w:proofErr w:type="gramStart"/>
                             <w:r>
                               <w:rPr>
                                 <w:b/>
@@ -214,7 +210,6 @@
                               <w:t>iNemo</w:t>
                             </w:r>
                             <w:proofErr w:type="spellEnd"/>
-                            <w:proofErr w:type="gramEnd"/>
                             <w:r>
                               <w:rPr>
                                 <w:b/>
@@ -239,9 +234,6 @@
                           </w:rPr>
                           <w:alias w:val="Subtitle"/>
                           <w:id w:val="15866538"/>
-                          <w:placeholder>
-                            <w:docPart w:val="2B1CAFA04F954B939FBAF39C123A6E00"/>
-                          </w:placeholder>
                           <w:dataBinding w:prefixMappings="xmlns:ns0='http://schemas.openxmlformats.org/package/2006/metadata/core-properties' xmlns:ns1='http://purl.org/dc/elements/1.1/'" w:xpath="/ns0:coreProperties[1]/ns1:subject[1]" w:storeItemID="{6C3C8BC8-F283-45AE-878A-BAB7291924A1}"/>
                           <w:text/>
                         </w:sdtPr>
@@ -1577,18 +1569,10 @@
         <w:t xml:space="preserve"> played by two people. The players count aloud to three, or speak the name of the game (e.g. "Rock Paper Scissors</w:t>
       </w:r>
       <w:r>
-        <w:t>!</w:t>
-      </w:r>
-      <w:proofErr w:type="gramStart"/>
-      <w:r>
-        <w:t>” )</w:t>
-      </w:r>
-      <w:r>
-        <w:t>each</w:t>
-      </w:r>
-      <w:proofErr w:type="gramEnd"/>
-      <w:r>
-        <w:t xml:space="preserve"> time raising one hand in a fist and swinging it down on the count. After the third count (saying, "Scissors!"), the players change their hands into one of three gestures, which they then "throw" by extending it towards their opponent. The objective is to select a gesture which defeats that of the opponent</w:t>
+        <w:t>!” )</w:t>
+      </w:r>
+      <w:r>
+        <w:t>each time raising one hand in a fist and swinging it down on the count. After the third count (saying, "Scissors!"), the players change their hands into one of three gestures, which they then "throw" by extending it towards their opponent. The objective is to select a gesture which defeats that of the opponent</w:t>
       </w:r>
       <w:r>
         <w:rPr>
@@ -1633,15 +1617,7 @@
         </w:numPr>
       </w:pPr>
       <w:r>
-        <w:t xml:space="preserve">Paper </w:t>
-      </w:r>
-      <w:proofErr w:type="gramStart"/>
-      <w:r>
-        <w:t>covers,</w:t>
-      </w:r>
-      <w:proofErr w:type="gramEnd"/>
-      <w:r>
-        <w:t xml:space="preserve"> sands or captures rock: paper defeats rock.</w:t>
+        <w:t>Paper covers, sands or captures rock: paper defeats rock.</w:t>
       </w:r>
     </w:p>
     <w:p>
@@ -1713,7 +1689,11 @@
     </w:p>
     <w:p>
       <w:r>
-        <w:t>In order to clearly differentiate between the gestures, we define each one as the sum of two micro-gestures. For example, the sync gesture would result from a positive displacement of the board in the z axis, followed by a negative displacement in the same axis (effectively moving the board up and down, as one does when playing the normal game). The definition of each gesture as a set of two micro-gestures was originally set as follows:</w:t>
+        <w:t xml:space="preserve">In order to clearly differentiate between the gestures, we define each one as the sum of two micro-gestures. For example, the sync gesture would result from a positive displacement of the board in the z axis, followed by a negative displacement in the same axis (effectively moving the board up and down, </w:t>
+      </w:r>
+      <w:r>
+        <w:lastRenderedPageBreak/>
+        <w:t>as one does when playing the normal game). The definition of each gesture as a set of two micro-gestures was originally set as follows:</w:t>
       </w:r>
     </w:p>
     <w:p>
@@ -1811,14 +1791,9 @@
       </w:r>
       <w:proofErr w:type="spellEnd"/>
       <w:r>
-        <w:t xml:space="preserve"> to couple micro-gestures with their resulting symbols. This gives us the following code </w:t>
-      </w:r>
-      <w:proofErr w:type="gramStart"/>
-      <w:r>
-        <w:t xml:space="preserve">in </w:t>
+        <w:t xml:space="preserve"> to couple micro-gestures with their resulting symbols. This gives us the following code in </w:t>
       </w:r>
       <m:oMath>
-        <w:proofErr w:type="gramEnd"/>
         <m:r>
           <w:rPr>
             <w:rFonts w:ascii="Cambria Math" w:hAnsi="Cambria Math"/>
@@ -1846,7 +1821,6 @@
         </w:rPr>
       </w:pPr>
       <w:proofErr w:type="spellStart"/>
-      <w:proofErr w:type="gramStart"/>
       <w:r>
         <w:rPr>
           <w:rFonts w:ascii="Consolas" w:hAnsi="Consolas" w:cs="Consolas"/>
@@ -1857,7 +1831,6 @@
         <w:t>typedef</w:t>
       </w:r>
       <w:proofErr w:type="spellEnd"/>
-      <w:proofErr w:type="gramEnd"/>
       <w:r>
         <w:rPr>
           <w:rFonts w:ascii="Consolas" w:hAnsi="Consolas" w:cs="Consolas"/>
@@ -1896,6 +1869,7 @@
           <w:rFonts w:ascii="Consolas" w:hAnsi="Consolas" w:cs="Consolas"/>
           <w:sz w:val="19"/>
           <w:szCs w:val="19"/>
+          <w:lang w:val="fr-CA"/>
         </w:rPr>
       </w:pPr>
       <w:r>
@@ -1912,6 +1886,7 @@
           <w:rFonts w:ascii="Consolas" w:hAnsi="Consolas" w:cs="Consolas"/>
           <w:sz w:val="19"/>
           <w:szCs w:val="19"/>
+          <w:lang w:val="fr-CA"/>
         </w:rPr>
         <w:t>pos_x</w:t>
       </w:r>
@@ -1921,6 +1896,7 @@
           <w:rFonts w:ascii="Consolas" w:hAnsi="Consolas" w:cs="Consolas"/>
           <w:sz w:val="19"/>
           <w:szCs w:val="19"/>
+          <w:lang w:val="fr-CA"/>
         </w:rPr>
         <w:t xml:space="preserve"> = 1,</w:t>
       </w:r>
@@ -1935,13 +1911,15 @@
           <w:rFonts w:ascii="Consolas" w:hAnsi="Consolas" w:cs="Consolas"/>
           <w:sz w:val="19"/>
           <w:szCs w:val="19"/>
-        </w:rPr>
-      </w:pPr>
-      <w:r>
-        <w:rPr>
-          <w:rFonts w:ascii="Consolas" w:hAnsi="Consolas" w:cs="Consolas"/>
-          <w:sz w:val="19"/>
-          <w:szCs w:val="19"/>
+          <w:lang w:val="fr-CA"/>
+        </w:rPr>
+      </w:pPr>
+      <w:r>
+        <w:rPr>
+          <w:rFonts w:ascii="Consolas" w:hAnsi="Consolas" w:cs="Consolas"/>
+          <w:sz w:val="19"/>
+          <w:szCs w:val="19"/>
+          <w:lang w:val="fr-CA"/>
         </w:rPr>
         <w:tab/>
       </w:r>
@@ -1951,6 +1929,7 @@
           <w:rFonts w:ascii="Consolas" w:hAnsi="Consolas" w:cs="Consolas"/>
           <w:sz w:val="19"/>
           <w:szCs w:val="19"/>
+          <w:lang w:val="fr-CA"/>
         </w:rPr>
         <w:t>neg_x</w:t>
       </w:r>
@@ -1960,6 +1939,7 @@
           <w:rFonts w:ascii="Consolas" w:hAnsi="Consolas" w:cs="Consolas"/>
           <w:sz w:val="19"/>
           <w:szCs w:val="19"/>
+          <w:lang w:val="fr-CA"/>
         </w:rPr>
         <w:t>,</w:t>
       </w:r>
@@ -1974,13 +1954,15 @@
           <w:rFonts w:ascii="Consolas" w:hAnsi="Consolas" w:cs="Consolas"/>
           <w:sz w:val="19"/>
           <w:szCs w:val="19"/>
-        </w:rPr>
-      </w:pPr>
-      <w:r>
-        <w:rPr>
-          <w:rFonts w:ascii="Consolas" w:hAnsi="Consolas" w:cs="Consolas"/>
-          <w:sz w:val="19"/>
-          <w:szCs w:val="19"/>
+          <w:lang w:val="fr-CA"/>
+        </w:rPr>
+      </w:pPr>
+      <w:r>
+        <w:rPr>
+          <w:rFonts w:ascii="Consolas" w:hAnsi="Consolas" w:cs="Consolas"/>
+          <w:sz w:val="19"/>
+          <w:szCs w:val="19"/>
+          <w:lang w:val="fr-CA"/>
         </w:rPr>
         <w:tab/>
       </w:r>
@@ -1990,6 +1972,7 @@
           <w:rFonts w:ascii="Consolas" w:hAnsi="Consolas" w:cs="Consolas"/>
           <w:sz w:val="19"/>
           <w:szCs w:val="19"/>
+          <w:lang w:val="fr-CA"/>
         </w:rPr>
         <w:t>pos_y</w:t>
       </w:r>
@@ -1999,6 +1982,7 @@
           <w:rFonts w:ascii="Consolas" w:hAnsi="Consolas" w:cs="Consolas"/>
           <w:sz w:val="19"/>
           <w:szCs w:val="19"/>
+          <w:lang w:val="fr-CA"/>
         </w:rPr>
         <w:t>,</w:t>
       </w:r>
@@ -2013,13 +1997,15 @@
           <w:rFonts w:ascii="Consolas" w:hAnsi="Consolas" w:cs="Consolas"/>
           <w:sz w:val="19"/>
           <w:szCs w:val="19"/>
-        </w:rPr>
-      </w:pPr>
-      <w:r>
-        <w:rPr>
-          <w:rFonts w:ascii="Consolas" w:hAnsi="Consolas" w:cs="Consolas"/>
-          <w:sz w:val="19"/>
-          <w:szCs w:val="19"/>
+          <w:lang w:val="fr-CA"/>
+        </w:rPr>
+      </w:pPr>
+      <w:r>
+        <w:rPr>
+          <w:rFonts w:ascii="Consolas" w:hAnsi="Consolas" w:cs="Consolas"/>
+          <w:sz w:val="19"/>
+          <w:szCs w:val="19"/>
+          <w:lang w:val="fr-CA"/>
         </w:rPr>
         <w:tab/>
       </w:r>
@@ -2029,6 +2015,7 @@
           <w:rFonts w:ascii="Consolas" w:hAnsi="Consolas" w:cs="Consolas"/>
           <w:sz w:val="19"/>
           <w:szCs w:val="19"/>
+          <w:lang w:val="fr-CA"/>
         </w:rPr>
         <w:t>neg_y</w:t>
       </w:r>
@@ -2038,6 +2025,7 @@
           <w:rFonts w:ascii="Consolas" w:hAnsi="Consolas" w:cs="Consolas"/>
           <w:sz w:val="19"/>
           <w:szCs w:val="19"/>
+          <w:lang w:val="fr-CA"/>
         </w:rPr>
         <w:t>,</w:t>
       </w:r>
@@ -2052,13 +2040,15 @@
           <w:rFonts w:ascii="Consolas" w:hAnsi="Consolas" w:cs="Consolas"/>
           <w:sz w:val="19"/>
           <w:szCs w:val="19"/>
-        </w:rPr>
-      </w:pPr>
-      <w:r>
-        <w:rPr>
-          <w:rFonts w:ascii="Consolas" w:hAnsi="Consolas" w:cs="Consolas"/>
-          <w:sz w:val="19"/>
-          <w:szCs w:val="19"/>
+          <w:lang w:val="fr-CA"/>
+        </w:rPr>
+      </w:pPr>
+      <w:r>
+        <w:rPr>
+          <w:rFonts w:ascii="Consolas" w:hAnsi="Consolas" w:cs="Consolas"/>
+          <w:sz w:val="19"/>
+          <w:szCs w:val="19"/>
+          <w:lang w:val="fr-CA"/>
         </w:rPr>
         <w:tab/>
       </w:r>
@@ -2068,6 +2058,7 @@
           <w:rFonts w:ascii="Consolas" w:hAnsi="Consolas" w:cs="Consolas"/>
           <w:sz w:val="19"/>
           <w:szCs w:val="19"/>
+          <w:lang w:val="fr-CA"/>
         </w:rPr>
         <w:t>pos_z</w:t>
       </w:r>
@@ -2077,6 +2068,7 @@
           <w:rFonts w:ascii="Consolas" w:hAnsi="Consolas" w:cs="Consolas"/>
           <w:sz w:val="19"/>
           <w:szCs w:val="19"/>
+          <w:lang w:val="fr-CA"/>
         </w:rPr>
         <w:t>,</w:t>
       </w:r>
@@ -2091,13 +2083,15 @@
           <w:rFonts w:ascii="Consolas" w:hAnsi="Consolas" w:cs="Consolas"/>
           <w:sz w:val="19"/>
           <w:szCs w:val="19"/>
-        </w:rPr>
-      </w:pPr>
-      <w:r>
-        <w:rPr>
-          <w:rFonts w:ascii="Consolas" w:hAnsi="Consolas" w:cs="Consolas"/>
-          <w:sz w:val="19"/>
-          <w:szCs w:val="19"/>
+          <w:lang w:val="fr-CA"/>
+        </w:rPr>
+      </w:pPr>
+      <w:r>
+        <w:rPr>
+          <w:rFonts w:ascii="Consolas" w:hAnsi="Consolas" w:cs="Consolas"/>
+          <w:sz w:val="19"/>
+          <w:szCs w:val="19"/>
+          <w:lang w:val="fr-CA"/>
         </w:rPr>
         <w:tab/>
       </w:r>
@@ -2107,6 +2101,7 @@
           <w:rFonts w:ascii="Consolas" w:hAnsi="Consolas" w:cs="Consolas"/>
           <w:sz w:val="19"/>
           <w:szCs w:val="19"/>
+          <w:lang w:val="fr-CA"/>
         </w:rPr>
         <w:t>neg_z</w:t>
       </w:r>
@@ -2116,6 +2111,7 @@
           <w:rFonts w:ascii="Consolas" w:hAnsi="Consolas" w:cs="Consolas"/>
           <w:sz w:val="19"/>
           <w:szCs w:val="19"/>
+          <w:lang w:val="fr-CA"/>
         </w:rPr>
         <w:t>,</w:t>
       </w:r>
@@ -2137,6 +2133,7 @@
           <w:rFonts w:ascii="Consolas" w:hAnsi="Consolas" w:cs="Consolas"/>
           <w:sz w:val="19"/>
           <w:szCs w:val="19"/>
+          <w:lang w:val="fr-CA"/>
         </w:rPr>
         <w:tab/>
       </w:r>
@@ -2284,7 +2281,6 @@
         </w:rPr>
       </w:pPr>
       <w:proofErr w:type="spellStart"/>
-      <w:proofErr w:type="gramStart"/>
       <w:r>
         <w:rPr>
           <w:rFonts w:ascii="Consolas" w:hAnsi="Consolas" w:cs="Consolas"/>
@@ -2292,11 +2288,9 @@
           <w:sz w:val="19"/>
           <w:szCs w:val="19"/>
         </w:rPr>
-        <w:lastRenderedPageBreak/>
         <w:t>typedef</w:t>
       </w:r>
       <w:proofErr w:type="spellEnd"/>
-      <w:proofErr w:type="gramEnd"/>
       <w:r>
         <w:rPr>
           <w:rFonts w:ascii="Consolas" w:hAnsi="Consolas" w:cs="Consolas"/>
@@ -2344,24 +2338,7 @@
           <w:szCs w:val="19"/>
         </w:rPr>
         <w:tab/>
-      </w:r>
-      <w:proofErr w:type="gramStart"/>
-      <w:r>
-        <w:rPr>
-          <w:rFonts w:ascii="Consolas" w:hAnsi="Consolas" w:cs="Consolas"/>
-          <w:sz w:val="19"/>
-          <w:szCs w:val="19"/>
-        </w:rPr>
-        <w:t>paper</w:t>
-      </w:r>
-      <w:proofErr w:type="gramEnd"/>
-      <w:r>
-        <w:rPr>
-          <w:rFonts w:ascii="Consolas" w:hAnsi="Consolas" w:cs="Consolas"/>
-          <w:sz w:val="19"/>
-          <w:szCs w:val="19"/>
-        </w:rPr>
-        <w:t xml:space="preserve"> = 1,</w:t>
+        <w:t>paper = 1,</w:t>
       </w:r>
     </w:p>
     <w:p>
@@ -2383,24 +2360,7 @@
           <w:szCs w:val="19"/>
         </w:rPr>
         <w:tab/>
-      </w:r>
-      <w:proofErr w:type="gramStart"/>
-      <w:r>
-        <w:rPr>
-          <w:rFonts w:ascii="Consolas" w:hAnsi="Consolas" w:cs="Consolas"/>
-          <w:sz w:val="19"/>
-          <w:szCs w:val="19"/>
-        </w:rPr>
-        <w:t>rock</w:t>
-      </w:r>
-      <w:proofErr w:type="gramEnd"/>
-      <w:r>
-        <w:rPr>
-          <w:rFonts w:ascii="Consolas" w:hAnsi="Consolas" w:cs="Consolas"/>
-          <w:sz w:val="19"/>
-          <w:szCs w:val="19"/>
-        </w:rPr>
-        <w:t xml:space="preserve"> = 2,</w:t>
+        <w:t>rock = 2,</w:t>
       </w:r>
     </w:p>
     <w:p>
@@ -2422,24 +2382,7 @@
           <w:szCs w:val="19"/>
         </w:rPr>
         <w:tab/>
-      </w:r>
-      <w:proofErr w:type="gramStart"/>
-      <w:r>
-        <w:rPr>
-          <w:rFonts w:ascii="Consolas" w:hAnsi="Consolas" w:cs="Consolas"/>
-          <w:sz w:val="19"/>
-          <w:szCs w:val="19"/>
-        </w:rPr>
-        <w:t>scissors</w:t>
-      </w:r>
-      <w:proofErr w:type="gramEnd"/>
-      <w:r>
-        <w:rPr>
-          <w:rFonts w:ascii="Consolas" w:hAnsi="Consolas" w:cs="Consolas"/>
-          <w:sz w:val="19"/>
-          <w:szCs w:val="19"/>
-        </w:rPr>
-        <w:t xml:space="preserve"> = 4,</w:t>
+        <w:t>scissors = 4,</w:t>
       </w:r>
     </w:p>
     <w:p>
@@ -2461,24 +2404,7 @@
           <w:szCs w:val="19"/>
         </w:rPr>
         <w:tab/>
-      </w:r>
-      <w:proofErr w:type="gramStart"/>
-      <w:r>
-        <w:rPr>
-          <w:rFonts w:ascii="Consolas" w:hAnsi="Consolas" w:cs="Consolas"/>
-          <w:sz w:val="19"/>
-          <w:szCs w:val="19"/>
-        </w:rPr>
-        <w:t>sync</w:t>
-      </w:r>
-      <w:proofErr w:type="gramEnd"/>
-      <w:r>
-        <w:rPr>
-          <w:rFonts w:ascii="Consolas" w:hAnsi="Consolas" w:cs="Consolas"/>
-          <w:sz w:val="19"/>
-          <w:szCs w:val="19"/>
-        </w:rPr>
-        <w:t xml:space="preserve"> = 8,</w:t>
+        <w:t>sync = 8,</w:t>
       </w:r>
     </w:p>
     <w:p>
@@ -2593,7 +2519,6 @@
         </w:rPr>
       </w:pPr>
       <w:proofErr w:type="spellStart"/>
-      <w:proofErr w:type="gramStart"/>
       <w:r>
         <w:rPr>
           <w:rFonts w:ascii="Consolas" w:hAnsi="Consolas" w:cs="Consolas"/>
@@ -2604,7 +2529,6 @@
         <w:t>typedef</w:t>
       </w:r>
       <w:proofErr w:type="spellEnd"/>
-      <w:proofErr w:type="gramEnd"/>
       <w:r>
         <w:rPr>
           <w:rFonts w:ascii="Consolas" w:hAnsi="Consolas" w:cs="Consolas"/>
@@ -2654,7 +2578,6 @@
         <w:tab/>
       </w:r>
       <w:proofErr w:type="spellStart"/>
-      <w:proofErr w:type="gramStart"/>
       <w:r>
         <w:rPr>
           <w:rFonts w:ascii="Consolas" w:hAnsi="Consolas" w:cs="Consolas"/>
@@ -2664,7 +2587,6 @@
         <w:t>mgest_t</w:t>
       </w:r>
       <w:proofErr w:type="spellEnd"/>
-      <w:proofErr w:type="gramEnd"/>
       <w:r>
         <w:rPr>
           <w:rFonts w:ascii="Consolas" w:hAnsi="Consolas" w:cs="Consolas"/>
@@ -2713,7 +2635,6 @@
         <w:tab/>
       </w:r>
       <w:proofErr w:type="spellStart"/>
-      <w:proofErr w:type="gramStart"/>
       <w:r>
         <w:rPr>
           <w:rFonts w:ascii="Consolas" w:hAnsi="Consolas" w:cs="Consolas"/>
@@ -2723,7 +2644,6 @@
         <w:t>symbol_t</w:t>
       </w:r>
       <w:proofErr w:type="spellEnd"/>
-      <w:proofErr w:type="gramEnd"/>
       <w:r>
         <w:rPr>
           <w:rFonts w:ascii="Consolas" w:hAnsi="Consolas" w:cs="Consolas"/>
@@ -2873,23 +2793,13 @@
           <w:szCs w:val="19"/>
         </w:rPr>
       </w:pPr>
-      <w:proofErr w:type="gramStart"/>
-      <w:r>
-        <w:rPr>
-          <w:rFonts w:ascii="Consolas" w:hAnsi="Consolas" w:cs="Consolas"/>
-          <w:sz w:val="19"/>
-          <w:szCs w:val="19"/>
-        </w:rPr>
-        <w:t>gesture</w:t>
-      </w:r>
-      <w:proofErr w:type="gramEnd"/>
-      <w:r>
-        <w:rPr>
-          <w:rFonts w:ascii="Consolas" w:hAnsi="Consolas" w:cs="Consolas"/>
-          <w:sz w:val="19"/>
-          <w:szCs w:val="19"/>
-        </w:rPr>
-        <w:t xml:space="preserve"> </w:t>
+      <w:r>
+        <w:rPr>
+          <w:rFonts w:ascii="Consolas" w:hAnsi="Consolas" w:cs="Consolas"/>
+          <w:sz w:val="19"/>
+          <w:szCs w:val="19"/>
+        </w:rPr>
+        <w:t xml:space="preserve">gesture </w:t>
       </w:r>
       <w:proofErr w:type="spellStart"/>
       <w:r>
@@ -3253,21 +3163,14 @@
       </w:pPr>
       <w:bookmarkStart w:id="3" w:name="_Toc311216208"/>
       <w:r>
+        <w:lastRenderedPageBreak/>
         <w:t>Gesture Identification</w:t>
       </w:r>
       <w:bookmarkEnd w:id="3"/>
     </w:p>
     <w:p>
       <w:r>
-        <w:t xml:space="preserve">A gesture is recorded only if two of its defining micro-gestures are executed successively. For example, </w:t>
-      </w:r>
-      <w:proofErr w:type="gramStart"/>
-      <w:r>
-        <w:t>a sync</w:t>
-      </w:r>
-      <w:proofErr w:type="gramEnd"/>
-      <w:r>
-        <w:t xml:space="preserve"> would only be identified if the board is moved up then down, or down then up, as per its definition in </w:t>
+        <w:t xml:space="preserve">A gesture is recorded only if two of its defining micro-gestures are executed successively. For example, a sync would only be identified if the board is moved up then down, or down then up, as per its definition in </w:t>
       </w:r>
       <w:proofErr w:type="spellStart"/>
       <w:r>
@@ -3275,15 +3178,7 @@
       </w:r>
       <w:proofErr w:type="spellEnd"/>
       <w:r>
-        <w:t xml:space="preserve">. Moving the board up, </w:t>
-      </w:r>
-      <w:proofErr w:type="gramStart"/>
-      <w:r>
-        <w:t>then</w:t>
-      </w:r>
-      <w:proofErr w:type="gramEnd"/>
-      <w:r>
-        <w:t xml:space="preserve"> right, and finally down would not return a sync gesture as the defining micro-gestures were not executed consecutively.</w:t>
+        <w:t>. Moving the board up, then right, and finally down would not return a sync gesture as the defining micro-gestures were not executed consecutively.</w:t>
       </w:r>
     </w:p>
     <w:p>
@@ -3296,15 +3191,7 @@
       </w:r>
       <w:proofErr w:type="spellEnd"/>
       <w:r>
-        <w:t>). The first time the stack receives a micro-</w:t>
-      </w:r>
-      <w:proofErr w:type="gramStart"/>
-      <w:r>
-        <w:t>gesture,</w:t>
-      </w:r>
-      <w:proofErr w:type="gramEnd"/>
-      <w:r>
-        <w:t xml:space="preserve"> it stores it, and waits for another one. If the next recorded micro-gesture is the same as the one that was most recently stored, we simply ignore it. This way, we store a micro-gesture only once, even if it is recorded many times in the process of executing it. When the stack fills up with two micro-gestures, a function is called to process them by comparing them to one of the </w:t>
+        <w:t xml:space="preserve">). The first time the stack receives a micro-gesture, it stores it, and waits for another one. If the next recorded micro-gesture is the same as the one that was most recently stored, we simply ignore it. This way, we store a micro-gesture only once, even if it is recorded many times in the process of executing it. When the stack fills up with two micro-gestures, a function is called to process them by comparing them to one of the </w:t>
       </w:r>
       <w:proofErr w:type="spellStart"/>
       <w:r>
@@ -3337,7 +3224,13 @@
           <w:rPr>
             <w:rFonts w:ascii="Cambria Math" w:hAnsi="Cambria Math"/>
           </w:rPr>
-          <m:t>mgest_stack.c</m:t>
+          <m:t>m</m:t>
+        </m:r>
+        <m:r>
+          <w:rPr>
+            <w:rFonts w:ascii="Cambria Math" w:hAnsi="Cambria Math"/>
+          </w:rPr>
+          <m:t>gest_stack.c</m:t>
         </m:r>
       </m:oMath>
       <w:r>
@@ -3449,7 +3342,13 @@
       </w:r>
       <w:proofErr w:type="spellStart"/>
       <w:r>
-        <w:t>discretization</w:t>
+        <w:t>discreti</w:t>
+      </w:r>
+      <w:r>
+        <w:t>z</w:t>
+      </w:r>
+      <w:r>
+        <w:t>ation</w:t>
       </w:r>
       <w:proofErr w:type="spellEnd"/>
       <w:r>
@@ -3461,15 +3360,17 @@
       </w:r>
       <w:proofErr w:type="spellEnd"/>
       <w:r>
-        <w:t xml:space="preserve"> board, we take advantage of the two </w:t>
-      </w:r>
-      <w:proofErr w:type="spellStart"/>
-      <w:r>
-        <w:t>seperate</w:t>
-      </w:r>
-      <w:proofErr w:type="spellEnd"/>
-      <w:r>
-        <w:t xml:space="preserve"> sensor systems (the accelerometer and the gyroscope) to combine their readings using a </w:t>
+        <w:t xml:space="preserve"> board, we take advantage of the two sep</w:t>
+      </w:r>
+      <w:r>
+        <w:t>a</w:t>
+      </w:r>
+      <w:r>
+        <w:t xml:space="preserve">rate sensor systems (the accelerometer and the gyroscope) to combine their readings using </w:t>
+      </w:r>
+      <w:r>
+        <w:lastRenderedPageBreak/>
+        <w:t xml:space="preserve">a </w:t>
       </w:r>
       <w:proofErr w:type="spellStart"/>
       <w:r>
@@ -3537,15 +3438,7 @@
         </w:r>
       </w:hyperlink>
       <w:r>
-        <w:t xml:space="preserve">. The purpose of the weights is that values with better (i.e., smaller) estimated </w:t>
-      </w:r>
-      <w:proofErr w:type="gramStart"/>
-      <w:r>
-        <w:t>uncertainty are</w:t>
-      </w:r>
-      <w:proofErr w:type="gramEnd"/>
-      <w:r>
-        <w:t xml:space="preserve"> "trusted" more. The weights are calculated from the </w:t>
+        <w:t xml:space="preserve">. The purpose of the weights is that values with better (i.e., smaller) estimated uncertainty are "trusted" more. The weights are calculated from the </w:t>
       </w:r>
       <w:hyperlink r:id="rId14" w:tooltip="Covariance" w:history="1">
         <w:r>
@@ -3556,18 +3449,10 @@
         <w:t xml:space="preserve">, a measure of the estimated uncertainty of the prediction of the system's state. The result of the weighted average is a new state estimate that lies in between the predicted and measured state, and has a better estimated uncertainty than either alone. This process is repeated every time step, with the new estimate and its covariance </w:t>
       </w:r>
       <w:r>
-        <w:rPr>
-          <w:lang/>
-        </w:rPr>
         <w:t>informing the prediction used in the following iteration. For o</w:t>
       </w:r>
-      <w:proofErr w:type="spellStart"/>
-      <w:r>
-        <w:t>ur</w:t>
-      </w:r>
-      <w:proofErr w:type="spellEnd"/>
-      <w:r>
-        <w:t xml:space="preserve"> filter</w:t>
+      <w:r>
+        <w:t>ur filter</w:t>
       </w:r>
       <w:r>
         <w:t xml:space="preserve"> implementation, we have it</w:t>
@@ -3718,7 +3603,6 @@
           <w:szCs w:val="23"/>
         </w:rPr>
       </w:pPr>
-      <w:proofErr w:type="gramStart"/>
       <w:r>
         <w:rPr>
           <w:rFonts w:ascii="Arial" w:eastAsia="Times New Roman" w:hAnsi="Arial" w:cs="Arial"/>
@@ -3730,7 +3614,6 @@
         <w:t>fused(</w:t>
       </w:r>
       <w:proofErr w:type="spellStart"/>
-      <w:proofErr w:type="gramEnd"/>
       <w:r>
         <w:rPr>
           <w:rFonts w:ascii="Arial" w:eastAsia="Times New Roman" w:hAnsi="Arial" w:cs="Arial"/>
@@ -3819,7 +3702,6 @@
           <w:szCs w:val="23"/>
         </w:rPr>
       </w:pPr>
-      <w:proofErr w:type="gramStart"/>
       <w:r>
         <w:rPr>
           <w:rFonts w:ascii="Arial" w:eastAsia="Times New Roman" w:hAnsi="Arial" w:cs="Arial"/>
@@ -3831,7 +3713,6 @@
         <w:t>fused(</w:t>
       </w:r>
       <w:proofErr w:type="spellStart"/>
-      <w:proofErr w:type="gramEnd"/>
       <w:r>
         <w:rPr>
           <w:rFonts w:ascii="Arial" w:eastAsia="Times New Roman" w:hAnsi="Arial" w:cs="Arial"/>
@@ -3929,7 +3810,13 @@
           <w:rPr>
             <w:rFonts w:ascii="Cambria Math" w:hAnsi="Cambria Math"/>
           </w:rPr>
-          <m:t>updateOrientation()</m:t>
+          <m:t>updateOri</m:t>
+        </m:r>
+        <m:r>
+          <w:rPr>
+            <w:rFonts w:ascii="Cambria Math" w:hAnsi="Cambria Math"/>
+          </w:rPr>
+          <m:t>entation()</m:t>
         </m:r>
       </m:oMath>
       <w:r>
@@ -3950,17 +3837,9 @@
         <w:rPr>
           <w:rFonts w:eastAsiaTheme="minorEastAsia"/>
         </w:rPr>
-        <w:t xml:space="preserve"> and is found in the </w:t>
-      </w:r>
-      <w:proofErr w:type="gramStart"/>
-      <w:r>
-        <w:rPr>
-          <w:rFonts w:eastAsiaTheme="minorEastAsia"/>
-        </w:rPr>
-        <w:t xml:space="preserve">file </w:t>
+        <w:t xml:space="preserve"> and is found in the file </w:t>
       </w:r>
       <m:oMath>
-        <w:proofErr w:type="gramEnd"/>
         <m:r>
           <w:rPr>
             <w:rFonts w:ascii="Cambria Math" w:eastAsiaTheme="minorEastAsia" w:hAnsi="Cambria Math"/>
@@ -3999,21 +3878,7 @@
         <w:rPr>
           <w:rFonts w:eastAsiaTheme="minorEastAsia"/>
         </w:rPr>
-        <w:t xml:space="preserve"> determines the m</w:t>
-      </w:r>
-      <w:proofErr w:type="spellStart"/>
-      <w:r>
-        <w:rPr>
-          <w:rFonts w:eastAsiaTheme="minorEastAsia"/>
-        </w:rPr>
-        <w:t>icro</w:t>
-      </w:r>
-      <w:proofErr w:type="spellEnd"/>
-      <w:r>
-        <w:rPr>
-          <w:rFonts w:eastAsiaTheme="minorEastAsia"/>
-        </w:rPr>
-        <w:t>-gesture is by computing the difference between the current accelerometer data and that of the previous call, and then comparing this delta to a threshold value experimentally set for each axis. If the delta on one of the axes exceeds its threshold, then this is equated to a jerk executed on that axis, and is thus translated to an appropriate micro-gesture (pushed onto the intelligent stack).</w:t>
+        <w:t xml:space="preserve"> determines the micro-gesture is by computing the difference between the current accelerometer data and that of the previous call, and then comparing this delta to a threshold value experimentally set for each axis. If the delta on one of the axes exceeds its threshold, then this is equated to a jerk executed on that axis, and is thus translated to an appropriate micro-gesture (pushed onto the intelligent stack).</w:t>
       </w:r>
     </w:p>
     <w:p>
@@ -4031,6 +3896,7 @@
         <w:rPr>
           <w:rFonts w:eastAsiaTheme="minorEastAsia"/>
         </w:rPr>
+        <w:lastRenderedPageBreak/>
         <w:t>The roll is treated differently. If its value exceeds 30</w:t>
       </w:r>
       <w:r>
@@ -4085,7 +3951,7 @@
       <w:r>
         <w:rPr>
           <w:noProof/>
-          <w:lang w:val="en-US"/>
+          <w:lang w:eastAsia="ja-JP"/>
         </w:rPr>
         <w:drawing>
           <wp:inline distT="0" distB="0" distL="0" distR="0">
@@ -4156,35 +4022,40 @@
     </w:p>
     <w:p>
       <w:r>
+        <w:t xml:space="preserve">The master controls the clock (SCK). </w:t>
+      </w:r>
+      <w:proofErr w:type="spellStart"/>
+      <w:r>
+        <w:t>CSn</w:t>
+      </w:r>
+      <w:proofErr w:type="spellEnd"/>
+      <w:r>
+        <w:t xml:space="preserve"> is the chip select line (active low), while MOSI and MISO are the lines used for sending and receiving data.</w:t>
+      </w:r>
+      <w:r>
+        <w:br/>
+        <w:t>These lines correspond to specific pins on the RF chip and the microcontroller, and they had to be</w:t>
+      </w:r>
+      <w:r>
+        <w:t xml:space="preserve"> p</w:t>
+      </w:r>
+      <w:r>
+        <w:t xml:space="preserve">hysically connected using wires. Figure </w:t>
+      </w:r>
+      <w:r>
+        <w:t>2</w:t>
+      </w:r>
+      <w:r>
+        <w:t xml:space="preserve"> illustrates how the pins had to be connected:</w:t>
+      </w:r>
+    </w:p>
+    <w:p>
+      <w:r>
+        <w:rPr>
+          <w:noProof/>
+          <w:lang w:eastAsia="ja-JP"/>
+        </w:rPr>
         <w:lastRenderedPageBreak/>
-        <w:t xml:space="preserve">The master controls the clock (SCK). </w:t>
-      </w:r>
-      <w:proofErr w:type="spellStart"/>
-      <w:r>
-        <w:t>CSn</w:t>
-      </w:r>
-      <w:proofErr w:type="spellEnd"/>
-      <w:r>
-        <w:t xml:space="preserve"> is the chip select line (active low), while MOSI and MISO are the lines used for sending and receiving data.</w:t>
-      </w:r>
-      <w:r>
-        <w:br/>
-        <w:t xml:space="preserve">These lines correspond to specific pins on the RF chip and the microcontroller, and they had to be physically connected using wires. Figure </w:t>
-      </w:r>
-      <w:r>
-        <w:t>2</w:t>
-      </w:r>
-      <w:r>
-        <w:t xml:space="preserve"> illustrates how the pins had to be connected:</w:t>
-      </w:r>
-      <w:r>
-        <w:br/>
-      </w:r>
-      <w:r>
-        <w:rPr>
-          <w:noProof/>
-          <w:lang w:val="en-US"/>
-        </w:rPr>
         <w:drawing>
           <wp:inline distT="0" distB="0" distL="0" distR="0">
             <wp:extent cx="5943600" cy="2317531"/>
@@ -4404,6 +4275,11 @@
     </w:p>
     <w:p>
       <w:r>
+        <w:br w:type="page"/>
+      </w:r>
+    </w:p>
+    <w:p>
+      <w:r>
         <w:lastRenderedPageBreak/>
         <w:t xml:space="preserve">It was necessary to validate the code to ensure that it conforms to the specifications. This was achieved using an oscilloscope during the initial stages of implementation and by observing the produced waveforms. This </w:t>
       </w:r>
@@ -4563,7 +4439,7 @@
       <w:r>
         <w:rPr>
           <w:noProof/>
-          <w:lang w:val="en-US"/>
+          <w:lang w:eastAsia="ja-JP"/>
         </w:rPr>
         <w:lastRenderedPageBreak/>
         <w:drawing>
@@ -4817,26 +4693,10 @@
         <w:t>action does not occur</w:t>
       </w:r>
       <w:r>
-        <w:t xml:space="preserve"> within a specified period of time, the microcontroller would exit the loop and fall back to </w:t>
-      </w:r>
-      <w:proofErr w:type="gramStart"/>
-      <w:r>
-        <w:t>its</w:t>
-      </w:r>
-      <w:proofErr w:type="gramEnd"/>
-      <w:r>
-        <w:t xml:space="preserve"> idle/wait state. As an example, when a communication request is sent, the expected response is a communication acknowledge. Therefore, the microcontroller would enter a loop, continuously sending the request an</w:t>
-      </w:r>
-      <w:r>
-        <w:t xml:space="preserve">d listening for </w:t>
-      </w:r>
-      <w:proofErr w:type="gramStart"/>
-      <w:r>
-        <w:t>the acknowledge</w:t>
-      </w:r>
-      <w:proofErr w:type="gramEnd"/>
-      <w:r>
-        <w:t>, but if no acknowledge is received within a certain amount of time, it would go back to the wait state.</w:t>
+        <w:t xml:space="preserve"> within a specified period of time, the microcontroller would exit the loop and fall back to its idle/wait state. As an example, when a communication request is sent, the expected response is a communication acknowledge. Therefore, the microcontroller would enter a loop, continuously sending the request an</w:t>
+      </w:r>
+      <w:r>
+        <w:t>d listening for the acknowledge, but if no acknowledge is received within a certain amount of time, it would go back to the wait state.</w:t>
       </w:r>
     </w:p>
     <w:p>
@@ -4849,18 +4709,10 @@
         <w:t>In general, it can be said that the two microcontrollers are taking turns in sending each other commands. There is the initial handshake stage, where the initiator sends in a requ</w:t>
       </w:r>
       <w:r>
-        <w:t xml:space="preserve">est and the slave sends back </w:t>
-      </w:r>
-      <w:proofErr w:type="gramStart"/>
-      <w:r>
-        <w:t xml:space="preserve">an </w:t>
-      </w:r>
-      <w:r>
-        <w:t>acknowledge</w:t>
-      </w:r>
-      <w:proofErr w:type="gramEnd"/>
-      <w:r>
-        <w:t xml:space="preserve">. There is the move and result exchange stage, where the slave sends its move to the initiator, the initiator compares it with its own, determines the result, and sends the result to the slave. Finally, there’s the </w:t>
+        <w:t xml:space="preserve">est and the slave sends back an </w:t>
+      </w:r>
+      <w:r>
+        <w:t xml:space="preserve">acknowledge. There is the move and result exchange stage, where the slave sends its move to the initiator, the initiator compares it with its own, determines the result, and sends the result to the slave. Finally, there’s the </w:t>
       </w:r>
       <w:r>
         <w:t>termination</w:t>
@@ -4872,15 +4724,7 @@
         <w:t>ult it received from the master</w:t>
       </w:r>
       <w:r>
-        <w:t xml:space="preserve"> and the master sends </w:t>
-      </w:r>
-      <w:proofErr w:type="gramStart"/>
-      <w:r>
-        <w:t>an acknowledge</w:t>
-      </w:r>
-      <w:proofErr w:type="gramEnd"/>
-      <w:r>
-        <w:t xml:space="preserve">. </w:t>
+        <w:t xml:space="preserve"> and the master sends an acknowledge. </w:t>
       </w:r>
       <w:r>
         <w:t xml:space="preserve">The general flow of the communication </w:t>
@@ -4899,7 +4743,7 @@
       <w:r>
         <w:rPr>
           <w:noProof/>
-          <w:lang w:val="en-US"/>
+          <w:lang w:eastAsia="ja-JP"/>
         </w:rPr>
         <w:lastRenderedPageBreak/>
         <w:drawing>
@@ -4996,23 +4840,13 @@
     </w:p>
     <w:p>
       <w:r>
-        <w:t xml:space="preserve">Overall, we have successfully achieved the aim of this project by implementing a pair of (wireless) </w:t>
-      </w:r>
-      <w:proofErr w:type="gramStart"/>
-      <w:r>
-        <w:t>network</w:t>
-      </w:r>
-      <w:proofErr w:type="gramEnd"/>
-      <w:r>
-        <w:t xml:space="preserve"> nodes that are each able to successfully detect the gestures experienced by its partner. This objective has been taken a step </w:t>
-      </w:r>
-      <w:proofErr w:type="gramStart"/>
-      <w:r>
-        <w:t>further  and</w:t>
-      </w:r>
-      <w:proofErr w:type="gramEnd"/>
-      <w:r>
-        <w:t xml:space="preserve"> integrated in the design of a rock-paper-scissor gesture game, where the boards are autonomously  able to process the different stages of the game and declare an outcome of winning, losing or a tie. We define autonomous in this context to mean that the only input required by the </w:t>
+        <w:t>Overall, we have successfully achieved the aim of this project by implementing a pair of (wireless) network nodes that are each able to successfully detect the gestures experienced by its partner. This objective has been taken a step further  and integrated in the design of a rock-paper-scissor gesture game, where the boards are autonomously  able to process the different stages of the game and declare an outcome of winning, losing</w:t>
+      </w:r>
+      <w:r>
+        <w:t>,</w:t>
+      </w:r>
+      <w:r>
+        <w:t xml:space="preserve"> or a tie. We define autonomous in this context to mean that the only input required by the </w:t>
       </w:r>
       <w:proofErr w:type="spellStart"/>
       <w:r>
@@ -5020,26 +4854,22 @@
       </w:r>
       <w:proofErr w:type="spellEnd"/>
       <w:r>
-        <w:t xml:space="preserve"> boards is the gestures produced by the human </w:t>
-      </w:r>
-      <w:proofErr w:type="spellStart"/>
-      <w:r>
-        <w:t>enduser</w:t>
-      </w:r>
-      <w:proofErr w:type="spellEnd"/>
-      <w:r>
-        <w:t>.</w:t>
-      </w:r>
-    </w:p>
-    <w:p>
-      <w:r>
-        <w:t xml:space="preserve">Throughout the implementation process, the major unexpected challenges that we </w:t>
-      </w:r>
-      <w:proofErr w:type="spellStart"/>
-      <w:r>
-        <w:t>overcomed</w:t>
-      </w:r>
-      <w:proofErr w:type="spellEnd"/>
+        <w:t xml:space="preserve"> boards is the gestures produced by the human end</w:t>
+      </w:r>
+      <w:r>
+        <w:t xml:space="preserve"> </w:t>
+      </w:r>
+      <w:r>
+        <w:t>user.</w:t>
+      </w:r>
+    </w:p>
+    <w:p>
+      <w:r>
+        <w:t>Throughout the implementation process, the major unexpec</w:t>
+      </w:r>
+      <w:r>
+        <w:t>ted challenges that we overcame</w:t>
+      </w:r>
       <w:r>
         <w:t xml:space="preserve"> were:</w:t>
       </w:r>
@@ -5053,18 +4883,10 @@
         </w:numPr>
       </w:pPr>
       <w:r>
-        <w:t xml:space="preserve">Gestures not </w:t>
-      </w:r>
-      <w:proofErr w:type="gramStart"/>
-      <w:r>
-        <w:t xml:space="preserve">being </w:t>
-      </w:r>
-      <w:r>
-        <w:t xml:space="preserve"> detected</w:t>
-      </w:r>
-      <w:proofErr w:type="gramEnd"/>
-      <w:r>
-        <w:t>/distinguished</w:t>
+        <w:t xml:space="preserve">Gestures not being </w:t>
+      </w:r>
+      <w:r>
+        <w:t xml:space="preserve"> detected/distinguished</w:t>
       </w:r>
       <w:r>
         <w:t xml:space="preserve"> accurate</w:t>
@@ -5091,15 +4913,13 @@
         <w:t>It t</w:t>
       </w:r>
       <w:r>
-        <w:t xml:space="preserve">ook </w:t>
-      </w:r>
-      <w:proofErr w:type="spellStart"/>
-      <w:r>
-        <w:t>sometime</w:t>
-      </w:r>
-      <w:proofErr w:type="spellEnd"/>
+        <w:t>ook some</w:t>
+      </w:r>
       <w:r>
         <w:t xml:space="preserve"> </w:t>
+      </w:r>
+      <w:r>
+        <w:t xml:space="preserve">time </w:t>
       </w:r>
       <w:r>
         <w:t xml:space="preserve">and testing </w:t>
@@ -5147,15 +4967,7 @@
         <w:t xml:space="preserve"> issues between the</w:t>
       </w:r>
       <w:r>
-        <w:t xml:space="preserve"> SPI </w:t>
-      </w:r>
-      <w:proofErr w:type="gramStart"/>
-      <w:r>
-        <w:t>protocol  and</w:t>
-      </w:r>
-      <w:proofErr w:type="gramEnd"/>
-      <w:r>
-        <w:t xml:space="preserve"> MCU processing</w:t>
+        <w:t xml:space="preserve"> SPI protocol  and MCU processing</w:t>
       </w:r>
       <w:r>
         <w:t xml:space="preserve"> time as discussed above. This was fixed by implementing flags that needed to be checked before the MCU proceeds with executing the instructions that followed the SPI commands.</w:t>
@@ -5175,23 +4987,19 @@
         </w:numPr>
       </w:pPr>
       <w:r>
-        <w:t xml:space="preserve">Using machine learning and </w:t>
-      </w:r>
-      <w:proofErr w:type="spellStart"/>
-      <w:r>
-        <w:t>atificial</w:t>
-      </w:r>
-      <w:proofErr w:type="spellEnd"/>
-      <w:r>
-        <w:t xml:space="preserve"> intelligence algorithms (such as using </w:t>
-      </w:r>
-      <w:proofErr w:type="spellStart"/>
-      <w:r>
-        <w:t>markov</w:t>
-      </w:r>
-      <w:proofErr w:type="spellEnd"/>
-      <w:r>
-        <w:t xml:space="preserve"> probability chains) to aid in gesture recognition and improve in the overall robustness.</w:t>
+        <w:t>Using machine learning and a</w:t>
+      </w:r>
+      <w:r>
+        <w:t>r</w:t>
+      </w:r>
+      <w:r>
+        <w:t xml:space="preserve">tificial intelligence algorithms (such as using </w:t>
+      </w:r>
+      <w:r>
+        <w:t>M</w:t>
+      </w:r>
+      <w:r>
+        <w:t>arkov probability chains) to aid in gesture recognition and improve in the overall robustness.</w:t>
       </w:r>
     </w:p>
     <w:p>
@@ -5260,23 +5068,13 @@
       </w:r>
       <w:proofErr w:type="spellEnd"/>
       <w:r>
-        <w:t xml:space="preserve"> and Dan) for their time and support that was precious in helping this project to materialize. </w:t>
-      </w:r>
-      <w:proofErr w:type="gramStart"/>
-      <w:r>
-        <w:t>Thank  you</w:t>
-      </w:r>
-      <w:proofErr w:type="gramEnd"/>
+        <w:t xml:space="preserve"> and Dan) for their time and support that was precious in helping this project to materialize. Thank  you once</w:t>
+      </w:r>
       <w:r>
         <w:t xml:space="preserve"> </w:t>
       </w:r>
-      <w:proofErr w:type="spellStart"/>
-      <w:r>
-        <w:t>oncemore</w:t>
-      </w:r>
-      <w:proofErr w:type="spellEnd"/>
-      <w:r>
-        <w:t>!</w:t>
+      <w:r>
+        <w:t>more!</w:t>
       </w:r>
     </w:p>
     <w:sectPr>
@@ -5467,7 +5265,7 @@
               <w:b/>
               <w:noProof/>
             </w:rPr>
-            <w:t>2</w:t>
+            <w:t>14</w:t>
           </w:r>
         </w:fldSimple>
       </w:p>
@@ -6790,71 +6588,7 @@
 
 <file path=word/glossary/document.xml><?xml version="1.0" encoding="utf-8"?>
 <w:glossaryDocument xmlns:ve="http://schemas.openxmlformats.org/markup-compatibility/2006" xmlns:o="urn:schemas-microsoft-com:office:office" xmlns:r="http://schemas.openxmlformats.org/officeDocument/2006/relationships" xmlns:m="http://schemas.openxmlformats.org/officeDocument/2006/math" xmlns:v="urn:schemas-microsoft-com:vml" xmlns:wp="http://schemas.openxmlformats.org/drawingml/2006/wordprocessingDrawing" xmlns:w10="urn:schemas-microsoft-com:office:word" xmlns:w="http://schemas.openxmlformats.org/wordprocessingml/2006/main" xmlns:wne="http://schemas.microsoft.com/office/word/2006/wordml">
-  <w:docParts>
-    <w:docPart>
-      <w:docPartPr>
-        <w:name w:val="7E58F39396884E359AE0C636B282DCE5"/>
-        <w:category>
-          <w:name w:val="General"/>
-          <w:gallery w:val="placeholder"/>
-        </w:category>
-        <w:types>
-          <w:type w:val="bbPlcHdr"/>
-        </w:types>
-        <w:behaviors>
-          <w:behavior w:val="content"/>
-        </w:behaviors>
-        <w:guid w:val="{97A24CA1-F9F9-4D63-A500-87FCD5ED5DC8}"/>
-      </w:docPartPr>
-      <w:docPartBody>
-        <w:p>
-          <w:pPr>
-            <w:pStyle w:val="7E58F39396884E359AE0C636B282DCE5"/>
-          </w:pPr>
-          <w:r>
-            <w:rPr>
-              <w:b/>
-              <w:bCs/>
-              <w:color w:val="808080" w:themeColor="text1" w:themeTint="7F"/>
-              <w:sz w:val="32"/>
-              <w:szCs w:val="32"/>
-            </w:rPr>
-            <w:t>[Type the company name]</w:t>
-          </w:r>
-        </w:p>
-      </w:docPartBody>
-    </w:docPart>
-    <w:docPart>
-      <w:docPartPr>
-        <w:name w:val="E11C82CA1C264FCD98E550E4914806BF"/>
-        <w:category>
-          <w:name w:val="General"/>
-          <w:gallery w:val="placeholder"/>
-        </w:category>
-        <w:types>
-          <w:type w:val="bbPlcHdr"/>
-        </w:types>
-        <w:behaviors>
-          <w:behavior w:val="content"/>
-        </w:behaviors>
-        <w:guid w:val="{2A711039-8F94-46AE-A841-92D28AE01743}"/>
-      </w:docPartPr>
-      <w:docPartBody>
-        <w:p>
-          <w:pPr>
-            <w:pStyle w:val="E11C82CA1C264FCD98E550E4914806BF"/>
-          </w:pPr>
-          <w:r>
-            <w:rPr>
-              <w:sz w:val="96"/>
-              <w:szCs w:val="96"/>
-            </w:rPr>
-            <w:t>[Year]</w:t>
-          </w:r>
-        </w:p>
-      </w:docPartBody>
-    </w:docPart>
-  </w:docParts>
+  <w:docParts/>
 </w:glossaryDocument>
 </file>
 
@@ -6902,12 +6636,29 @@
     <w:pitch w:val="variable"/>
     <w:sig w:usb0="E00002FF" w:usb1="400004FF" w:usb2="00000000" w:usb3="00000000" w:csb0="0000019F" w:csb1="00000000"/>
   </w:font>
+  <w:font w:name="MS Gothic">
+    <w:altName w:val="ＭＳ ゴシック"/>
+    <w:panose1 w:val="020B0609070205080204"/>
+    <w:charset w:val="80"/>
+    <w:family w:val="modern"/>
+    <w:pitch w:val="fixed"/>
+    <w:sig w:usb0="E00002FF" w:usb1="6AC7FDFB" w:usb2="00000012" w:usb3="00000000" w:csb0="0002009F" w:csb1="00000000"/>
+  </w:font>
   <w:font w:name="Tahoma">
     <w:panose1 w:val="020B0604030504040204"/>
     <w:charset w:val="00"/>
     <w:family w:val="swiss"/>
+    <w:notTrueType/>
     <w:pitch w:val="variable"/>
-    <w:sig w:usb0="E1002EFF" w:usb1="C000605B" w:usb2="00000029" w:usb3="00000000" w:csb0="000101FF" w:csb1="00000000"/>
+    <w:sig w:usb0="00000003" w:usb1="00000000" w:usb2="00000000" w:usb3="00000000" w:csb0="00000001" w:csb1="00000000"/>
+  </w:font>
+  <w:font w:name="MS Mincho">
+    <w:altName w:val="ＭＳ 明朝"/>
+    <w:panose1 w:val="02020609040205080304"/>
+    <w:charset w:val="80"/>
+    <w:family w:val="modern"/>
+    <w:pitch w:val="fixed"/>
+    <w:sig w:usb0="E00002FF" w:usb1="6AC7FDFB" w:usb2="00000012" w:usb3="00000000" w:csb0="0002009F" w:csb1="00000000"/>
   </w:font>
   <w:font w:name="Arial">
     <w:panose1 w:val="020B0604020202020204"/>
@@ -6944,6 +6695,7 @@
   <w:rsids>
     <w:rsidRoot w:val="00412B56"/>
     <w:rsid w:val="00412B56"/>
+    <w:rsid w:val="009A1AF8"/>
     <w:rsid w:val="00E66A97"/>
   </w:rsids>
   <m:mathPr>
@@ -6959,7 +6711,7 @@
     <m:intLim m:val="subSup"/>
     <m:naryLim m:val="undOvr"/>
   </m:mathPr>
-  <w:themeFontLang w:val="en-US"/>
+  <w:themeFontLang w:val="en-CA" w:eastAsia="ja-JP"/>
   <w:clrSchemeMapping w:bg1="light1" w:t1="dark1" w:bg2="light2" w:t2="dark2" w:accent1="accent1" w:accent2="accent2" w:accent3="accent3" w:accent4="accent4" w:accent5="accent5" w:accent6="accent6" w:hyperlink="hyperlink" w:followedHyperlink="followedHyperlink"/>
   <w:decimalSymbol w:val="."/>
   <w:listSeparator w:val=","/>
@@ -7525,7 +7277,7 @@
 </file>
 
 <file path=customXml/itemProps2.xml><?xml version="1.0" encoding="utf-8"?>
-<ds:datastoreItem xmlns:ds="http://schemas.openxmlformats.org/officeDocument/2006/customXml" ds:itemID="{B9877939-0575-40C5-8917-ADF1469A90A2}">
+<ds:datastoreItem xmlns:ds="http://schemas.openxmlformats.org/officeDocument/2006/customXml" ds:itemID="{0B0F0E47-955A-48EE-8A10-B4A2E01728EC}">
   <ds:schemaRefs>
     <ds:schemaRef ds:uri="http://schemas.openxmlformats.org/officeDocument/2006/bibliography"/>
   </ds:schemaRefs>

</xml_diff>

<commit_message>
very very very minor change... sorry for the delay folks!
</commit_message>
<xml_diff>
--- a/Docs/Final_Report.docx
+++ b/Docs/Final_Report.docx
@@ -78,9 +78,6 @@
                           </w:rPr>
                           <w:alias w:val="Company"/>
                           <w:id w:val="15866524"/>
-                          <w:placeholder>
-                            <w:docPart w:val="7E58F39396884E359AE0C636B282DCE5"/>
-                          </w:placeholder>
                           <w:dataBinding w:prefixMappings="xmlns:ns0='http://schemas.openxmlformats.org/officeDocument/2006/extended-properties'" w:xpath="/ns0:Properties[1]/ns0:Company[1]" w:storeItemID="{6668398D-A668-4E3E-A5EB-62B293D839F1}"/>
                           <w:text/>
                         </w:sdtPr>
@@ -136,9 +133,6 @@
                           </w:rPr>
                           <w:alias w:val="Year"/>
                           <w:id w:val="18366977"/>
-                          <w:placeholder>
-                            <w:docPart w:val="E11C82CA1C264FCD98E550E4914806BF"/>
-                          </w:placeholder>
                           <w:dataBinding w:prefixMappings="xmlns:ns0='http://schemas.microsoft.com/office/2006/coverPageProps'" w:xpath="/ns0:CoverPageProperties[1]/ns0:PublishDate[1]" w:storeItemID="{55AF091B-3C7A-41E3-B477-F2FDAA23CFDA}"/>
                           <w:date>
                             <w:dateFormat w:val="yy"/>
@@ -199,6 +193,7 @@
                               </w:rPr>
                             </w:pPr>
                             <w:proofErr w:type="spellStart"/>
+                            <w:proofErr w:type="gramStart"/>
                             <w:r>
                               <w:rPr>
                                 <w:b/>
@@ -210,6 +205,7 @@
                               <w:t>iNemo</w:t>
                             </w:r>
                             <w:proofErr w:type="spellEnd"/>
+                            <w:proofErr w:type="gramEnd"/>
                             <w:r>
                               <w:rPr>
                                 <w:b/>
@@ -1569,10 +1565,18 @@
         <w:t xml:space="preserve"> played by two people. The players count aloud to three, or speak the name of the game (e.g. "Rock Paper Scissors</w:t>
       </w:r>
       <w:r>
-        <w:t>!” )</w:t>
-      </w:r>
-      <w:r>
-        <w:t>each time raising one hand in a fist and swinging it down on the count. After the third count (saying, "Scissors!"), the players change their hands into one of three gestures, which they then "throw" by extending it towards their opponent. The objective is to select a gesture which defeats that of the opponent</w:t>
+        <w:t>!</w:t>
+      </w:r>
+      <w:proofErr w:type="gramStart"/>
+      <w:r>
+        <w:t>” )</w:t>
+      </w:r>
+      <w:r>
+        <w:t>each</w:t>
+      </w:r>
+      <w:proofErr w:type="gramEnd"/>
+      <w:r>
+        <w:t xml:space="preserve"> time raising one hand in a fist and swinging it down on the count. After the third count (saying, "Scissors!"), the players change their hands into one of three gestures, which they then "throw" by extending it towards their opponent. The objective is to select a gesture which defeats that of the opponent</w:t>
       </w:r>
       <w:r>
         <w:rPr>
@@ -1617,7 +1621,15 @@
         </w:numPr>
       </w:pPr>
       <w:r>
-        <w:t>Paper covers, sands or captures rock: paper defeats rock.</w:t>
+        <w:t xml:space="preserve">Paper </w:t>
+      </w:r>
+      <w:proofErr w:type="gramStart"/>
+      <w:r>
+        <w:t>covers,</w:t>
+      </w:r>
+      <w:proofErr w:type="gramEnd"/>
+      <w:r>
+        <w:t xml:space="preserve"> sands or captures rock: paper defeats rock.</w:t>
       </w:r>
     </w:p>
     <w:p>
@@ -1669,7 +1681,15 @@
         <w:t xml:space="preserve"> or ‘draw’</w:t>
       </w:r>
       <w:r>
-        <w:t xml:space="preserve"> result through blinking the onboard LED at different rates.</w:t>
+        <w:t xml:space="preserve"> result </w:t>
+      </w:r>
+      <w:proofErr w:type="gramStart"/>
+      <w:r>
+        <w:t>through</w:t>
+      </w:r>
+      <w:proofErr w:type="gramEnd"/>
+      <w:r>
+        <w:t xml:space="preserve"> blinking the onboard LED at different rates.</w:t>
       </w:r>
     </w:p>
     <w:p>
@@ -1691,9 +1711,14 @@
       <w:r>
         <w:t xml:space="preserve">In order to clearly differentiate between the gestures, we define each one as the sum of two micro-gestures. For example, the sync gesture would result from a positive displacement of the board in the z axis, followed by a negative displacement in the same axis (effectively moving the board up and down, </w:t>
       </w:r>
+      <w:proofErr w:type="gramStart"/>
       <w:r>
         <w:lastRenderedPageBreak/>
-        <w:t>as one does when playing the normal game). The definition of each gesture as a set of two micro-gestures was originally set as follows:</w:t>
+        <w:t>as</w:t>
+      </w:r>
+      <w:proofErr w:type="gramEnd"/>
+      <w:r>
+        <w:t xml:space="preserve"> one does when playing the normal game). The definition of each gesture as a set of two micro-gestures was originally set as follows:</w:t>
       </w:r>
     </w:p>
     <w:p>
@@ -1791,9 +1816,14 @@
       </w:r>
       <w:proofErr w:type="spellEnd"/>
       <w:r>
-        <w:t xml:space="preserve"> to couple micro-gestures with their resulting symbols. This gives us the following code in </w:t>
+        <w:t xml:space="preserve"> to couple micro-gestures with their resulting symbols. This gives us the following code </w:t>
+      </w:r>
+      <w:proofErr w:type="gramStart"/>
+      <w:r>
+        <w:t xml:space="preserve">in </w:t>
       </w:r>
       <m:oMath>
+        <w:proofErr w:type="gramEnd"/>
         <m:r>
           <w:rPr>
             <w:rFonts w:ascii="Cambria Math" w:hAnsi="Cambria Math"/>
@@ -1821,6 +1851,7 @@
         </w:rPr>
       </w:pPr>
       <w:proofErr w:type="spellStart"/>
+      <w:proofErr w:type="gramStart"/>
       <w:r>
         <w:rPr>
           <w:rFonts w:ascii="Consolas" w:hAnsi="Consolas" w:cs="Consolas"/>
@@ -1831,6 +1862,7 @@
         <w:t>typedef</w:t>
       </w:r>
       <w:proofErr w:type="spellEnd"/>
+      <w:proofErr w:type="gramEnd"/>
       <w:r>
         <w:rPr>
           <w:rFonts w:ascii="Consolas" w:hAnsi="Consolas" w:cs="Consolas"/>
@@ -1881,6 +1913,7 @@
         <w:tab/>
       </w:r>
       <w:proofErr w:type="spellStart"/>
+      <w:proofErr w:type="gramStart"/>
       <w:r>
         <w:rPr>
           <w:rFonts w:ascii="Consolas" w:hAnsi="Consolas" w:cs="Consolas"/>
@@ -1891,6 +1924,7 @@
         <w:t>pos_x</w:t>
       </w:r>
       <w:proofErr w:type="spellEnd"/>
+      <w:proofErr w:type="gramEnd"/>
       <w:r>
         <w:rPr>
           <w:rFonts w:ascii="Consolas" w:hAnsi="Consolas" w:cs="Consolas"/>
@@ -1924,6 +1958,7 @@
         <w:tab/>
       </w:r>
       <w:proofErr w:type="spellStart"/>
+      <w:proofErr w:type="gramStart"/>
       <w:r>
         <w:rPr>
           <w:rFonts w:ascii="Consolas" w:hAnsi="Consolas" w:cs="Consolas"/>
@@ -1934,6 +1969,7 @@
         <w:t>neg_x</w:t>
       </w:r>
       <w:proofErr w:type="spellEnd"/>
+      <w:proofErr w:type="gramEnd"/>
       <w:r>
         <w:rPr>
           <w:rFonts w:ascii="Consolas" w:hAnsi="Consolas" w:cs="Consolas"/>
@@ -1967,6 +2003,7 @@
         <w:tab/>
       </w:r>
       <w:proofErr w:type="spellStart"/>
+      <w:proofErr w:type="gramStart"/>
       <w:r>
         <w:rPr>
           <w:rFonts w:ascii="Consolas" w:hAnsi="Consolas" w:cs="Consolas"/>
@@ -1977,6 +2014,7 @@
         <w:t>pos_y</w:t>
       </w:r>
       <w:proofErr w:type="spellEnd"/>
+      <w:proofErr w:type="gramEnd"/>
       <w:r>
         <w:rPr>
           <w:rFonts w:ascii="Consolas" w:hAnsi="Consolas" w:cs="Consolas"/>
@@ -2010,6 +2048,7 @@
         <w:tab/>
       </w:r>
       <w:proofErr w:type="spellStart"/>
+      <w:proofErr w:type="gramStart"/>
       <w:r>
         <w:rPr>
           <w:rFonts w:ascii="Consolas" w:hAnsi="Consolas" w:cs="Consolas"/>
@@ -2020,6 +2059,7 @@
         <w:t>neg_y</w:t>
       </w:r>
       <w:proofErr w:type="spellEnd"/>
+      <w:proofErr w:type="gramEnd"/>
       <w:r>
         <w:rPr>
           <w:rFonts w:ascii="Consolas" w:hAnsi="Consolas" w:cs="Consolas"/>
@@ -2053,6 +2093,7 @@
         <w:tab/>
       </w:r>
       <w:proofErr w:type="spellStart"/>
+      <w:proofErr w:type="gramStart"/>
       <w:r>
         <w:rPr>
           <w:rFonts w:ascii="Consolas" w:hAnsi="Consolas" w:cs="Consolas"/>
@@ -2063,6 +2104,7 @@
         <w:t>pos_z</w:t>
       </w:r>
       <w:proofErr w:type="spellEnd"/>
+      <w:proofErr w:type="gramEnd"/>
       <w:r>
         <w:rPr>
           <w:rFonts w:ascii="Consolas" w:hAnsi="Consolas" w:cs="Consolas"/>
@@ -2096,6 +2138,7 @@
         <w:tab/>
       </w:r>
       <w:proofErr w:type="spellStart"/>
+      <w:proofErr w:type="gramStart"/>
       <w:r>
         <w:rPr>
           <w:rFonts w:ascii="Consolas" w:hAnsi="Consolas" w:cs="Consolas"/>
@@ -2106,6 +2149,7 @@
         <w:t>neg_z</w:t>
       </w:r>
       <w:proofErr w:type="spellEnd"/>
+      <w:proofErr w:type="gramEnd"/>
       <w:r>
         <w:rPr>
           <w:rFonts w:ascii="Consolas" w:hAnsi="Consolas" w:cs="Consolas"/>
@@ -2281,6 +2325,7 @@
         </w:rPr>
       </w:pPr>
       <w:proofErr w:type="spellStart"/>
+      <w:proofErr w:type="gramStart"/>
       <w:r>
         <w:rPr>
           <w:rFonts w:ascii="Consolas" w:hAnsi="Consolas" w:cs="Consolas"/>
@@ -2291,6 +2336,7 @@
         <w:t>typedef</w:t>
       </w:r>
       <w:proofErr w:type="spellEnd"/>
+      <w:proofErr w:type="gramEnd"/>
       <w:r>
         <w:rPr>
           <w:rFonts w:ascii="Consolas" w:hAnsi="Consolas" w:cs="Consolas"/>
@@ -2338,7 +2384,24 @@
           <w:szCs w:val="19"/>
         </w:rPr>
         <w:tab/>
-        <w:t>paper = 1,</w:t>
+      </w:r>
+      <w:proofErr w:type="gramStart"/>
+      <w:r>
+        <w:rPr>
+          <w:rFonts w:ascii="Consolas" w:hAnsi="Consolas" w:cs="Consolas"/>
+          <w:sz w:val="19"/>
+          <w:szCs w:val="19"/>
+        </w:rPr>
+        <w:t>paper</w:t>
+      </w:r>
+      <w:proofErr w:type="gramEnd"/>
+      <w:r>
+        <w:rPr>
+          <w:rFonts w:ascii="Consolas" w:hAnsi="Consolas" w:cs="Consolas"/>
+          <w:sz w:val="19"/>
+          <w:szCs w:val="19"/>
+        </w:rPr>
+        <w:t xml:space="preserve"> = 1,</w:t>
       </w:r>
     </w:p>
     <w:p>
@@ -2360,7 +2423,24 @@
           <w:szCs w:val="19"/>
         </w:rPr>
         <w:tab/>
-        <w:t>rock = 2,</w:t>
+      </w:r>
+      <w:proofErr w:type="gramStart"/>
+      <w:r>
+        <w:rPr>
+          <w:rFonts w:ascii="Consolas" w:hAnsi="Consolas" w:cs="Consolas"/>
+          <w:sz w:val="19"/>
+          <w:szCs w:val="19"/>
+        </w:rPr>
+        <w:t>rock</w:t>
+      </w:r>
+      <w:proofErr w:type="gramEnd"/>
+      <w:r>
+        <w:rPr>
+          <w:rFonts w:ascii="Consolas" w:hAnsi="Consolas" w:cs="Consolas"/>
+          <w:sz w:val="19"/>
+          <w:szCs w:val="19"/>
+        </w:rPr>
+        <w:t xml:space="preserve"> = 2,</w:t>
       </w:r>
     </w:p>
     <w:p>
@@ -2382,7 +2462,24 @@
           <w:szCs w:val="19"/>
         </w:rPr>
         <w:tab/>
-        <w:t>scissors = 4,</w:t>
+      </w:r>
+      <w:proofErr w:type="gramStart"/>
+      <w:r>
+        <w:rPr>
+          <w:rFonts w:ascii="Consolas" w:hAnsi="Consolas" w:cs="Consolas"/>
+          <w:sz w:val="19"/>
+          <w:szCs w:val="19"/>
+        </w:rPr>
+        <w:t>scissors</w:t>
+      </w:r>
+      <w:proofErr w:type="gramEnd"/>
+      <w:r>
+        <w:rPr>
+          <w:rFonts w:ascii="Consolas" w:hAnsi="Consolas" w:cs="Consolas"/>
+          <w:sz w:val="19"/>
+          <w:szCs w:val="19"/>
+        </w:rPr>
+        <w:t xml:space="preserve"> = 4,</w:t>
       </w:r>
     </w:p>
     <w:p>
@@ -2404,7 +2501,24 @@
           <w:szCs w:val="19"/>
         </w:rPr>
         <w:tab/>
-        <w:t>sync = 8,</w:t>
+      </w:r>
+      <w:proofErr w:type="gramStart"/>
+      <w:r>
+        <w:rPr>
+          <w:rFonts w:ascii="Consolas" w:hAnsi="Consolas" w:cs="Consolas"/>
+          <w:sz w:val="19"/>
+          <w:szCs w:val="19"/>
+        </w:rPr>
+        <w:t>sync</w:t>
+      </w:r>
+      <w:proofErr w:type="gramEnd"/>
+      <w:r>
+        <w:rPr>
+          <w:rFonts w:ascii="Consolas" w:hAnsi="Consolas" w:cs="Consolas"/>
+          <w:sz w:val="19"/>
+          <w:szCs w:val="19"/>
+        </w:rPr>
+        <w:t xml:space="preserve"> = 8,</w:t>
       </w:r>
     </w:p>
     <w:p>
@@ -2519,6 +2633,7 @@
         </w:rPr>
       </w:pPr>
       <w:proofErr w:type="spellStart"/>
+      <w:proofErr w:type="gramStart"/>
       <w:r>
         <w:rPr>
           <w:rFonts w:ascii="Consolas" w:hAnsi="Consolas" w:cs="Consolas"/>
@@ -2529,6 +2644,7 @@
         <w:t>typedef</w:t>
       </w:r>
       <w:proofErr w:type="spellEnd"/>
+      <w:proofErr w:type="gramEnd"/>
       <w:r>
         <w:rPr>
           <w:rFonts w:ascii="Consolas" w:hAnsi="Consolas" w:cs="Consolas"/>
@@ -2578,6 +2694,7 @@
         <w:tab/>
       </w:r>
       <w:proofErr w:type="spellStart"/>
+      <w:proofErr w:type="gramStart"/>
       <w:r>
         <w:rPr>
           <w:rFonts w:ascii="Consolas" w:hAnsi="Consolas" w:cs="Consolas"/>
@@ -2587,6 +2704,7 @@
         <w:t>mgest_t</w:t>
       </w:r>
       <w:proofErr w:type="spellEnd"/>
+      <w:proofErr w:type="gramEnd"/>
       <w:r>
         <w:rPr>
           <w:rFonts w:ascii="Consolas" w:hAnsi="Consolas" w:cs="Consolas"/>
@@ -2635,6 +2753,7 @@
         <w:tab/>
       </w:r>
       <w:proofErr w:type="spellStart"/>
+      <w:proofErr w:type="gramStart"/>
       <w:r>
         <w:rPr>
           <w:rFonts w:ascii="Consolas" w:hAnsi="Consolas" w:cs="Consolas"/>
@@ -2644,6 +2763,7 @@
         <w:t>symbol_t</w:t>
       </w:r>
       <w:proofErr w:type="spellEnd"/>
+      <w:proofErr w:type="gramEnd"/>
       <w:r>
         <w:rPr>
           <w:rFonts w:ascii="Consolas" w:hAnsi="Consolas" w:cs="Consolas"/>
@@ -2793,13 +2913,23 @@
           <w:szCs w:val="19"/>
         </w:rPr>
       </w:pPr>
-      <w:r>
-        <w:rPr>
-          <w:rFonts w:ascii="Consolas" w:hAnsi="Consolas" w:cs="Consolas"/>
-          <w:sz w:val="19"/>
-          <w:szCs w:val="19"/>
-        </w:rPr>
-        <w:t xml:space="preserve">gesture </w:t>
+      <w:proofErr w:type="gramStart"/>
+      <w:r>
+        <w:rPr>
+          <w:rFonts w:ascii="Consolas" w:hAnsi="Consolas" w:cs="Consolas"/>
+          <w:sz w:val="19"/>
+          <w:szCs w:val="19"/>
+        </w:rPr>
+        <w:t>gesture</w:t>
+      </w:r>
+      <w:proofErr w:type="gramEnd"/>
+      <w:r>
+        <w:rPr>
+          <w:rFonts w:ascii="Consolas" w:hAnsi="Consolas" w:cs="Consolas"/>
+          <w:sz w:val="19"/>
+          <w:szCs w:val="19"/>
+        </w:rPr>
+        <w:t xml:space="preserve"> </w:t>
       </w:r>
       <w:proofErr w:type="spellStart"/>
       <w:r>
@@ -3170,7 +3300,15 @@
     </w:p>
     <w:p>
       <w:r>
-        <w:t xml:space="preserve">A gesture is recorded only if two of its defining micro-gestures are executed successively. For example, a sync would only be identified if the board is moved up then down, or down then up, as per its definition in </w:t>
+        <w:t xml:space="preserve">A gesture is recorded only if two of its defining micro-gestures are executed successively. For example, </w:t>
+      </w:r>
+      <w:proofErr w:type="gramStart"/>
+      <w:r>
+        <w:t>a sync</w:t>
+      </w:r>
+      <w:proofErr w:type="gramEnd"/>
+      <w:r>
+        <w:t xml:space="preserve"> would only be identified if the board is moved up then down, or down then up, as per its definition in </w:t>
       </w:r>
       <w:proofErr w:type="spellStart"/>
       <w:r>
@@ -3178,7 +3316,15 @@
       </w:r>
       <w:proofErr w:type="spellEnd"/>
       <w:r>
-        <w:t>. Moving the board up, then right, and finally down would not return a sync gesture as the defining micro-gestures were not executed consecutively.</w:t>
+        <w:t xml:space="preserve">. Moving the board up, </w:t>
+      </w:r>
+      <w:proofErr w:type="gramStart"/>
+      <w:r>
+        <w:t>then</w:t>
+      </w:r>
+      <w:proofErr w:type="gramEnd"/>
+      <w:r>
+        <w:t xml:space="preserve"> right, and finally down would not return a sync gesture as the defining micro-gestures were not executed consecutively.</w:t>
       </w:r>
     </w:p>
     <w:p>
@@ -3191,7 +3337,15 @@
       </w:r>
       <w:proofErr w:type="spellEnd"/>
       <w:r>
-        <w:t xml:space="preserve">). The first time the stack receives a micro-gesture, it stores it, and waits for another one. If the next recorded micro-gesture is the same as the one that was most recently stored, we simply ignore it. This way, we store a micro-gesture only once, even if it is recorded many times in the process of executing it. When the stack fills up with two micro-gestures, a function is called to process them by comparing them to one of the </w:t>
+        <w:t>). The first time the stack receives a micro-</w:t>
+      </w:r>
+      <w:proofErr w:type="gramStart"/>
+      <w:r>
+        <w:t>gesture,</w:t>
+      </w:r>
+      <w:proofErr w:type="gramEnd"/>
+      <w:r>
+        <w:t xml:space="preserve"> it stores it, and waits for another one. If the next recorded micro-gesture is the same as the one that was most recently stored, we simply ignore it. This way, we store a micro-gesture only once, even if it is recorded many times in the process of executing it. When the stack fills up with two micro-gestures, a function is called to process them by comparing them to one of the </w:t>
       </w:r>
       <w:proofErr w:type="spellStart"/>
       <w:r>
@@ -3224,13 +3378,7 @@
           <w:rPr>
             <w:rFonts w:ascii="Cambria Math" w:hAnsi="Cambria Math"/>
           </w:rPr>
-          <m:t>m</m:t>
-        </m:r>
-        <m:r>
-          <w:rPr>
-            <w:rFonts w:ascii="Cambria Math" w:hAnsi="Cambria Math"/>
-          </w:rPr>
-          <m:t>gest_stack.c</m:t>
+          <m:t>mgest_stack.c</m:t>
         </m:r>
       </m:oMath>
       <w:r>
@@ -3438,7 +3586,15 @@
         </w:r>
       </w:hyperlink>
       <w:r>
-        <w:t xml:space="preserve">. The purpose of the weights is that values with better (i.e., smaller) estimated uncertainty are "trusted" more. The weights are calculated from the </w:t>
+        <w:t xml:space="preserve">. The purpose of the weights is that values with better (i.e., smaller) estimated </w:t>
+      </w:r>
+      <w:proofErr w:type="gramStart"/>
+      <w:r>
+        <w:t>uncertainty are</w:t>
+      </w:r>
+      <w:proofErr w:type="gramEnd"/>
+      <w:r>
+        <w:t xml:space="preserve"> "trusted" more. The weights are calculated from the </w:t>
       </w:r>
       <w:hyperlink r:id="rId14" w:tooltip="Covariance" w:history="1">
         <w:r>
@@ -3588,7 +3744,13 @@
         <w:t>.</w:t>
       </w:r>
       <w:r>
-        <w:t xml:space="preserve"> The equations used to obtain the final pitch and roll values are:</w:t>
+        <w:t xml:space="preserve"> The equation</w:t>
+      </w:r>
+      <w:r>
+        <w:t xml:space="preserve"> used to obtain the final pitch and roll values</w:t>
+      </w:r>
+      <w:r>
+        <w:t xml:space="preserve"> depending on which sensor is used is:</w:t>
       </w:r>
     </w:p>
     <w:p>
@@ -3603,6 +3765,7 @@
           <w:szCs w:val="23"/>
         </w:rPr>
       </w:pPr>
+      <w:proofErr w:type="gramStart"/>
       <w:r>
         <w:rPr>
           <w:rFonts w:ascii="Arial" w:eastAsia="Times New Roman" w:hAnsi="Arial" w:cs="Arial"/>
@@ -3611,9 +3774,9 @@
           <w:sz w:val="23"/>
           <w:szCs w:val="23"/>
         </w:rPr>
-        <w:t>fused(</w:t>
-      </w:r>
-      <w:proofErr w:type="spellStart"/>
+        <w:t>fused</w:t>
+      </w:r>
+      <w:proofErr w:type="gramEnd"/>
       <w:r>
         <w:rPr>
           <w:rFonts w:ascii="Arial" w:eastAsia="Times New Roman" w:hAnsi="Arial" w:cs="Arial"/>
@@ -3622,9 +3785,8 @@
           <w:sz w:val="23"/>
           <w:szCs w:val="23"/>
         </w:rPr>
-        <w:t>overall_pitch</w:t>
-      </w:r>
-      <w:proofErr w:type="spellEnd"/>
+        <w:t xml:space="preserve"> </w:t>
+      </w:r>
       <w:r>
         <w:rPr>
           <w:rFonts w:ascii="Arial" w:eastAsia="Times New Roman" w:hAnsi="Arial" w:cs="Arial"/>
@@ -3633,7 +3795,7 @@
           <w:sz w:val="23"/>
           <w:szCs w:val="23"/>
         </w:rPr>
-        <w:t xml:space="preserve">) = </w:t>
+        <w:t>_pitch</w:t>
       </w:r>
       <w:r>
         <w:rPr>
@@ -3643,7 +3805,7 @@
           <w:sz w:val="23"/>
           <w:szCs w:val="23"/>
         </w:rPr>
-        <w:t xml:space="preserve"> </w:t>
+        <w:t xml:space="preserve"> = </w:t>
       </w:r>
       <w:r>
         <w:rPr>
@@ -3653,9 +3815,8 @@
           <w:sz w:val="23"/>
           <w:szCs w:val="23"/>
         </w:rPr>
-        <w:t xml:space="preserve">K * </w:t>
-      </w:r>
-      <w:proofErr w:type="spellStart"/>
+        <w:t xml:space="preserve"> </w:t>
+      </w:r>
       <w:r>
         <w:rPr>
           <w:rFonts w:ascii="Arial" w:eastAsia="Times New Roman" w:hAnsi="Arial" w:cs="Arial"/>
@@ -3664,9 +3825,9 @@
           <w:sz w:val="23"/>
           <w:szCs w:val="23"/>
         </w:rPr>
-        <w:t>accelerometer_pitch</w:t>
-      </w:r>
-      <w:proofErr w:type="spellEnd"/>
+        <w:t xml:space="preserve">K * </w:t>
+      </w:r>
+      <w:proofErr w:type="spellStart"/>
       <w:r>
         <w:rPr>
           <w:rFonts w:ascii="Arial" w:eastAsia="Times New Roman" w:hAnsi="Arial" w:cs="Arial"/>
@@ -3675,9 +3836,9 @@
           <w:sz w:val="23"/>
           <w:szCs w:val="23"/>
         </w:rPr>
-        <w:t xml:space="preserve"> + (1-K) * </w:t>
-      </w:r>
-      <w:proofErr w:type="spellStart"/>
+        <w:t>pitch_from_accelerometer</w:t>
+      </w:r>
+      <w:proofErr w:type="spellEnd"/>
       <w:r>
         <w:rPr>
           <w:rFonts w:ascii="Arial" w:eastAsia="Times New Roman" w:hAnsi="Arial" w:cs="Arial"/>
@@ -3686,14 +3847,10 @@
           <w:sz w:val="23"/>
           <w:szCs w:val="23"/>
         </w:rPr>
-        <w:t>gyroscope_pitch</w:t>
-      </w:r>
-      <w:proofErr w:type="spellEnd"/>
-    </w:p>
-    <w:p>
-      <w:pPr>
-        <w:spacing w:after="0" w:line="240" w:lineRule="auto"/>
-        <w:jc w:val="center"/>
+        <w:t xml:space="preserve"> + (1-K) * </w:t>
+      </w:r>
+      <w:proofErr w:type="spellStart"/>
+      <w:r>
         <w:rPr>
           <w:rFonts w:ascii="Arial" w:eastAsia="Times New Roman" w:hAnsi="Arial" w:cs="Arial"/>
           <w:i/>
@@ -3701,8 +3858,14 @@
           <w:sz w:val="23"/>
           <w:szCs w:val="23"/>
         </w:rPr>
-      </w:pPr>
-      <w:r>
+        <w:t>pitch_from_gyroscope</w:t>
+      </w:r>
+      <w:proofErr w:type="spellEnd"/>
+    </w:p>
+    <w:p>
+      <w:pPr>
+        <w:spacing w:after="0" w:line="240" w:lineRule="auto"/>
+        <w:jc w:val="center"/>
         <w:rPr>
           <w:rFonts w:ascii="Arial" w:eastAsia="Times New Roman" w:hAnsi="Arial" w:cs="Arial"/>
           <w:i/>
@@ -3710,9 +3873,7 @@
           <w:sz w:val="23"/>
           <w:szCs w:val="23"/>
         </w:rPr>
-        <w:t>fused(</w:t>
-      </w:r>
-      <w:proofErr w:type="spellStart"/>
+      </w:pPr>
       <w:r>
         <w:rPr>
           <w:rFonts w:ascii="Arial" w:eastAsia="Times New Roman" w:hAnsi="Arial" w:cs="Arial"/>
@@ -3721,9 +3882,8 @@
           <w:sz w:val="23"/>
           <w:szCs w:val="23"/>
         </w:rPr>
-        <w:t>overall_roll</w:t>
-      </w:r>
-      <w:proofErr w:type="spellEnd"/>
+        <w:t>fused</w:t>
+      </w:r>
       <w:r>
         <w:rPr>
           <w:rFonts w:ascii="Arial" w:eastAsia="Times New Roman" w:hAnsi="Arial" w:cs="Arial"/>
@@ -3732,9 +3892,8 @@
           <w:sz w:val="23"/>
           <w:szCs w:val="23"/>
         </w:rPr>
-        <w:t xml:space="preserve">) = K * </w:t>
-      </w:r>
-      <w:proofErr w:type="spellStart"/>
+        <w:t xml:space="preserve"> </w:t>
+      </w:r>
       <w:r>
         <w:rPr>
           <w:rFonts w:ascii="Arial" w:eastAsia="Times New Roman" w:hAnsi="Arial" w:cs="Arial"/>
@@ -3743,9 +3902,8 @@
           <w:sz w:val="23"/>
           <w:szCs w:val="23"/>
         </w:rPr>
-        <w:t>accelerometer_roll</w:t>
-      </w:r>
-      <w:proofErr w:type="spellEnd"/>
+        <w:t>_roll</w:t>
+      </w:r>
       <w:r>
         <w:rPr>
           <w:rFonts w:ascii="Arial" w:eastAsia="Times New Roman" w:hAnsi="Arial" w:cs="Arial"/>
@@ -3754,7 +3912,7 @@
           <w:sz w:val="23"/>
           <w:szCs w:val="23"/>
         </w:rPr>
-        <w:t xml:space="preserve"> + (1-K) * </w:t>
+        <w:t xml:space="preserve"> = K * </w:t>
       </w:r>
       <w:proofErr w:type="spellStart"/>
       <w:r>
@@ -3765,9 +3923,39 @@
           <w:sz w:val="23"/>
           <w:szCs w:val="23"/>
         </w:rPr>
-        <w:t>gyroscope_roll</w:t>
-      </w:r>
-      <w:proofErr w:type="spellEnd"/>
+        <w:t>roll</w:t>
+      </w:r>
+      <w:r>
+        <w:rPr>
+          <w:rFonts w:ascii="Arial" w:eastAsia="Times New Roman" w:hAnsi="Arial" w:cs="Arial"/>
+          <w:i/>
+          <w:color w:val="000000"/>
+          <w:sz w:val="23"/>
+          <w:szCs w:val="23"/>
+        </w:rPr>
+        <w:t>_from_accelerometer</w:t>
+      </w:r>
+      <w:proofErr w:type="spellEnd"/>
+      <w:r>
+        <w:rPr>
+          <w:rFonts w:ascii="Arial" w:eastAsia="Times New Roman" w:hAnsi="Arial" w:cs="Arial"/>
+          <w:i/>
+          <w:color w:val="000000"/>
+          <w:sz w:val="23"/>
+          <w:szCs w:val="23"/>
+        </w:rPr>
+        <w:t xml:space="preserve"> + (1-K) * </w:t>
+      </w:r>
+      <w:r>
+        <w:rPr>
+          <w:rFonts w:ascii="Arial" w:eastAsia="Times New Roman" w:hAnsi="Arial" w:cs="Arial"/>
+          <w:i/>
+          <w:color w:val="000000"/>
+          <w:sz w:val="23"/>
+          <w:szCs w:val="23"/>
+        </w:rPr>
+        <w:t>roll_from_gyroscope</w:t>
+      </w:r>
     </w:p>
     <w:p/>
     <w:p>
@@ -3810,13 +3998,7 @@
           <w:rPr>
             <w:rFonts w:ascii="Cambria Math" w:hAnsi="Cambria Math"/>
           </w:rPr>
-          <m:t>updateOri</m:t>
-        </m:r>
-        <m:r>
-          <w:rPr>
-            <w:rFonts w:ascii="Cambria Math" w:hAnsi="Cambria Math"/>
-          </w:rPr>
-          <m:t>entation()</m:t>
+          <m:t>updateOrientation()</m:t>
         </m:r>
       </m:oMath>
       <w:r>
@@ -3837,9 +4019,17 @@
         <w:rPr>
           <w:rFonts w:eastAsiaTheme="minorEastAsia"/>
         </w:rPr>
-        <w:t xml:space="preserve"> and is found in the file </w:t>
+        <w:t xml:space="preserve"> and is found in the </w:t>
+      </w:r>
+      <w:proofErr w:type="gramStart"/>
+      <w:r>
+        <w:rPr>
+          <w:rFonts w:eastAsiaTheme="minorEastAsia"/>
+        </w:rPr>
+        <w:t xml:space="preserve">file </w:t>
       </w:r>
       <m:oMath>
+        <w:proofErr w:type="gramEnd"/>
         <m:r>
           <w:rPr>
             <w:rFonts w:ascii="Cambria Math" w:eastAsiaTheme="minorEastAsia" w:hAnsi="Cambria Math"/>
@@ -3951,7 +4141,7 @@
       <w:r>
         <w:rPr>
           <w:noProof/>
-          <w:lang w:eastAsia="ja-JP"/>
+          <w:lang w:val="en-US"/>
         </w:rPr>
         <w:drawing>
           <wp:inline distT="0" distB="0" distL="0" distR="0">
@@ -4053,7 +4243,7 @@
       <w:r>
         <w:rPr>
           <w:noProof/>
-          <w:lang w:eastAsia="ja-JP"/>
+          <w:lang w:val="en-US"/>
         </w:rPr>
         <w:lastRenderedPageBreak/>
         <w:drawing>
@@ -4439,7 +4629,7 @@
       <w:r>
         <w:rPr>
           <w:noProof/>
-          <w:lang w:eastAsia="ja-JP"/>
+          <w:lang w:val="en-US"/>
         </w:rPr>
         <w:lastRenderedPageBreak/>
         <w:drawing>
@@ -4693,10 +4883,26 @@
         <w:t>action does not occur</w:t>
       </w:r>
       <w:r>
-        <w:t xml:space="preserve"> within a specified period of time, the microcontroller would exit the loop and fall back to its idle/wait state. As an example, when a communication request is sent, the expected response is a communication acknowledge. Therefore, the microcontroller would enter a loop, continuously sending the request an</w:t>
-      </w:r>
-      <w:r>
-        <w:t>d listening for the acknowledge, but if no acknowledge is received within a certain amount of time, it would go back to the wait state.</w:t>
+        <w:t xml:space="preserve"> within a specified period of time, the microcontroller would exit the loop and fall back to </w:t>
+      </w:r>
+      <w:proofErr w:type="gramStart"/>
+      <w:r>
+        <w:t>its</w:t>
+      </w:r>
+      <w:proofErr w:type="gramEnd"/>
+      <w:r>
+        <w:t xml:space="preserve"> idle/wait state. As an example, when a communication request is sent, the expected response is a communication acknowledge. Therefore, the microcontroller would enter a loop, continuously sending the request an</w:t>
+      </w:r>
+      <w:r>
+        <w:t xml:space="preserve">d listening for </w:t>
+      </w:r>
+      <w:proofErr w:type="gramStart"/>
+      <w:r>
+        <w:t>the acknowledge</w:t>
+      </w:r>
+      <w:proofErr w:type="gramEnd"/>
+      <w:r>
+        <w:t>, but if no acknowledge is received within a certain amount of time, it would go back to the wait state.</w:t>
       </w:r>
     </w:p>
     <w:p>
@@ -4709,10 +4915,18 @@
         <w:t>In general, it can be said that the two microcontrollers are taking turns in sending each other commands. There is the initial handshake stage, where the initiator sends in a requ</w:t>
       </w:r>
       <w:r>
-        <w:t xml:space="preserve">est and the slave sends back an </w:t>
-      </w:r>
-      <w:r>
-        <w:t xml:space="preserve">acknowledge. There is the move and result exchange stage, where the slave sends its move to the initiator, the initiator compares it with its own, determines the result, and sends the result to the slave. Finally, there’s the </w:t>
+        <w:t xml:space="preserve">est and the slave sends back </w:t>
+      </w:r>
+      <w:proofErr w:type="gramStart"/>
+      <w:r>
+        <w:t xml:space="preserve">an </w:t>
+      </w:r>
+      <w:r>
+        <w:t>acknowledge</w:t>
+      </w:r>
+      <w:proofErr w:type="gramEnd"/>
+      <w:r>
+        <w:t xml:space="preserve">. There is the move and result exchange stage, where the slave sends its move to the initiator, the initiator compares it with its own, determines the result, and sends the result to the slave. Finally, there’s the </w:t>
       </w:r>
       <w:r>
         <w:t>termination</w:t>
@@ -4724,7 +4938,15 @@
         <w:t>ult it received from the master</w:t>
       </w:r>
       <w:r>
-        <w:t xml:space="preserve"> and the master sends an acknowledge. </w:t>
+        <w:t xml:space="preserve"> and the master sends </w:t>
+      </w:r>
+      <w:proofErr w:type="gramStart"/>
+      <w:r>
+        <w:t>an acknowledge</w:t>
+      </w:r>
+      <w:proofErr w:type="gramEnd"/>
+      <w:r>
+        <w:t xml:space="preserve">. </w:t>
       </w:r>
       <w:r>
         <w:t xml:space="preserve">The general flow of the communication </w:t>
@@ -4743,7 +4965,7 @@
       <w:r>
         <w:rPr>
           <w:noProof/>
-          <w:lang w:eastAsia="ja-JP"/>
+          <w:lang w:val="en-US"/>
         </w:rPr>
         <w:lastRenderedPageBreak/>
         <w:drawing>
@@ -4840,7 +5062,15 @@
     </w:p>
     <w:p>
       <w:r>
-        <w:t>Overall, we have successfully achieved the aim of this project by implementing a pair of (wireless) network nodes that are each able to successfully detect the gestures experienced by its partner. This objective has been taken a step further  and integrated in the design of a rock-paper-scissor gesture game, where the boards are autonomously  able to process the different stages of the game and declare an outcome of winning, losing</w:t>
+        <w:t xml:space="preserve">Overall, we have successfully achieved the aim of this project by implementing a pair of (wireless) network nodes that are each able to successfully detect the gestures experienced by its partner. This objective has been taken a step </w:t>
+      </w:r>
+      <w:proofErr w:type="gramStart"/>
+      <w:r>
+        <w:t>further  and</w:t>
+      </w:r>
+      <w:proofErr w:type="gramEnd"/>
+      <w:r>
+        <w:t xml:space="preserve"> integrated in the design of a rock-paper-scissor gesture game, where the boards are autonomously  able to process the different stages of the game and declare an outcome of winning, losing</w:t>
       </w:r>
       <w:r>
         <w:t>,</w:t>
@@ -4883,10 +5113,18 @@
         </w:numPr>
       </w:pPr>
       <w:r>
-        <w:t xml:space="preserve">Gestures not being </w:t>
-      </w:r>
-      <w:r>
-        <w:t xml:space="preserve"> detected/distinguished</w:t>
+        <w:t xml:space="preserve">Gestures not </w:t>
+      </w:r>
+      <w:proofErr w:type="gramStart"/>
+      <w:r>
+        <w:t xml:space="preserve">being </w:t>
+      </w:r>
+      <w:r>
+        <w:t xml:space="preserve"> detected</w:t>
+      </w:r>
+      <w:proofErr w:type="gramEnd"/>
+      <w:r>
+        <w:t>/distinguished</w:t>
       </w:r>
       <w:r>
         <w:t xml:space="preserve"> accurate</w:t>
@@ -4967,7 +5205,15 @@
         <w:t xml:space="preserve"> issues between the</w:t>
       </w:r>
       <w:r>
-        <w:t xml:space="preserve"> SPI protocol  and MCU processing</w:t>
+        <w:t xml:space="preserve"> SPI </w:t>
+      </w:r>
+      <w:proofErr w:type="gramStart"/>
+      <w:r>
+        <w:t>protocol  and</w:t>
+      </w:r>
+      <w:proofErr w:type="gramEnd"/>
+      <w:r>
+        <w:t xml:space="preserve"> MCU processing</w:t>
       </w:r>
       <w:r>
         <w:t xml:space="preserve"> time as discussed above. This was fixed by implementing flags that needed to be checked before the MCU proceeds with executing the instructions that followed the SPI commands.</w:t>
@@ -5068,7 +5314,15 @@
       </w:r>
       <w:proofErr w:type="spellEnd"/>
       <w:r>
-        <w:t xml:space="preserve"> and Dan) for their time and support that was precious in helping this project to materialize. Thank  you once</w:t>
+        <w:t xml:space="preserve"> and Dan) for their time and support that was precious in helping this project to materialize. </w:t>
+      </w:r>
+      <w:proofErr w:type="gramStart"/>
+      <w:r>
+        <w:t>Thank  you</w:t>
+      </w:r>
+      <w:proofErr w:type="gramEnd"/>
+      <w:r>
+        <w:t xml:space="preserve"> once</w:t>
       </w:r>
       <w:r>
         <w:t xml:space="preserve"> </w:t>
@@ -5265,7 +5519,7 @@
               <w:b/>
               <w:noProof/>
             </w:rPr>
-            <w:t>14</w:t>
+            <w:t>6</w:t>
           </w:r>
         </w:fldSimple>
       </w:p>
@@ -6586,390 +6840,6 @@
 </w:styles>
 </file>
 
-<file path=word/glossary/document.xml><?xml version="1.0" encoding="utf-8"?>
-<w:glossaryDocument xmlns:ve="http://schemas.openxmlformats.org/markup-compatibility/2006" xmlns:o="urn:schemas-microsoft-com:office:office" xmlns:r="http://schemas.openxmlformats.org/officeDocument/2006/relationships" xmlns:m="http://schemas.openxmlformats.org/officeDocument/2006/math" xmlns:v="urn:schemas-microsoft-com:vml" xmlns:wp="http://schemas.openxmlformats.org/drawingml/2006/wordprocessingDrawing" xmlns:w10="urn:schemas-microsoft-com:office:word" xmlns:w="http://schemas.openxmlformats.org/wordprocessingml/2006/main" xmlns:wne="http://schemas.microsoft.com/office/word/2006/wordml">
-  <w:docParts/>
-</w:glossaryDocument>
-</file>
-
-<file path=word/glossary/fontTable.xml><?xml version="1.0" encoding="utf-8"?>
-<w:fonts xmlns:r="http://schemas.openxmlformats.org/officeDocument/2006/relationships" xmlns:w="http://schemas.openxmlformats.org/wordprocessingml/2006/main">
-  <w:font w:name="Symbol">
-    <w:panose1 w:val="05050102010706020507"/>
-    <w:charset w:val="02"/>
-    <w:family w:val="roman"/>
-    <w:pitch w:val="variable"/>
-    <w:sig w:usb0="00000000" w:usb1="10000000" w:usb2="00000000" w:usb3="00000000" w:csb0="80000000" w:csb1="00000000"/>
-  </w:font>
-  <w:font w:name="Calibri">
-    <w:panose1 w:val="020F0502020204030204"/>
-    <w:charset w:val="00"/>
-    <w:family w:val="swiss"/>
-    <w:pitch w:val="variable"/>
-    <w:sig w:usb0="E10002FF" w:usb1="4000ACFF" w:usb2="00000009" w:usb3="00000000" w:csb0="0000019F" w:csb1="00000000"/>
-  </w:font>
-  <w:font w:name="Times New Roman">
-    <w:panose1 w:val="02020603050405020304"/>
-    <w:charset w:val="00"/>
-    <w:family w:val="roman"/>
-    <w:pitch w:val="variable"/>
-    <w:sig w:usb0="E0002AFF" w:usb1="C0007841" w:usb2="00000009" w:usb3="00000000" w:csb0="000001FF" w:csb1="00000000"/>
-  </w:font>
-  <w:font w:name="Courier New">
-    <w:panose1 w:val="02070309020205020404"/>
-    <w:charset w:val="00"/>
-    <w:family w:val="modern"/>
-    <w:pitch w:val="fixed"/>
-    <w:sig w:usb0="E0002AFF" w:usb1="C0007843" w:usb2="00000009" w:usb3="00000000" w:csb0="000001FF" w:csb1="00000000"/>
-  </w:font>
-  <w:font w:name="Wingdings">
-    <w:panose1 w:val="05000000000000000000"/>
-    <w:charset w:val="02"/>
-    <w:family w:val="auto"/>
-    <w:pitch w:val="variable"/>
-    <w:sig w:usb0="00000000" w:usb1="10000000" w:usb2="00000000" w:usb3="00000000" w:csb0="80000000" w:csb1="00000000"/>
-  </w:font>
-  <w:font w:name="Cambria">
-    <w:panose1 w:val="02040503050406030204"/>
-    <w:charset w:val="00"/>
-    <w:family w:val="roman"/>
-    <w:pitch w:val="variable"/>
-    <w:sig w:usb0="E00002FF" w:usb1="400004FF" w:usb2="00000000" w:usb3="00000000" w:csb0="0000019F" w:csb1="00000000"/>
-  </w:font>
-  <w:font w:name="MS Gothic">
-    <w:altName w:val="ＭＳ ゴシック"/>
-    <w:panose1 w:val="020B0609070205080204"/>
-    <w:charset w:val="80"/>
-    <w:family w:val="modern"/>
-    <w:pitch w:val="fixed"/>
-    <w:sig w:usb0="E00002FF" w:usb1="6AC7FDFB" w:usb2="00000012" w:usb3="00000000" w:csb0="0002009F" w:csb1="00000000"/>
-  </w:font>
-  <w:font w:name="Tahoma">
-    <w:panose1 w:val="020B0604030504040204"/>
-    <w:charset w:val="00"/>
-    <w:family w:val="swiss"/>
-    <w:notTrueType/>
-    <w:pitch w:val="variable"/>
-    <w:sig w:usb0="00000003" w:usb1="00000000" w:usb2="00000000" w:usb3="00000000" w:csb0="00000001" w:csb1="00000000"/>
-  </w:font>
-  <w:font w:name="MS Mincho">
-    <w:altName w:val="ＭＳ 明朝"/>
-    <w:panose1 w:val="02020609040205080304"/>
-    <w:charset w:val="80"/>
-    <w:family w:val="modern"/>
-    <w:pitch w:val="fixed"/>
-    <w:sig w:usb0="E00002FF" w:usb1="6AC7FDFB" w:usb2="00000012" w:usb3="00000000" w:csb0="0002009F" w:csb1="00000000"/>
-  </w:font>
-  <w:font w:name="Arial">
-    <w:panose1 w:val="020B0604020202020204"/>
-    <w:charset w:val="00"/>
-    <w:family w:val="swiss"/>
-    <w:pitch w:val="variable"/>
-    <w:sig w:usb0="E0002AFF" w:usb1="C0007843" w:usb2="00000009" w:usb3="00000000" w:csb0="000001FF" w:csb1="00000000"/>
-  </w:font>
-  <w:font w:name="Cambria Math">
-    <w:panose1 w:val="02040503050406030204"/>
-    <w:charset w:val="00"/>
-    <w:family w:val="roman"/>
-    <w:pitch w:val="variable"/>
-    <w:sig w:usb0="E00002FF" w:usb1="420024FF" w:usb2="00000000" w:usb3="00000000" w:csb0="0000019F" w:csb1="00000000"/>
-  </w:font>
-  <w:font w:name="Consolas">
-    <w:panose1 w:val="020B0609020204030204"/>
-    <w:charset w:val="00"/>
-    <w:family w:val="modern"/>
-    <w:pitch w:val="fixed"/>
-    <w:sig w:usb0="E10002FF" w:usb1="4000FCFF" w:usb2="00000009" w:usb3="00000000" w:csb0="0000019F" w:csb1="00000000"/>
-  </w:font>
-</w:fonts>
-</file>
-
-<file path=word/glossary/settings.xml><?xml version="1.0" encoding="utf-8"?>
-<w:settings xmlns:o="urn:schemas-microsoft-com:office:office" xmlns:r="http://schemas.openxmlformats.org/officeDocument/2006/relationships" xmlns:m="http://schemas.openxmlformats.org/officeDocument/2006/math" xmlns:v="urn:schemas-microsoft-com:vml" xmlns:w10="urn:schemas-microsoft-com:office:word" xmlns:w="http://schemas.openxmlformats.org/wordprocessingml/2006/main" xmlns:sl="http://schemas.openxmlformats.org/schemaLibrary/2006/main">
-  <w:view w:val="normal"/>
-  <w:defaultTabStop w:val="720"/>
-  <w:characterSpacingControl w:val="doNotCompress"/>
-  <w:compat>
-    <w:useFELayout/>
-  </w:compat>
-  <w:rsids>
-    <w:rsidRoot w:val="00412B56"/>
-    <w:rsid w:val="00412B56"/>
-    <w:rsid w:val="009A1AF8"/>
-    <w:rsid w:val="00E66A97"/>
-  </w:rsids>
-  <m:mathPr>
-    <m:mathFont m:val="Cambria Math"/>
-    <m:brkBin m:val="before"/>
-    <m:brkBinSub m:val="--"/>
-    <m:smallFrac m:val="off"/>
-    <m:dispDef/>
-    <m:lMargin m:val="0"/>
-    <m:rMargin m:val="0"/>
-    <m:defJc m:val="centerGroup"/>
-    <m:wrapIndent m:val="1440"/>
-    <m:intLim m:val="subSup"/>
-    <m:naryLim m:val="undOvr"/>
-  </m:mathPr>
-  <w:themeFontLang w:val="en-CA" w:eastAsia="ja-JP"/>
-  <w:clrSchemeMapping w:bg1="light1" w:t1="dark1" w:bg2="light2" w:t2="dark2" w:accent1="accent1" w:accent2="accent2" w:accent3="accent3" w:accent4="accent4" w:accent5="accent5" w:accent6="accent6" w:hyperlink="hyperlink" w:followedHyperlink="followedHyperlink"/>
-  <w:decimalSymbol w:val="."/>
-  <w:listSeparator w:val=","/>
-</w:settings>
-</file>
-
-<file path=word/glossary/styles.xml><?xml version="1.0" encoding="utf-8"?>
-<w:styles xmlns:r="http://schemas.openxmlformats.org/officeDocument/2006/relationships" xmlns:w="http://schemas.openxmlformats.org/wordprocessingml/2006/main">
-  <w:docDefaults>
-    <w:rPrDefault>
-      <w:rPr>
-        <w:rFonts w:asciiTheme="minorHAnsi" w:eastAsiaTheme="minorEastAsia" w:hAnsiTheme="minorHAnsi" w:cstheme="minorBidi"/>
-        <w:sz w:val="22"/>
-        <w:szCs w:val="22"/>
-        <w:lang w:val="en-US" w:eastAsia="en-US" w:bidi="ar-SA"/>
-      </w:rPr>
-    </w:rPrDefault>
-    <w:pPrDefault>
-      <w:pPr>
-        <w:spacing w:after="200" w:line="276" w:lineRule="auto"/>
-      </w:pPr>
-    </w:pPrDefault>
-  </w:docDefaults>
-  <w:latentStyles w:defLockedState="0" w:defUIPriority="99" w:defSemiHidden="1" w:defUnhideWhenUsed="1" w:defQFormat="0" w:count="267">
-    <w:lsdException w:name="Normal" w:semiHidden="0" w:uiPriority="0" w:unhideWhenUsed="0" w:qFormat="1"/>
-    <w:lsdException w:name="heading 1" w:semiHidden="0" w:uiPriority="9" w:unhideWhenUsed="0" w:qFormat="1"/>
-    <w:lsdException w:name="heading 2" w:uiPriority="9" w:qFormat="1"/>
-    <w:lsdException w:name="heading 3" w:uiPriority="9" w:qFormat="1"/>
-    <w:lsdException w:name="heading 4" w:uiPriority="9" w:qFormat="1"/>
-    <w:lsdException w:name="heading 5" w:uiPriority="9" w:qFormat="1"/>
-    <w:lsdException w:name="heading 6" w:uiPriority="9" w:qFormat="1"/>
-    <w:lsdException w:name="heading 7" w:uiPriority="9" w:qFormat="1"/>
-    <w:lsdException w:name="heading 8" w:uiPriority="9" w:qFormat="1"/>
-    <w:lsdException w:name="heading 9" w:uiPriority="9" w:qFormat="1"/>
-    <w:lsdException w:name="toc 1" w:uiPriority="39"/>
-    <w:lsdException w:name="toc 2" w:uiPriority="39"/>
-    <w:lsdException w:name="toc 3" w:uiPriority="39"/>
-    <w:lsdException w:name="toc 4" w:uiPriority="39"/>
-    <w:lsdException w:name="toc 5" w:uiPriority="39"/>
-    <w:lsdException w:name="toc 6" w:uiPriority="39"/>
-    <w:lsdException w:name="toc 7" w:uiPriority="39"/>
-    <w:lsdException w:name="toc 8" w:uiPriority="39"/>
-    <w:lsdException w:name="toc 9" w:uiPriority="39"/>
-    <w:lsdException w:name="caption" w:uiPriority="35" w:qFormat="1"/>
-    <w:lsdException w:name="Title" w:semiHidden="0" w:uiPriority="10" w:unhideWhenUsed="0" w:qFormat="1"/>
-    <w:lsdException w:name="Default Paragraph Font" w:uiPriority="1"/>
-    <w:lsdException w:name="Subtitle" w:semiHidden="0" w:uiPriority="11" w:unhideWhenUsed="0" w:qFormat="1"/>
-    <w:lsdException w:name="Strong" w:semiHidden="0" w:uiPriority="22" w:unhideWhenUsed="0" w:qFormat="1"/>
-    <w:lsdException w:name="Emphasis" w:semiHidden="0" w:uiPriority="20" w:unhideWhenUsed="0" w:qFormat="1"/>
-    <w:lsdException w:name="Table Grid" w:semiHidden="0" w:uiPriority="59" w:unhideWhenUsed="0"/>
-    <w:lsdException w:name="Placeholder Text" w:unhideWhenUsed="0"/>
-    <w:lsdException w:name="No Spacing" w:semiHidden="0" w:uiPriority="1" w:unhideWhenUsed="0" w:qFormat="1"/>
-    <w:lsdException w:name="Light Shading" w:semiHidden="0" w:uiPriority="60" w:unhideWhenUsed="0"/>
-    <w:lsdException w:name="Light List" w:semiHidden="0" w:uiPriority="61" w:unhideWhenUsed="0"/>
-    <w:lsdException w:name="Light Grid" w:semiHidden="0" w:uiPriority="62" w:unhideWhenUsed="0"/>
-    <w:lsdException w:name="Medium Shading 1" w:semiHidden="0" w:uiPriority="63" w:unhideWhenUsed="0"/>
-    <w:lsdException w:name="Medium Shading 2" w:semiHidden="0" w:uiPriority="64" w:unhideWhenUsed="0"/>
-    <w:lsdException w:name="Medium List 1" w:semiHidden="0" w:uiPriority="65" w:unhideWhenUsed="0"/>
-    <w:lsdException w:name="Medium List 2" w:semiHidden="0" w:uiPriority="66" w:unhideWhenUsed="0"/>
-    <w:lsdException w:name="Medium Grid 1" w:semiHidden="0" w:uiPriority="67" w:unhideWhenUsed="0"/>
-    <w:lsdException w:name="Medium Grid 2" w:semiHidden="0" w:uiPriority="68" w:unhideWhenUsed="0"/>
-    <w:lsdException w:name="Medium Grid 3" w:semiHidden="0" w:uiPriority="69" w:unhideWhenUsed="0"/>
-    <w:lsdException w:name="Dark List" w:semiHidden="0" w:uiPriority="70" w:unhideWhenUsed="0"/>
-    <w:lsdException w:name="Colorful Shading" w:semiHidden="0" w:uiPriority="71" w:unhideWhenUsed="0"/>
-    <w:lsdException w:name="Colorful List" w:semiHidden="0" w:uiPriority="72" w:unhideWhenUsed="0"/>
-    <w:lsdException w:name="Colorful Grid" w:semiHidden="0" w:uiPriority="73" w:unhideWhenUsed="0"/>
-    <w:lsdException w:name="Light Shading Accent 1" w:semiHidden="0" w:uiPriority="60" w:unhideWhenUsed="0"/>
-    <w:lsdException w:name="Light List Accent 1" w:semiHidden="0" w:uiPriority="61" w:unhideWhenUsed="0"/>
-    <w:lsdException w:name="Light Grid Accent 1" w:semiHidden="0" w:uiPriority="62" w:unhideWhenUsed="0"/>
-    <w:lsdException w:name="Medium Shading 1 Accent 1" w:semiHidden="0" w:uiPriority="63" w:unhideWhenUsed="0"/>
-    <w:lsdException w:name="Medium Shading 2 Accent 1" w:semiHidden="0" w:uiPriority="64" w:unhideWhenUsed="0"/>
-    <w:lsdException w:name="Medium List 1 Accent 1" w:semiHidden="0" w:uiPriority="65" w:unhideWhenUsed="0"/>
-    <w:lsdException w:name="Revision" w:unhideWhenUsed="0"/>
-    <w:lsdException w:name="List Paragraph" w:semiHidden="0" w:uiPriority="34" w:unhideWhenUsed="0" w:qFormat="1"/>
-    <w:lsdException w:name="Quote" w:semiHidden="0" w:uiPriority="29" w:unhideWhenUsed="0" w:qFormat="1"/>
-    <w:lsdException w:name="Intense Quote" w:semiHidden="0" w:uiPriority="30" w:unhideWhenUsed="0" w:qFormat="1"/>
-    <w:lsdException w:name="Medium List 2 Accent 1" w:semiHidden="0" w:uiPriority="66" w:unhideWhenUsed="0"/>
-    <w:lsdException w:name="Medium Grid 1 Accent 1" w:semiHidden="0" w:uiPriority="67" w:unhideWhenUsed="0"/>
-    <w:lsdException w:name="Medium Grid 2 Accent 1" w:semiHidden="0" w:uiPriority="68" w:unhideWhenUsed="0"/>
-    <w:lsdException w:name="Medium Grid 3 Accent 1" w:semiHidden="0" w:uiPriority="69" w:unhideWhenUsed="0"/>
-    <w:lsdException w:name="Dark List Accent 1" w:semiHidden="0" w:uiPriority="70" w:unhideWhenUsed="0"/>
-    <w:lsdException w:name="Colorful Shading Accent 1" w:semiHidden="0" w:uiPriority="71" w:unhideWhenUsed="0"/>
-    <w:lsdException w:name="Colorful List Accent 1" w:semiHidden="0" w:uiPriority="72" w:unhideWhenUsed="0"/>
-    <w:lsdException w:name="Colorful Grid Accent 1" w:semiHidden="0" w:uiPriority="73" w:unhideWhenUsed="0"/>
-    <w:lsdException w:name="Light Shading Accent 2" w:semiHidden="0" w:uiPriority="60" w:unhideWhenUsed="0"/>
-    <w:lsdException w:name="Light List Accent 2" w:semiHidden="0" w:uiPriority="61" w:unhideWhenUsed="0"/>
-    <w:lsdException w:name="Light Grid Accent 2" w:semiHidden="0" w:uiPriority="62" w:unhideWhenUsed="0"/>
-    <w:lsdException w:name="Medium Shading 1 Accent 2" w:semiHidden="0" w:uiPriority="63" w:unhideWhenUsed="0"/>
-    <w:lsdException w:name="Medium Shading 2 Accent 2" w:semiHidden="0" w:uiPriority="64" w:unhideWhenUsed="0"/>
-    <w:lsdException w:name="Medium List 1 Accent 2" w:semiHidden="0" w:uiPriority="65" w:unhideWhenUsed="0"/>
-    <w:lsdException w:name="Medium List 2 Accent 2" w:semiHidden="0" w:uiPriority="66" w:unhideWhenUsed="0"/>
-    <w:lsdException w:name="Medium Grid 1 Accent 2" w:semiHidden="0" w:uiPriority="67" w:unhideWhenUsed="0"/>
-    <w:lsdException w:name="Medium Grid 2 Accent 2" w:semiHidden="0" w:uiPriority="68" w:unhideWhenUsed="0"/>
-    <w:lsdException w:name="Medium Grid 3 Accent 2" w:semiHidden="0" w:uiPriority="69" w:unhideWhenUsed="0"/>
-    <w:lsdException w:name="Dark List Accent 2" w:semiHidden="0" w:uiPriority="70" w:unhideWhenUsed="0"/>
-    <w:lsdException w:name="Colorful Shading Accent 2" w:semiHidden="0" w:uiPriority="71" w:unhideWhenUsed="0"/>
-    <w:lsdException w:name="Colorful List Accent 2" w:semiHidden="0" w:uiPriority="72" w:unhideWhenUsed="0"/>
-    <w:lsdException w:name="Colorful Grid Accent 2" w:semiHidden="0" w:uiPriority="73" w:unhideWhenUsed="0"/>
-    <w:lsdException w:name="Light Shading Accent 3" w:semiHidden="0" w:uiPriority="60" w:unhideWhenUsed="0"/>
-    <w:lsdException w:name="Light List Accent 3" w:semiHidden="0" w:uiPriority="61" w:unhideWhenUsed="0"/>
-    <w:lsdException w:name="Light Grid Accent 3" w:semiHidden="0" w:uiPriority="62" w:unhideWhenUsed="0"/>
-    <w:lsdException w:name="Medium Shading 1 Accent 3" w:semiHidden="0" w:uiPriority="63" w:unhideWhenUsed="0"/>
-    <w:lsdException w:name="Medium Shading 2 Accent 3" w:semiHidden="0" w:uiPriority="64" w:unhideWhenUsed="0"/>
-    <w:lsdException w:name="Medium List 1 Accent 3" w:semiHidden="0" w:uiPriority="65" w:unhideWhenUsed="0"/>
-    <w:lsdException w:name="Medium List 2 Accent 3" w:semiHidden="0" w:uiPriority="66" w:unhideWhenUsed="0"/>
-    <w:lsdException w:name="Medium Grid 1 Accent 3" w:semiHidden="0" w:uiPriority="67" w:unhideWhenUsed="0"/>
-    <w:lsdException w:name="Medium Grid 2 Accent 3" w:semiHidden="0" w:uiPriority="68" w:unhideWhenUsed="0"/>
-    <w:lsdException w:name="Medium Grid 3 Accent 3" w:semiHidden="0" w:uiPriority="69" w:unhideWhenUsed="0"/>
-    <w:lsdException w:name="Dark List Accent 3" w:semiHidden="0" w:uiPriority="70" w:unhideWhenUsed="0"/>
-    <w:lsdException w:name="Colorful Shading Accent 3" w:semiHidden="0" w:uiPriority="71" w:unhideWhenUsed="0"/>
-    <w:lsdException w:name="Colorful List Accent 3" w:semiHidden="0" w:uiPriority="72" w:unhideWhenUsed="0"/>
-    <w:lsdException w:name="Colorful Grid Accent 3" w:semiHidden="0" w:uiPriority="73" w:unhideWhenUsed="0"/>
-    <w:lsdException w:name="Light Shading Accent 4" w:semiHidden="0" w:uiPriority="60" w:unhideWhenUsed="0"/>
-    <w:lsdException w:name="Light List Accent 4" w:semiHidden="0" w:uiPriority="61" w:unhideWhenUsed="0"/>
-    <w:lsdException w:name="Light Grid Accent 4" w:semiHidden="0" w:uiPriority="62" w:unhideWhenUsed="0"/>
-    <w:lsdException w:name="Medium Shading 1 Accent 4" w:semiHidden="0" w:uiPriority="63" w:unhideWhenUsed="0"/>
-    <w:lsdException w:name="Medium Shading 2 Accent 4" w:semiHidden="0" w:uiPriority="64" w:unhideWhenUsed="0"/>
-    <w:lsdException w:name="Medium List 1 Accent 4" w:semiHidden="0" w:uiPriority="65" w:unhideWhenUsed="0"/>
-    <w:lsdException w:name="Medium List 2 Accent 4" w:semiHidden="0" w:uiPriority="66" w:unhideWhenUsed="0"/>
-    <w:lsdException w:name="Medium Grid 1 Accent 4" w:semiHidden="0" w:uiPriority="67" w:unhideWhenUsed="0"/>
-    <w:lsdException w:name="Medium Grid 2 Accent 4" w:semiHidden="0" w:uiPriority="68" w:unhideWhenUsed="0"/>
-    <w:lsdException w:name="Medium Grid 3 Accent 4" w:semiHidden="0" w:uiPriority="69" w:unhideWhenUsed="0"/>
-    <w:lsdException w:name="Dark List Accent 4" w:semiHidden="0" w:uiPriority="70" w:unhideWhenUsed="0"/>
-    <w:lsdException w:name="Colorful Shading Accent 4" w:semiHidden="0" w:uiPriority="71" w:unhideWhenUsed="0"/>
-    <w:lsdException w:name="Colorful List Accent 4" w:semiHidden="0" w:uiPriority="72" w:unhideWhenUsed="0"/>
-    <w:lsdException w:name="Colorful Grid Accent 4" w:semiHidden="0" w:uiPriority="73" w:unhideWhenUsed="0"/>
-    <w:lsdException w:name="Light Shading Accent 5" w:semiHidden="0" w:uiPriority="60" w:unhideWhenUsed="0"/>
-    <w:lsdException w:name="Light List Accent 5" w:semiHidden="0" w:uiPriority="61" w:unhideWhenUsed="0"/>
-    <w:lsdException w:name="Light Grid Accent 5" w:semiHidden="0" w:uiPriority="62" w:unhideWhenUsed="0"/>
-    <w:lsdException w:name="Medium Shading 1 Accent 5" w:semiHidden="0" w:uiPriority="63" w:unhideWhenUsed="0"/>
-    <w:lsdException w:name="Medium Shading 2 Accent 5" w:semiHidden="0" w:uiPriority="64" w:unhideWhenUsed="0"/>
-    <w:lsdException w:name="Medium List 1 Accent 5" w:semiHidden="0" w:uiPriority="65" w:unhideWhenUsed="0"/>
-    <w:lsdException w:name="Medium List 2 Accent 5" w:semiHidden="0" w:uiPriority="66" w:unhideWhenUsed="0"/>
-    <w:lsdException w:name="Medium Grid 1 Accent 5" w:semiHidden="0" w:uiPriority="67" w:unhideWhenUsed="0"/>
-    <w:lsdException w:name="Medium Grid 2 Accent 5" w:semiHidden="0" w:uiPriority="68" w:unhideWhenUsed="0"/>
-    <w:lsdException w:name="Medium Grid 3 Accent 5" w:semiHidden="0" w:uiPriority="69" w:unhideWhenUsed="0"/>
-    <w:lsdException w:name="Dark List Accent 5" w:semiHidden="0" w:uiPriority="70" w:unhideWhenUsed="0"/>
-    <w:lsdException w:name="Colorful Shading Accent 5" w:semiHidden="0" w:uiPriority="71" w:unhideWhenUsed="0"/>
-    <w:lsdException w:name="Colorful List Accent 5" w:semiHidden="0" w:uiPriority="72" w:unhideWhenUsed="0"/>
-    <w:lsdException w:name="Colorful Grid Accent 5" w:semiHidden="0" w:uiPriority="73" w:unhideWhenUsed="0"/>
-    <w:lsdException w:name="Light Shading Accent 6" w:semiHidden="0" w:uiPriority="60" w:unhideWhenUsed="0"/>
-    <w:lsdException w:name="Light List Accent 6" w:semiHidden="0" w:uiPriority="61" w:unhideWhenUsed="0"/>
-    <w:lsdException w:name="Light Grid Accent 6" w:semiHidden="0" w:uiPriority="62" w:unhideWhenUsed="0"/>
-    <w:lsdException w:name="Medium Shading 1 Accent 6" w:semiHidden="0" w:uiPriority="63" w:unhideWhenUsed="0"/>
-    <w:lsdException w:name="Medium Shading 2 Accent 6" w:semiHidden="0" w:uiPriority="64" w:unhideWhenUsed="0"/>
-    <w:lsdException w:name="Medium List 1 Accent 6" w:semiHidden="0" w:uiPriority="65" w:unhideWhenUsed="0"/>
-    <w:lsdException w:name="Medium List 2 Accent 6" w:semiHidden="0" w:uiPriority="66" w:unhideWhenUsed="0"/>
-    <w:lsdException w:name="Medium Grid 1 Accent 6" w:semiHidden="0" w:uiPriority="67" w:unhideWhenUsed="0"/>
-    <w:lsdException w:name="Medium Grid 2 Accent 6" w:semiHidden="0" w:uiPriority="68" w:unhideWhenUsed="0"/>
-    <w:lsdException w:name="Medium Grid 3 Accent 6" w:semiHidden="0" w:uiPriority="69" w:unhideWhenUsed="0"/>
-    <w:lsdException w:name="Dark List Accent 6" w:semiHidden="0" w:uiPriority="70" w:unhideWhenUsed="0"/>
-    <w:lsdException w:name="Colorful Shading Accent 6" w:semiHidden="0" w:uiPriority="71" w:unhideWhenUsed="0"/>
-    <w:lsdException w:name="Colorful List Accent 6" w:semiHidden="0" w:uiPriority="72" w:unhideWhenUsed="0"/>
-    <w:lsdException w:name="Colorful Grid Accent 6" w:semiHidden="0" w:uiPriority="73" w:unhideWhenUsed="0"/>
-    <w:lsdException w:name="Subtle Emphasis" w:semiHidden="0" w:uiPriority="19" w:unhideWhenUsed="0" w:qFormat="1"/>
-    <w:lsdException w:name="Intense Emphasis" w:semiHidden="0" w:uiPriority="21" w:unhideWhenUsed="0" w:qFormat="1"/>
-    <w:lsdException w:name="Subtle Reference" w:semiHidden="0" w:uiPriority="31" w:unhideWhenUsed="0" w:qFormat="1"/>
-    <w:lsdException w:name="Intense Reference" w:semiHidden="0" w:uiPriority="32" w:unhideWhenUsed="0" w:qFormat="1"/>
-    <w:lsdException w:name="Book Title" w:semiHidden="0" w:uiPriority="33" w:unhideWhenUsed="0" w:qFormat="1"/>
-    <w:lsdException w:name="Bibliography" w:uiPriority="37"/>
-    <w:lsdException w:name="TOC Heading" w:uiPriority="39" w:qFormat="1"/>
-  </w:latentStyles>
-  <w:style w:type="paragraph" w:default="1" w:styleId="Normal">
-    <w:name w:val="Normal"/>
-    <w:qFormat/>
-    <w:rsid w:val="00E66A97"/>
-  </w:style>
-  <w:style w:type="character" w:default="1" w:styleId="DefaultParagraphFont">
-    <w:name w:val="Default Paragraph Font"/>
-    <w:uiPriority w:val="1"/>
-    <w:semiHidden/>
-    <w:unhideWhenUsed/>
-  </w:style>
-  <w:style w:type="table" w:default="1" w:styleId="TableNormal">
-    <w:name w:val="Normal Table"/>
-    <w:uiPriority w:val="99"/>
-    <w:semiHidden/>
-    <w:unhideWhenUsed/>
-    <w:qFormat/>
-    <w:tblPr>
-      <w:tblInd w:w="0" w:type="dxa"/>
-      <w:tblCellMar>
-        <w:top w:w="0" w:type="dxa"/>
-        <w:left w:w="108" w:type="dxa"/>
-        <w:bottom w:w="0" w:type="dxa"/>
-        <w:right w:w="108" w:type="dxa"/>
-      </w:tblCellMar>
-    </w:tblPr>
-  </w:style>
-  <w:style w:type="numbering" w:default="1" w:styleId="NoList">
-    <w:name w:val="No List"/>
-    <w:uiPriority w:val="99"/>
-    <w:semiHidden/>
-    <w:unhideWhenUsed/>
-  </w:style>
-  <w:style w:type="paragraph" w:customStyle="1" w:styleId="A607A0720D0040CCA068D45180B97570">
-    <w:name w:val="A607A0720D0040CCA068D45180B97570"/>
-    <w:rsid w:val="00412B56"/>
-  </w:style>
-  <w:style w:type="paragraph" w:customStyle="1" w:styleId="82F92386639A47FDA6AC261E0825CC90">
-    <w:name w:val="82F92386639A47FDA6AC261E0825CC90"/>
-    <w:rsid w:val="00412B56"/>
-  </w:style>
-  <w:style w:type="paragraph" w:customStyle="1" w:styleId="DB1B192A80BD47818A89133F73DB2303">
-    <w:name w:val="DB1B192A80BD47818A89133F73DB2303"/>
-    <w:rsid w:val="00412B56"/>
-  </w:style>
-  <w:style w:type="paragraph" w:customStyle="1" w:styleId="AF1CCDCF8C8C422286D725AB1696026E">
-    <w:name w:val="AF1CCDCF8C8C422286D725AB1696026E"/>
-    <w:rsid w:val="00412B56"/>
-  </w:style>
-  <w:style w:type="paragraph" w:customStyle="1" w:styleId="CFCD4483CD0B4AA6AB798B815ED27B16">
-    <w:name w:val="CFCD4483CD0B4AA6AB798B815ED27B16"/>
-    <w:rsid w:val="00412B56"/>
-  </w:style>
-  <w:style w:type="paragraph" w:customStyle="1" w:styleId="7E58F39396884E359AE0C636B282DCE5">
-    <w:name w:val="7E58F39396884E359AE0C636B282DCE5"/>
-    <w:rsid w:val="00412B56"/>
-  </w:style>
-  <w:style w:type="paragraph" w:customStyle="1" w:styleId="E11C82CA1C264FCD98E550E4914806BF">
-    <w:name w:val="E11C82CA1C264FCD98E550E4914806BF"/>
-    <w:rsid w:val="00412B56"/>
-  </w:style>
-  <w:style w:type="paragraph" w:customStyle="1" w:styleId="2A42D3690C2640BA9AB45DF76C6E5A91">
-    <w:name w:val="2A42D3690C2640BA9AB45DF76C6E5A91"/>
-    <w:rsid w:val="00412B56"/>
-  </w:style>
-  <w:style w:type="paragraph" w:customStyle="1" w:styleId="2B1CAFA04F954B939FBAF39C123A6E00">
-    <w:name w:val="2B1CAFA04F954B939FBAF39C123A6E00"/>
-    <w:rsid w:val="00412B56"/>
-  </w:style>
-  <w:style w:type="paragraph" w:customStyle="1" w:styleId="2A9393093E014920806896C2E75C5843">
-    <w:name w:val="2A9393093E014920806896C2E75C5843"/>
-    <w:rsid w:val="00412B56"/>
-  </w:style>
-  <w:style w:type="paragraph" w:customStyle="1" w:styleId="D8AD98AEBADD446689902702E73FC52B">
-    <w:name w:val="D8AD98AEBADD446689902702E73FC52B"/>
-    <w:rsid w:val="00412B56"/>
-  </w:style>
-  <w:style w:type="character" w:styleId="PlaceholderText">
-    <w:name w:val="Placeholder Text"/>
-    <w:basedOn w:val="DefaultParagraphFont"/>
-    <w:uiPriority w:val="99"/>
-    <w:semiHidden/>
-    <w:rsid w:val="00E66A97"/>
-    <w:rPr>
-      <w:color w:val="808080"/>
-    </w:rPr>
-  </w:style>
-</w:styles>
-</file>
-
-<file path=word/glossary/webSettings.xml><?xml version="1.0" encoding="utf-8"?>
-<w:webSettings xmlns:r="http://schemas.openxmlformats.org/officeDocument/2006/relationships" xmlns:w="http://schemas.openxmlformats.org/wordprocessingml/2006/main">
-  <w:optimizeForBrowser/>
-</w:webSettings>
-</file>
-
 <file path=word/theme/theme1.xml><?xml version="1.0" encoding="utf-8"?>
 <a:theme xmlns:a="http://schemas.openxmlformats.org/drawingml/2006/main" name="Office Theme">
   <a:themeElements>
@@ -7277,7 +7147,7 @@
 </file>
 
 <file path=customXml/itemProps2.xml><?xml version="1.0" encoding="utf-8"?>
-<ds:datastoreItem xmlns:ds="http://schemas.openxmlformats.org/officeDocument/2006/customXml" ds:itemID="{0B0F0E47-955A-48EE-8A10-B4A2E01728EC}">
+<ds:datastoreItem xmlns:ds="http://schemas.openxmlformats.org/officeDocument/2006/customXml" ds:itemID="{69427E44-CD17-47F4-947C-B01A51011AD1}">
   <ds:schemaRefs>
     <ds:schemaRef ds:uri="http://schemas.openxmlformats.org/officeDocument/2006/bibliography"/>
   </ds:schemaRefs>

</xml_diff>

<commit_message>
Final Report pdf + some changes to docx
</commit_message>
<xml_diff>
--- a/Docs/Final_Report.docx
+++ b/Docs/Final_Report.docx
@@ -610,7 +610,7 @@
             <w:rPr>
               <w:rFonts w:eastAsiaTheme="minorEastAsia"/>
               <w:noProof/>
-              <w:lang w:val="en-US"/>
+              <w:lang w:eastAsia="en-CA"/>
             </w:rPr>
           </w:pPr>
           <w:r>
@@ -622,7 +622,7 @@
           <w:r>
             <w:fldChar w:fldCharType="separate"/>
           </w:r>
-          <w:hyperlink w:anchor="_Toc311216205" w:history="1">
+          <w:hyperlink w:anchor="_Toc311228705" w:history="1">
             <w:r>
               <w:rPr>
                 <w:rStyle w:val="Hyperlink"/>
@@ -649,7 +649,7 @@
                 <w:noProof/>
                 <w:webHidden/>
               </w:rPr>
-              <w:instrText xml:space="preserve"> PAGEREF _Toc311216205 \h </w:instrText>
+              <w:instrText xml:space="preserve"> PAGEREF _Toc311228705 \h </w:instrText>
             </w:r>
             <w:r>
               <w:rPr>
@@ -689,10 +689,10 @@
             <w:rPr>
               <w:rFonts w:eastAsiaTheme="minorEastAsia"/>
               <w:noProof/>
-              <w:lang w:val="en-US"/>
+              <w:lang w:eastAsia="en-CA"/>
             </w:rPr>
           </w:pPr>
-          <w:hyperlink w:anchor="_Toc311216206" w:history="1">
+          <w:hyperlink w:anchor="_Toc311228706" w:history="1">
             <w:r>
               <w:rPr>
                 <w:rStyle w:val="Hyperlink"/>
@@ -719,7 +719,7 @@
                 <w:noProof/>
                 <w:webHidden/>
               </w:rPr>
-              <w:instrText xml:space="preserve"> PAGEREF _Toc311216206 \h </w:instrText>
+              <w:instrText xml:space="preserve"> PAGEREF _Toc311228706 \h </w:instrText>
             </w:r>
             <w:r>
               <w:rPr>
@@ -759,10 +759,10 @@
             <w:rPr>
               <w:rFonts w:eastAsiaTheme="minorEastAsia"/>
               <w:noProof/>
-              <w:lang w:val="en-US"/>
+              <w:lang w:eastAsia="en-CA"/>
             </w:rPr>
           </w:pPr>
-          <w:hyperlink w:anchor="_Toc311216207" w:history="1">
+          <w:hyperlink w:anchor="_Toc311228707" w:history="1">
             <w:r>
               <w:rPr>
                 <w:rStyle w:val="Hyperlink"/>
@@ -789,7 +789,7 @@
                 <w:noProof/>
                 <w:webHidden/>
               </w:rPr>
-              <w:instrText xml:space="preserve"> PAGEREF _Toc311216207 \h </w:instrText>
+              <w:instrText xml:space="preserve"> PAGEREF _Toc311228707 \h </w:instrText>
             </w:r>
             <w:r>
               <w:rPr>
@@ -829,10 +829,10 @@
             <w:rPr>
               <w:rFonts w:eastAsiaTheme="minorEastAsia"/>
               <w:noProof/>
-              <w:lang w:val="en-US"/>
+              <w:lang w:eastAsia="en-CA"/>
             </w:rPr>
           </w:pPr>
-          <w:hyperlink w:anchor="_Toc311216208" w:history="1">
+          <w:hyperlink w:anchor="_Toc311228708" w:history="1">
             <w:r>
               <w:rPr>
                 <w:rStyle w:val="Hyperlink"/>
@@ -859,7 +859,7 @@
                 <w:noProof/>
                 <w:webHidden/>
               </w:rPr>
-              <w:instrText xml:space="preserve"> PAGEREF _Toc311216208 \h </w:instrText>
+              <w:instrText xml:space="preserve"> PAGEREF _Toc311228708 \h </w:instrText>
             </w:r>
             <w:r>
               <w:rPr>
@@ -899,17 +899,17 @@
             <w:rPr>
               <w:rFonts w:eastAsiaTheme="minorEastAsia"/>
               <w:noProof/>
-              <w:lang w:val="en-US"/>
+              <w:lang w:eastAsia="en-CA"/>
             </w:rPr>
           </w:pPr>
-          <w:hyperlink w:anchor="_Toc311216209" w:history="1">
+          <w:hyperlink w:anchor="_Toc311228709" w:history="1">
             <w:r>
               <w:rPr>
                 <w:rStyle w:val="Hyperlink"/>
                 <w:rFonts w:eastAsia="Times New Roman"/>
                 <w:noProof/>
               </w:rPr>
-              <w:t>Moving Average Filter:</w:t>
+              <w:t>Moving Average Filter</w:t>
             </w:r>
             <w:r>
               <w:rPr>
@@ -930,7 +930,7 @@
                 <w:noProof/>
                 <w:webHidden/>
               </w:rPr>
-              <w:instrText xml:space="preserve"> PAGEREF _Toc311216209 \h </w:instrText>
+              <w:instrText xml:space="preserve"> PAGEREF _Toc311228709 \h </w:instrText>
             </w:r>
             <w:r>
               <w:rPr>
@@ -970,17 +970,17 @@
             <w:rPr>
               <w:rFonts w:eastAsiaTheme="minorEastAsia"/>
               <w:noProof/>
-              <w:lang w:val="en-US"/>
+              <w:lang w:eastAsia="en-CA"/>
             </w:rPr>
           </w:pPr>
-          <w:hyperlink w:anchor="_Toc311216210" w:history="1">
+          <w:hyperlink w:anchor="_Toc311228710" w:history="1">
             <w:r>
               <w:rPr>
                 <w:rStyle w:val="Hyperlink"/>
                 <w:rFonts w:eastAsia="Times New Roman"/>
                 <w:noProof/>
               </w:rPr>
-              <w:t>Sensor Fusion:</w:t>
+              <w:t>Sensor Fusion</w:t>
             </w:r>
             <w:r>
               <w:rPr>
@@ -1001,7 +1001,7 @@
                 <w:noProof/>
                 <w:webHidden/>
               </w:rPr>
-              <w:instrText xml:space="preserve"> PAGEREF _Toc311216210 \h </w:instrText>
+              <w:instrText xml:space="preserve"> PAGEREF _Toc311228710 \h </w:instrText>
             </w:r>
             <w:r>
               <w:rPr>
@@ -1041,17 +1041,17 @@
             <w:rPr>
               <w:rFonts w:eastAsiaTheme="minorEastAsia"/>
               <w:noProof/>
-              <w:lang w:val="en-US"/>
+              <w:lang w:eastAsia="en-CA"/>
             </w:rPr>
           </w:pPr>
-          <w:hyperlink w:anchor="_Toc311216211" w:history="1">
+          <w:hyperlink w:anchor="_Toc311228711" w:history="1">
             <w:r>
               <w:rPr>
                 <w:rStyle w:val="Hyperlink"/>
                 <w:rFonts w:eastAsia="Times New Roman"/>
                 <w:noProof/>
               </w:rPr>
-              <w:t>Kalman Filter:</w:t>
+              <w:t>Kalman Filter</w:t>
             </w:r>
             <w:r>
               <w:rPr>
@@ -1072,7 +1072,7 @@
                 <w:noProof/>
                 <w:webHidden/>
               </w:rPr>
-              <w:instrText xml:space="preserve"> PAGEREF _Toc311216211 \h </w:instrText>
+              <w:instrText xml:space="preserve"> PAGEREF _Toc311228711 \h </w:instrText>
             </w:r>
             <w:r>
               <w:rPr>
@@ -1112,10 +1112,10 @@
             <w:rPr>
               <w:rFonts w:eastAsiaTheme="minorEastAsia"/>
               <w:noProof/>
-              <w:lang w:val="en-US"/>
+              <w:lang w:eastAsia="en-CA"/>
             </w:rPr>
           </w:pPr>
-          <w:hyperlink w:anchor="_Toc311216212" w:history="1">
+          <w:hyperlink w:anchor="_Toc311228712" w:history="1">
             <w:r>
               <w:rPr>
                 <w:rStyle w:val="Hyperlink"/>
@@ -1142,7 +1142,7 @@
                 <w:noProof/>
                 <w:webHidden/>
               </w:rPr>
-              <w:instrText xml:space="preserve"> PAGEREF _Toc311216212 \h </w:instrText>
+              <w:instrText xml:space="preserve"> PAGEREF _Toc311228712 \h </w:instrText>
             </w:r>
             <w:r>
               <w:rPr>
@@ -1182,10 +1182,10 @@
             <w:rPr>
               <w:rFonts w:eastAsiaTheme="minorEastAsia"/>
               <w:noProof/>
-              <w:lang w:val="en-US"/>
+              <w:lang w:eastAsia="en-CA"/>
             </w:rPr>
           </w:pPr>
-          <w:hyperlink w:anchor="_Toc311216213" w:history="1">
+          <w:hyperlink w:anchor="_Toc311228713" w:history="1">
             <w:r>
               <w:rPr>
                 <w:rStyle w:val="Hyperlink"/>
@@ -1212,7 +1212,7 @@
                 <w:noProof/>
                 <w:webHidden/>
               </w:rPr>
-              <w:instrText xml:space="preserve"> PAGEREF _Toc311216213 \h </w:instrText>
+              <w:instrText xml:space="preserve"> PAGEREF _Toc311228713 \h </w:instrText>
             </w:r>
             <w:r>
               <w:rPr>
@@ -1252,10 +1252,10 @@
             <w:rPr>
               <w:rFonts w:eastAsiaTheme="minorEastAsia"/>
               <w:noProof/>
-              <w:lang w:val="en-US"/>
+              <w:lang w:eastAsia="en-CA"/>
             </w:rPr>
           </w:pPr>
-          <w:hyperlink w:anchor="_Toc311216214" w:history="1">
+          <w:hyperlink w:anchor="_Toc311228714" w:history="1">
             <w:r>
               <w:rPr>
                 <w:rStyle w:val="Hyperlink"/>
@@ -1282,7 +1282,7 @@
                 <w:noProof/>
                 <w:webHidden/>
               </w:rPr>
-              <w:instrText xml:space="preserve"> PAGEREF _Toc311216214 \h </w:instrText>
+              <w:instrText xml:space="preserve"> PAGEREF _Toc311228714 \h </w:instrText>
             </w:r>
             <w:r>
               <w:rPr>
@@ -1322,10 +1322,10 @@
             <w:rPr>
               <w:rFonts w:eastAsiaTheme="minorEastAsia"/>
               <w:noProof/>
-              <w:lang w:val="en-US"/>
+              <w:lang w:eastAsia="en-CA"/>
             </w:rPr>
           </w:pPr>
-          <w:hyperlink w:anchor="_Toc311216215" w:history="1">
+          <w:hyperlink w:anchor="_Toc311228715" w:history="1">
             <w:r>
               <w:rPr>
                 <w:rStyle w:val="Hyperlink"/>
@@ -1352,7 +1352,7 @@
                 <w:noProof/>
                 <w:webHidden/>
               </w:rPr>
-              <w:instrText xml:space="preserve"> PAGEREF _Toc311216215 \h </w:instrText>
+              <w:instrText xml:space="preserve"> PAGEREF _Toc311228715 \h </w:instrText>
             </w:r>
             <w:r>
               <w:rPr>
@@ -1392,16 +1392,16 @@
             <w:rPr>
               <w:rFonts w:eastAsiaTheme="minorEastAsia"/>
               <w:noProof/>
-              <w:lang w:val="en-US"/>
+              <w:lang w:eastAsia="en-CA"/>
             </w:rPr>
           </w:pPr>
-          <w:hyperlink w:anchor="_Toc311216216" w:history="1">
+          <w:hyperlink w:anchor="_Toc311228716" w:history="1">
             <w:r>
               <w:rPr>
                 <w:rStyle w:val="Hyperlink"/>
                 <w:noProof/>
               </w:rPr>
-              <w:t>Acknowledgements:</w:t>
+              <w:t>Acknowledgements</w:t>
             </w:r>
             <w:r>
               <w:rPr>
@@ -1422,7 +1422,7 @@
                 <w:noProof/>
                 <w:webHidden/>
               </w:rPr>
-              <w:instrText xml:space="preserve"> PAGEREF _Toc311216216 \h </w:instrText>
+              <w:instrText xml:space="preserve"> PAGEREF _Toc311228716 \h </w:instrText>
             </w:r>
             <w:r>
               <w:rPr>
@@ -1487,7 +1487,7 @@
       <w:pPr>
         <w:pStyle w:val="Heading1"/>
       </w:pPr>
-      <w:bookmarkStart w:id="0" w:name="_Toc311216205"/>
+      <w:bookmarkStart w:id="0" w:name="_Toc311228705"/>
       <w:r>
         <w:lastRenderedPageBreak/>
         <w:t>Introduction</w:t>
@@ -1504,7 +1504,15 @@
       </w:r>
       <w:proofErr w:type="spellEnd"/>
       <w:r>
-        <w:t xml:space="preserve"> boards and TI’s CC2500 RF. The system that is going to be developed is a two-player ‘rock-paper-scissor’ game that enables wireless communications between two </w:t>
+        <w:t xml:space="preserve"> boards and </w:t>
+      </w:r>
+      <w:proofErr w:type="spellStart"/>
+      <w:r>
+        <w:t>TI’s</w:t>
+      </w:r>
+      <w:proofErr w:type="spellEnd"/>
+      <w:r>
+        <w:t xml:space="preserve"> CC2500 RF. The system that is going to be developed is a two-player ‘rock-paper-scissor’ game that enables wireless communications between two </w:t>
       </w:r>
       <w:proofErr w:type="spellStart"/>
       <w:r>
@@ -1543,7 +1551,7 @@
       <w:pPr>
         <w:pStyle w:val="Heading1"/>
       </w:pPr>
-      <w:bookmarkStart w:id="1" w:name="_Toc311216206"/>
+      <w:bookmarkStart w:id="1" w:name="_Toc311228706"/>
       <w:r>
         <w:t>Game Overview</w:t>
       </w:r>
@@ -1681,22 +1689,14 @@
         <w:t xml:space="preserve"> or ‘draw’</w:t>
       </w:r>
       <w:r>
-        <w:t xml:space="preserve"> result </w:t>
-      </w:r>
-      <w:proofErr w:type="gramStart"/>
-      <w:r>
-        <w:t>through</w:t>
-      </w:r>
-      <w:proofErr w:type="gramEnd"/>
-      <w:r>
-        <w:t xml:space="preserve"> blinking the onboard LED at different rates.</w:t>
+        <w:t xml:space="preserve"> result through blinking the onboard LED at different rates.</w:t>
       </w:r>
     </w:p>
     <w:p>
       <w:pPr>
         <w:pStyle w:val="Heading1"/>
       </w:pPr>
-      <w:bookmarkStart w:id="2" w:name="_Toc311216207"/>
+      <w:bookmarkStart w:id="2" w:name="_Toc311228707"/>
       <w:r>
         <w:t>Game Gestures</w:t>
       </w:r>
@@ -1711,14 +1711,9 @@
       <w:r>
         <w:t xml:space="preserve">In order to clearly differentiate between the gestures, we define each one as the sum of two micro-gestures. For example, the sync gesture would result from a positive displacement of the board in the z axis, followed by a negative displacement in the same axis (effectively moving the board up and down, </w:t>
       </w:r>
-      <w:proofErr w:type="gramStart"/>
       <w:r>
         <w:lastRenderedPageBreak/>
-        <w:t>as</w:t>
-      </w:r>
-      <w:proofErr w:type="gramEnd"/>
-      <w:r>
-        <w:t xml:space="preserve"> one does when playing the normal game). The definition of each gesture as a set of two micro-gestures was originally set as follows:</w:t>
+        <w:t>as one does when playing the normal game). The definition of each gesture as a set of two micro-gestures was originally set as follows:</w:t>
       </w:r>
     </w:p>
     <w:p>
@@ -2947,7 +2942,25 @@
           <w:sz w:val="19"/>
           <w:szCs w:val="19"/>
         </w:rPr>
-        <w:t>[VALID_MOVES] = {</w:t>
+        <w:t>[</w:t>
+      </w:r>
+      <w:proofErr w:type="spellStart"/>
+      <w:r>
+        <w:rPr>
+          <w:rFonts w:ascii="Consolas" w:hAnsi="Consolas" w:cs="Consolas"/>
+          <w:sz w:val="19"/>
+          <w:szCs w:val="19"/>
+        </w:rPr>
+        <w:t>VALID_MOVES</w:t>
+      </w:r>
+      <w:proofErr w:type="spellEnd"/>
+      <w:r>
+        <w:rPr>
+          <w:rFonts w:ascii="Consolas" w:hAnsi="Consolas" w:cs="Consolas"/>
+          <w:sz w:val="19"/>
+          <w:szCs w:val="19"/>
+        </w:rPr>
+        <w:t>] = {</w:t>
       </w:r>
     </w:p>
     <w:p>
@@ -3291,7 +3304,7 @@
       <w:pPr>
         <w:pStyle w:val="Heading1"/>
       </w:pPr>
-      <w:bookmarkStart w:id="3" w:name="_Toc311216208"/>
+      <w:bookmarkStart w:id="3" w:name="_Toc311228708"/>
       <w:r>
         <w:lastRenderedPageBreak/>
         <w:t>Gesture Identification</w:t>
@@ -3428,12 +3441,12 @@
           <w:szCs w:val="15"/>
         </w:rPr>
       </w:pPr>
-      <w:bookmarkStart w:id="4" w:name="_Toc311216209"/>
+      <w:bookmarkStart w:id="4" w:name="_Toc311228709"/>
       <w:r>
         <w:rPr>
           <w:rFonts w:eastAsia="Times New Roman"/>
         </w:rPr>
-        <w:t>Moving Average Filter:</w:t>
+        <w:t>Moving Average Filter</w:t>
       </w:r>
       <w:bookmarkEnd w:id="4"/>
     </w:p>
@@ -3459,12 +3472,12 @@
           <w:szCs w:val="15"/>
         </w:rPr>
       </w:pPr>
-      <w:bookmarkStart w:id="5" w:name="_Toc311216210"/>
+      <w:bookmarkStart w:id="5" w:name="_Toc311228710"/>
       <w:r>
         <w:rPr>
           <w:rFonts w:eastAsia="Times New Roman"/>
         </w:rPr>
-        <w:t>Sensor Fusion:</w:t>
+        <w:t>Sensor Fusion</w:t>
       </w:r>
       <w:bookmarkEnd w:id="5"/>
     </w:p>
@@ -3538,7 +3551,7 @@
           <w:szCs w:val="15"/>
         </w:rPr>
       </w:pPr>
-      <w:bookmarkStart w:id="6" w:name="_Toc311216211"/>
+      <w:bookmarkStart w:id="6" w:name="_Toc311228711"/>
       <w:proofErr w:type="spellStart"/>
       <w:r>
         <w:rPr>
@@ -3559,12 +3572,6 @@
           <w:rFonts w:eastAsia="Times New Roman"/>
         </w:rPr>
         <w:footnoteReference w:id="2"/>
-      </w:r>
-      <w:r>
-        <w:rPr>
-          <w:rFonts w:eastAsia="Times New Roman"/>
-        </w:rPr>
-        <w:t>:</w:t>
       </w:r>
       <w:bookmarkEnd w:id="6"/>
     </w:p>
@@ -3978,7 +3985,7 @@
       <w:pPr>
         <w:pStyle w:val="Heading1"/>
       </w:pPr>
-      <w:bookmarkStart w:id="7" w:name="_Toc311216212"/>
+      <w:bookmarkStart w:id="7" w:name="_Toc311228712"/>
       <w:r>
         <w:t>Gesture Update</w:t>
       </w:r>
@@ -4106,7 +4113,7 @@
       <w:pPr>
         <w:pStyle w:val="Heading1"/>
       </w:pPr>
-      <w:bookmarkStart w:id="8" w:name="_Toc311216213"/>
+      <w:bookmarkStart w:id="8" w:name="_Toc311228713"/>
       <w:r>
         <w:t>SPI Protocol Implementation</w:t>
       </w:r>
@@ -4141,7 +4148,7 @@
       <w:r>
         <w:rPr>
           <w:noProof/>
-          <w:lang w:val="en-US"/>
+          <w:lang w:eastAsia="en-CA"/>
         </w:rPr>
         <w:drawing>
           <wp:inline distT="0" distB="0" distL="0" distR="0">
@@ -4243,7 +4250,7 @@
       <w:r>
         <w:rPr>
           <w:noProof/>
-          <w:lang w:val="en-US"/>
+          <w:lang w:eastAsia="en-CA"/>
         </w:rPr>
         <w:lastRenderedPageBreak/>
         <w:drawing>
@@ -4318,8 +4325,13 @@
       </w:r>
       <w:proofErr w:type="spellEnd"/>
       <w:r>
-        <w:t xml:space="preserve"> and the CC2500</w:t>
-      </w:r>
+        <w:t xml:space="preserve"> and the </w:t>
+      </w:r>
+      <w:proofErr w:type="spellStart"/>
+      <w:r>
+        <w:t>CC2500</w:t>
+      </w:r>
+      <w:proofErr w:type="spellEnd"/>
     </w:p>
     <w:p>
       <w:r>
@@ -4629,7 +4641,7 @@
       <w:r>
         <w:rPr>
           <w:noProof/>
-          <w:lang w:val="en-US"/>
+          <w:lang w:eastAsia="en-CA"/>
         </w:rPr>
         <w:lastRenderedPageBreak/>
         <w:drawing>
@@ -4800,7 +4812,7 @@
       <w:pPr>
         <w:pStyle w:val="Heading1"/>
       </w:pPr>
-      <w:bookmarkStart w:id="9" w:name="_Toc311216214"/>
+      <w:bookmarkStart w:id="9" w:name="_Toc311228714"/>
       <w:r>
         <w:t>Game Protocol</w:t>
       </w:r>
@@ -4965,7 +4977,7 @@
       <w:r>
         <w:rPr>
           <w:noProof/>
-          <w:lang w:val="en-US"/>
+          <w:lang w:eastAsia="en-CA"/>
         </w:rPr>
         <w:lastRenderedPageBreak/>
         <w:drawing>
@@ -5047,7 +5059,7 @@
       <w:pPr>
         <w:pStyle w:val="Heading1"/>
       </w:pPr>
-      <w:bookmarkStart w:id="10" w:name="_Toc311216215"/>
+      <w:bookmarkStart w:id="10" w:name="_Toc311228715"/>
       <w:r>
         <w:lastRenderedPageBreak/>
         <w:t xml:space="preserve">Conclusion </w:t>
@@ -5064,13 +5076,17 @@
       <w:r>
         <w:t xml:space="preserve">Overall, we have successfully achieved the aim of this project by implementing a pair of (wireless) network nodes that are each able to successfully detect the gestures experienced by its partner. This objective has been taken a step </w:t>
       </w:r>
-      <w:proofErr w:type="gramStart"/>
-      <w:r>
-        <w:t>further  and</w:t>
-      </w:r>
-      <w:proofErr w:type="gramEnd"/>
-      <w:r>
-        <w:t xml:space="preserve"> integrated in the design of a rock-paper-scissor gesture game, where the boards are autonomously  able to process the different stages of the game and declare an outcome of winning, losing</w:t>
+      <w:r>
+        <w:t>further and</w:t>
+      </w:r>
+      <w:r>
+        <w:t xml:space="preserve"> integrated in the design of a rock-paper-scissor gesture game, where the boards are </w:t>
+      </w:r>
+      <w:r>
+        <w:t>autonomously able</w:t>
+      </w:r>
+      <w:r>
+        <w:t xml:space="preserve"> to process the different stages of the game and declare an outcome of winning, losing</w:t>
       </w:r>
       <w:r>
         <w:t>,</w:t>
@@ -5207,11 +5223,9 @@
       <w:r>
         <w:t xml:space="preserve"> SPI </w:t>
       </w:r>
-      <w:proofErr w:type="gramStart"/>
-      <w:r>
-        <w:t>protocol  and</w:t>
-      </w:r>
-      <w:proofErr w:type="gramEnd"/>
+      <w:r>
+        <w:t>protocol and</w:t>
+      </w:r>
       <w:r>
         <w:t xml:space="preserve"> MCU processing</w:t>
       </w:r>
@@ -5279,9 +5293,9 @@
       <w:pPr>
         <w:pStyle w:val="Heading1"/>
       </w:pPr>
-      <w:bookmarkStart w:id="11" w:name="_Toc311216216"/>
-      <w:r>
-        <w:t>Acknowledgements:</w:t>
+      <w:bookmarkStart w:id="11" w:name="_Toc311228716"/>
+      <w:r>
+        <w:t>Acknowledgements</w:t>
       </w:r>
       <w:bookmarkEnd w:id="11"/>
     </w:p>
@@ -5290,7 +5304,10 @@
         <w:ind w:left="360"/>
       </w:pPr>
       <w:r>
-        <w:t xml:space="preserve">We would like to thank our Professor </w:t>
+        <w:t>We would like to</w:t>
+      </w:r>
+      <w:r>
+        <w:t xml:space="preserve"> thank our Professor </w:t>
       </w:r>
       <w:proofErr w:type="spellStart"/>
       <w:r>
@@ -5302,11 +5319,17 @@
       </w:r>
       <w:proofErr w:type="spellStart"/>
       <w:r>
-        <w:t>Swaidan</w:t>
-      </w:r>
-      <w:proofErr w:type="spellEnd"/>
-      <w:r>
-        <w:t xml:space="preserve"> and the Teaching Assistants (namely </w:t>
+        <w:t>Sw</w:t>
+      </w:r>
+      <w:r>
+        <w:t>idan</w:t>
+      </w:r>
+      <w:proofErr w:type="spellEnd"/>
+      <w:r>
+        <w:t xml:space="preserve"> and the Teachi</w:t>
+      </w:r>
+      <w:r>
+        <w:t xml:space="preserve">ng Assistants (namely </w:t>
       </w:r>
       <w:proofErr w:type="spellStart"/>
       <w:r>
@@ -5314,21 +5337,25 @@
       </w:r>
       <w:proofErr w:type="spellEnd"/>
       <w:r>
-        <w:t xml:space="preserve"> and Dan) for their time and support that was precious in helping this project to materialize. </w:t>
-      </w:r>
-      <w:proofErr w:type="gramStart"/>
-      <w:r>
-        <w:t>Thank  you</w:t>
-      </w:r>
-      <w:proofErr w:type="gramEnd"/>
-      <w:r>
-        <w:t xml:space="preserve"> once</w:t>
-      </w:r>
-      <w:r>
-        <w:t xml:space="preserve"> </w:t>
-      </w:r>
-      <w:r>
-        <w:t>more!</w:t>
+        <w:t xml:space="preserve">, </w:t>
+      </w:r>
+      <w:r>
+        <w:t>Dan</w:t>
+      </w:r>
+      <w:r>
+        <w:t xml:space="preserve"> and Alex</w:t>
+      </w:r>
+      <w:r>
+        <w:t xml:space="preserve">) for their time and support that was </w:t>
+      </w:r>
+      <w:r>
+        <w:t>instrumental</w:t>
+      </w:r>
+      <w:r>
+        <w:t xml:space="preserve"> in helping this project</w:t>
+      </w:r>
+      <w:r>
+        <w:t xml:space="preserve"> pan out.</w:t>
       </w:r>
     </w:p>
     <w:sectPr>
@@ -5463,9 +5490,11 @@
       <w:r>
         <w:t xml:space="preserve">: </w:t>
       </w:r>
+      <w:proofErr w:type="spellStart"/>
       <w:r>
         <w:t>http://en.wikipedia.org/wiki/Kalman_filter</w:t>
       </w:r>
+      <w:proofErr w:type="spellEnd"/>
     </w:p>
   </w:footnote>
 </w:footnotes>
@@ -5519,7 +5548,7 @@
               <w:b/>
               <w:noProof/>
             </w:rPr>
-            <w:t>6</w:t>
+            <w:t>3</w:t>
           </w:r>
         </w:fldSimple>
       </w:p>
@@ -7147,7 +7176,7 @@
 </file>
 
 <file path=customXml/itemProps2.xml><?xml version="1.0" encoding="utf-8"?>
-<ds:datastoreItem xmlns:ds="http://schemas.openxmlformats.org/officeDocument/2006/customXml" ds:itemID="{69427E44-CD17-47F4-947C-B01A51011AD1}">
+<ds:datastoreItem xmlns:ds="http://schemas.openxmlformats.org/officeDocument/2006/customXml" ds:itemID="{30166E61-578E-4B48-9FC5-BF81E4A48F37}">
   <ds:schemaRefs>
     <ds:schemaRef ds:uri="http://schemas.openxmlformats.org/officeDocument/2006/bibliography"/>
   </ds:schemaRefs>

</xml_diff>